<commit_message>
[1.13] - implement postal cards - fix PC1 having extra page - use background worker for printing - fix a bug from last release that happens while generating envelops, they were not filled - implement using the same size for both envelops and postcards taken from UI
</commit_message>
<xml_diff>
--- a/templates/[FirstName] [LastName] - Post Card 1.docx
+++ b/templates/[FirstName] [LastName] - Post Card 1.docx
@@ -1,6 +1,6 @@
 
 <file path=word/document.xml><?xml version="1.0" encoding="utf-8"?>
-<w:document xmlns:wpc="http://schemas.microsoft.com/office/word/2010/wordprocessingCanvas" xmlns:mc="http://schemas.openxmlformats.org/markup-compatibility/2006" xmlns:o="urn:schemas-microsoft-com:office:office" xmlns:r="http://schemas.openxmlformats.org/officeDocument/2006/relationships" xmlns:m="http://schemas.openxmlformats.org/officeDocument/2006/math" xmlns:v="urn:schemas-microsoft-com:vml" xmlns:wp14="http://schemas.microsoft.com/office/word/2010/wordprocessingDrawing" xmlns:wp="http://schemas.openxmlformats.org/drawingml/2006/wordprocessingDrawing" xmlns:w10="urn:schemas-microsoft-com:office:word" xmlns:w="http://schemas.openxmlformats.org/wordprocessingml/2006/main" xmlns:w14="http://schemas.microsoft.com/office/word/2010/wordml" xmlns:wpg="http://schemas.microsoft.com/office/word/2010/wordprocessingGroup" xmlns:wpi="http://schemas.microsoft.com/office/word/2010/wordprocessingInk" xmlns:wne="http://schemas.microsoft.com/office/word/2006/wordml" xmlns:wps="http://schemas.microsoft.com/office/word/2010/wordprocessingShape" mc:Ignorable="w14 wp14">
+<w:document xmlns:wpc="http://schemas.microsoft.com/office/word/2010/wordprocessingCanvas" xmlns:mc="http://schemas.openxmlformats.org/markup-compatibility/2006" xmlns:o="urn:schemas-microsoft-com:office:office" xmlns:r="http://schemas.openxmlformats.org/officeDocument/2006/relationships" xmlns:m="http://schemas.openxmlformats.org/officeDocument/2006/math" xmlns:v="urn:schemas-microsoft-com:vml" xmlns:wp14="http://schemas.microsoft.com/office/word/2010/wordprocessingDrawing" xmlns:wp="http://schemas.openxmlformats.org/drawingml/2006/wordprocessingDrawing" xmlns:w10="urn:schemas-microsoft-com:office:word" xmlns:w="http://schemas.openxmlformats.org/wordprocessingml/2006/main" xmlns:w14="http://schemas.microsoft.com/office/word/2010/wordml" xmlns:w15="http://schemas.microsoft.com/office/word/2012/wordml" xmlns:wpg="http://schemas.microsoft.com/office/word/2010/wordprocessingGroup" xmlns:wpi="http://schemas.microsoft.com/office/word/2010/wordprocessingInk" xmlns:wne="http://schemas.microsoft.com/office/word/2006/wordml" xmlns:wps="http://schemas.microsoft.com/office/word/2010/wordprocessingShape" mc:Ignorable="w14 w15 wp14">
   <w:background w:color="FAFEB2"/>
   <w:body>
     <w:p>
@@ -8,106 +8,621 @@
         <w:spacing w:line="639" w:lineRule="exact"/>
         <w:ind w:right="-113"/>
       </w:pPr>
-      <w:r>
-        <w:rPr>
+      <w:bookmarkStart w:id="0" w:name="_GoBack"/>
+      <w:bookmarkEnd w:id="0"/>
+      <w:r>
+        <w:rPr>
+          <w:noProof/>
           <w:fitText w:val="8035" w:id="1723631616"/>
         </w:rPr>
-        <w:pict w14:anchorId="102CFE6A">
-          <v:shape id="_x0000_s1045" style="position:absolute;margin-left:0;margin-top:0;width:6in;height:4in;z-index:-251656192;mso-position-horizontal-relative:page;mso-position-vertical-relative:page" coordsize="15240,10160" path="m,10160r15240,l15240,,,,,10160xe" fillcolor="#f9fdb1" stroked="f" strokeweight="1pt">
-            <v:stroke miterlimit="10" joinstyle="miter"/>
-            <w10:wrap anchorx="page" anchory="page"/>
-          </v:shape>
-        </w:pict>
-      </w:r>
-      <w:r>
-        <w:rPr>
+        <mc:AlternateContent>
+          <mc:Choice Requires="wps">
+            <w:drawing>
+              <wp:anchor distT="0" distB="0" distL="114300" distR="114300" simplePos="0" relativeHeight="251659776" behindDoc="1" locked="0" layoutInCell="1" allowOverlap="1" wp14:anchorId="102CFE6A">
+                <wp:simplePos x="0" y="0"/>
+                <wp:positionH relativeFrom="page">
+                  <wp:posOffset>0</wp:posOffset>
+                </wp:positionH>
+                <wp:positionV relativeFrom="page">
+                  <wp:posOffset>0</wp:posOffset>
+                </wp:positionV>
+                <wp:extent cx="5486400" cy="3657600"/>
+                <wp:effectExtent l="0" t="0" r="0" b="0"/>
+                <wp:wrapNone/>
+                <wp:docPr id="4" name="Freeform 21"/>
+                <wp:cNvGraphicFramePr>
+                  <a:graphicFrameLocks xmlns:a="http://schemas.openxmlformats.org/drawingml/2006/main"/>
+                </wp:cNvGraphicFramePr>
+                <a:graphic xmlns:a="http://schemas.openxmlformats.org/drawingml/2006/main">
+                  <a:graphicData uri="http://schemas.microsoft.com/office/word/2010/wordprocessingShape">
+                    <wps:wsp>
+                      <wps:cNvSpPr>
+                        <a:spLocks noChangeArrowheads="1"/>
+                      </wps:cNvSpPr>
+                      <wps:spPr bwMode="auto">
+                        <a:xfrm>
+                          <a:off x="0" y="0"/>
+                          <a:ext cx="5486400" cy="3657600"/>
+                        </a:xfrm>
+                        <a:custGeom>
+                          <a:avLst/>
+                          <a:gdLst>
+                            <a:gd name="T0" fmla="*/ 0 w 15240"/>
+                            <a:gd name="T1" fmla="*/ 10160 h 10160"/>
+                            <a:gd name="T2" fmla="*/ 15240 w 15240"/>
+                            <a:gd name="T3" fmla="*/ 10160 h 10160"/>
+                            <a:gd name="T4" fmla="*/ 15240 w 15240"/>
+                            <a:gd name="T5" fmla="*/ 0 h 10160"/>
+                            <a:gd name="T6" fmla="*/ 0 w 15240"/>
+                            <a:gd name="T7" fmla="*/ 0 h 10160"/>
+                            <a:gd name="T8" fmla="*/ 0 w 15240"/>
+                            <a:gd name="T9" fmla="*/ 10160 h 10160"/>
+                          </a:gdLst>
+                          <a:ahLst/>
+                          <a:cxnLst>
+                            <a:cxn ang="0">
+                              <a:pos x="T0" y="T1"/>
+                            </a:cxn>
+                            <a:cxn ang="0">
+                              <a:pos x="T2" y="T3"/>
+                            </a:cxn>
+                            <a:cxn ang="0">
+                              <a:pos x="T4" y="T5"/>
+                            </a:cxn>
+                            <a:cxn ang="0">
+                              <a:pos x="T6" y="T7"/>
+                            </a:cxn>
+                            <a:cxn ang="0">
+                              <a:pos x="T8" y="T9"/>
+                            </a:cxn>
+                          </a:cxnLst>
+                          <a:rect l="0" t="0" r="r" b="b"/>
+                          <a:pathLst>
+                            <a:path w="15240" h="10160">
+                              <a:moveTo>
+                                <a:pt x="0" y="10160"/>
+                              </a:moveTo>
+                              <a:lnTo>
+                                <a:pt x="15240" y="10160"/>
+                              </a:lnTo>
+                              <a:lnTo>
+                                <a:pt x="15240" y="0"/>
+                              </a:lnTo>
+                              <a:lnTo>
+                                <a:pt x="0" y="0"/>
+                              </a:lnTo>
+                              <a:lnTo>
+                                <a:pt x="0" y="10160"/>
+                              </a:lnTo>
+                              <a:close/>
+                            </a:path>
+                          </a:pathLst>
+                        </a:custGeom>
+                        <a:solidFill>
+                          <a:srgbClr val="F9FDB1"/>
+                        </a:solidFill>
+                        <a:ln>
+                          <a:noFill/>
+                        </a:ln>
+                        <a:extLst>
+                          <a:ext uri="{91240B29-F687-4F45-9708-019B960494DF}">
+                            <a14:hiddenLine xmlns:a14="http://schemas.microsoft.com/office/drawing/2010/main" w="12700">
+                              <a:solidFill>
+                                <a:srgbClr val="000000"/>
+                              </a:solidFill>
+                              <a:miter lim="1000000"/>
+                              <a:headEnd/>
+                              <a:tailEnd/>
+                            </a14:hiddenLine>
+                          </a:ext>
+                        </a:extLst>
+                      </wps:spPr>
+                      <wps:bodyPr rot="0" vert="horz" wrap="square" lIns="91440" tIns="45720" rIns="91440" bIns="45720" anchor="t" anchorCtr="0" upright="1">
+                        <a:noAutofit/>
+                      </wps:bodyPr>
+                    </wps:wsp>
+                  </a:graphicData>
+                </a:graphic>
+                <wp14:sizeRelH relativeFrom="page">
+                  <wp14:pctWidth>0</wp14:pctWidth>
+                </wp14:sizeRelH>
+                <wp14:sizeRelV relativeFrom="page">
+                  <wp14:pctHeight>0</wp14:pctHeight>
+                </wp14:sizeRelV>
+              </wp:anchor>
+            </w:drawing>
+          </mc:Choice>
+          <mc:Fallback>
+            <w:pict>
+              <v:shape w14:anchorId="38A8BC2A" id="Freeform 21" o:spid="_x0000_s1026" style="position:absolute;margin-left:0;margin-top:0;width:6in;height:4in;z-index:-251656704;visibility:visible;mso-wrap-style:square;mso-width-percent:0;mso-height-percent:0;mso-wrap-distance-left:9pt;mso-wrap-distance-top:0;mso-wrap-distance-right:9pt;mso-wrap-distance-bottom:0;mso-position-horizontal:absolute;mso-position-horizontal-relative:page;mso-position-vertical:absolute;mso-position-vertical-relative:page;mso-width-percent:0;mso-height-percent:0;mso-width-relative:page;mso-height-relative:page;v-text-anchor:top" coordsize="15240,10160" o:gfxdata="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" path="m,10160r15240,l15240,,,,,10160xe" fillcolor="#f9fdb1" stroked="f" strokeweight="1pt">
+                <v:stroke miterlimit="10" joinstyle="miter"/>
+                <v:path o:connecttype="custom" o:connectlocs="0,3657600;5486400,3657600;5486400,0;0,0;0,3657600" o:connectangles="0,0,0,0,0"/>
+                <w10:wrap anchorx="page" anchory="page"/>
+              </v:shape>
+            </w:pict>
+          </mc:Fallback>
+        </mc:AlternateContent>
+      </w:r>
+      <w:r>
+        <w:rPr>
+          <w:noProof/>
           <w:fitText w:val="8035" w:id="1723631616"/>
         </w:rPr>
-        <w:pict w14:anchorId="2928F323">
-          <v:shape id="_x0000_s1044" style="position:absolute;margin-left:12.25pt;margin-top:7.5pt;width:406.8pt;height:33.1pt;z-index:-251655168;mso-position-horizontal-relative:page;mso-position-vertical-relative:page" coordorigin="432,266" coordsize="14351,1169" path="m432,1434r14351,l14783,266,432,266r,1168xe" fillcolor="#231f20" stroked="f" strokeweight="1pt">
-            <v:stroke miterlimit="10" joinstyle="miter"/>
-            <w10:wrap anchorx="page" anchory="page"/>
-          </v:shape>
-        </w:pict>
-      </w:r>
-      <w:r>
-        <w:rPr>
+        <mc:AlternateContent>
+          <mc:Choice Requires="wps">
+            <w:drawing>
+              <wp:anchor distT="0" distB="0" distL="114300" distR="114300" simplePos="0" relativeHeight="251660800" behindDoc="1" locked="0" layoutInCell="1" allowOverlap="1" wp14:anchorId="2928F323">
+                <wp:simplePos x="0" y="0"/>
+                <wp:positionH relativeFrom="page">
+                  <wp:posOffset>155575</wp:posOffset>
+                </wp:positionH>
+                <wp:positionV relativeFrom="page">
+                  <wp:posOffset>95250</wp:posOffset>
+                </wp:positionV>
+                <wp:extent cx="5166360" cy="420370"/>
+                <wp:effectExtent l="3175" t="0" r="2540" b="0"/>
+                <wp:wrapNone/>
+                <wp:docPr id="3" name="Freeform 20"/>
+                <wp:cNvGraphicFramePr>
+                  <a:graphicFrameLocks xmlns:a="http://schemas.openxmlformats.org/drawingml/2006/main"/>
+                </wp:cNvGraphicFramePr>
+                <a:graphic xmlns:a="http://schemas.openxmlformats.org/drawingml/2006/main">
+                  <a:graphicData uri="http://schemas.microsoft.com/office/word/2010/wordprocessingShape">
+                    <wps:wsp>
+                      <wps:cNvSpPr>
+                        <a:spLocks noChangeArrowheads="1"/>
+                      </wps:cNvSpPr>
+                      <wps:spPr bwMode="auto">
+                        <a:xfrm>
+                          <a:off x="0" y="0"/>
+                          <a:ext cx="5166360" cy="420370"/>
+                        </a:xfrm>
+                        <a:custGeom>
+                          <a:avLst/>
+                          <a:gdLst>
+                            <a:gd name="T0" fmla="+- 0 432 432"/>
+                            <a:gd name="T1" fmla="*/ T0 w 14351"/>
+                            <a:gd name="T2" fmla="+- 0 1434 266"/>
+                            <a:gd name="T3" fmla="*/ 1434 h 1169"/>
+                            <a:gd name="T4" fmla="+- 0 14783 432"/>
+                            <a:gd name="T5" fmla="*/ T4 w 14351"/>
+                            <a:gd name="T6" fmla="+- 0 1434 266"/>
+                            <a:gd name="T7" fmla="*/ 1434 h 1169"/>
+                            <a:gd name="T8" fmla="+- 0 14783 432"/>
+                            <a:gd name="T9" fmla="*/ T8 w 14351"/>
+                            <a:gd name="T10" fmla="+- 0 266 266"/>
+                            <a:gd name="T11" fmla="*/ 266 h 1169"/>
+                            <a:gd name="T12" fmla="+- 0 432 432"/>
+                            <a:gd name="T13" fmla="*/ T12 w 14351"/>
+                            <a:gd name="T14" fmla="+- 0 266 266"/>
+                            <a:gd name="T15" fmla="*/ 266 h 1169"/>
+                            <a:gd name="T16" fmla="+- 0 432 432"/>
+                            <a:gd name="T17" fmla="*/ T16 w 14351"/>
+                            <a:gd name="T18" fmla="+- 0 1434 266"/>
+                            <a:gd name="T19" fmla="*/ 1434 h 1169"/>
+                          </a:gdLst>
+                          <a:ahLst/>
+                          <a:cxnLst>
+                            <a:cxn ang="0">
+                              <a:pos x="T1" y="T3"/>
+                            </a:cxn>
+                            <a:cxn ang="0">
+                              <a:pos x="T5" y="T7"/>
+                            </a:cxn>
+                            <a:cxn ang="0">
+                              <a:pos x="T9" y="T11"/>
+                            </a:cxn>
+                            <a:cxn ang="0">
+                              <a:pos x="T13" y="T15"/>
+                            </a:cxn>
+                            <a:cxn ang="0">
+                              <a:pos x="T17" y="T19"/>
+                            </a:cxn>
+                          </a:cxnLst>
+                          <a:rect l="0" t="0" r="r" b="b"/>
+                          <a:pathLst>
+                            <a:path w="14351" h="1169">
+                              <a:moveTo>
+                                <a:pt x="0" y="1168"/>
+                              </a:moveTo>
+                              <a:lnTo>
+                                <a:pt x="14351" y="1168"/>
+                              </a:lnTo>
+                              <a:lnTo>
+                                <a:pt x="14351" y="0"/>
+                              </a:lnTo>
+                              <a:lnTo>
+                                <a:pt x="0" y="0"/>
+                              </a:lnTo>
+                              <a:lnTo>
+                                <a:pt x="0" y="1168"/>
+                              </a:lnTo>
+                              <a:close/>
+                            </a:path>
+                          </a:pathLst>
+                        </a:custGeom>
+                        <a:solidFill>
+                          <a:srgbClr val="231F20"/>
+                        </a:solidFill>
+                        <a:ln>
+                          <a:noFill/>
+                        </a:ln>
+                        <a:extLst>
+                          <a:ext uri="{91240B29-F687-4F45-9708-019B960494DF}">
+                            <a14:hiddenLine xmlns:a14="http://schemas.microsoft.com/office/drawing/2010/main" w="12700">
+                              <a:solidFill>
+                                <a:srgbClr val="000000"/>
+                              </a:solidFill>
+                              <a:miter lim="1000000"/>
+                              <a:headEnd/>
+                              <a:tailEnd/>
+                            </a14:hiddenLine>
+                          </a:ext>
+                        </a:extLst>
+                      </wps:spPr>
+                      <wps:bodyPr rot="0" vert="horz" wrap="square" lIns="91440" tIns="45720" rIns="91440" bIns="45720" anchor="t" anchorCtr="0" upright="1">
+                        <a:noAutofit/>
+                      </wps:bodyPr>
+                    </wps:wsp>
+                  </a:graphicData>
+                </a:graphic>
+                <wp14:sizeRelH relativeFrom="page">
+                  <wp14:pctWidth>0</wp14:pctWidth>
+                </wp14:sizeRelH>
+                <wp14:sizeRelV relativeFrom="page">
+                  <wp14:pctHeight>0</wp14:pctHeight>
+                </wp14:sizeRelV>
+              </wp:anchor>
+            </w:drawing>
+          </mc:Choice>
+          <mc:Fallback>
+            <w:pict>
+              <v:shape w14:anchorId="3F4A0918" id="Freeform 20" o:spid="_x0000_s1026" style="position:absolute;margin-left:12.25pt;margin-top:7.5pt;width:406.8pt;height:33.1pt;z-index:-251655680;visibility:visible;mso-wrap-style:square;mso-width-percent:0;mso-height-percent:0;mso-wrap-distance-left:9pt;mso-wrap-distance-top:0;mso-wrap-distance-right:9pt;mso-wrap-distance-bottom:0;mso-position-horizontal:absolute;mso-position-horizontal-relative:page;mso-position-vertical:absolute;mso-position-vertical-relative:page;mso-width-percent:0;mso-height-percent:0;mso-width-relative:page;mso-height-relative:page;v-text-anchor:top" coordsize="14351,1169" o:gfxdata="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" path="m,1168r14351,l14351,,,,,1168xe" fillcolor="#231f20" stroked="f" strokeweight="1pt">
+                <v:stroke miterlimit="10" joinstyle="miter"/>
+                <v:path o:connecttype="custom" o:connectlocs="0,515663;5166360,515663;5166360,95653;0,95653;0,515663" o:connectangles="0,0,0,0,0"/>
+                <w10:wrap anchorx="page" anchory="page"/>
+              </v:shape>
+            </w:pict>
+          </mc:Fallback>
+        </mc:AlternateContent>
+      </w:r>
+      <w:r>
+        <w:rPr>
+          <w:noProof/>
           <w:fitText w:val="8035" w:id="1723631616"/>
         </w:rPr>
-        <w:pict w14:anchorId="795421F2">
-          <v:shape id="_x0000_s1043" style="position:absolute;margin-left:270.7pt;margin-top:233.45pt;width:143.55pt;height:45.5pt;z-index:251648000;mso-position-horizontal-relative:page;mso-position-vertical-relative:page" coordsize="" o:spt="100" adj="0,,0" path="" filled="f" stroked="f">
-            <v:stroke joinstyle="round"/>
-            <v:imagedata r:id="rId8" o:title="image1"/>
-            <v:formulas/>
-            <v:path o:connecttype="segments"/>
-            <w10:wrap anchorx="page" anchory="page"/>
-          </v:shape>
-        </w:pict>
-      </w:r>
-      <w:r>
-        <w:rPr>
+        <w:drawing>
+          <wp:anchor distT="0" distB="0" distL="114300" distR="114300" simplePos="0" relativeHeight="251655680" behindDoc="0" locked="0" layoutInCell="1" allowOverlap="1" wp14:anchorId="795421F2">
+            <wp:simplePos x="0" y="0"/>
+            <wp:positionH relativeFrom="page">
+              <wp:posOffset>3437890</wp:posOffset>
+            </wp:positionH>
+            <wp:positionV relativeFrom="page">
+              <wp:posOffset>2964815</wp:posOffset>
+            </wp:positionV>
+            <wp:extent cx="1823085" cy="577850"/>
+            <wp:effectExtent l="0" t="0" r="0" b="0"/>
+            <wp:wrapNone/>
+            <wp:docPr id="19" name="Picture 19" descr="image1"/>
+            <wp:cNvGraphicFramePr>
+              <a:graphicFrameLocks xmlns:a="http://schemas.openxmlformats.org/drawingml/2006/main"/>
+            </wp:cNvGraphicFramePr>
+            <a:graphic xmlns:a="http://schemas.openxmlformats.org/drawingml/2006/main">
+              <a:graphicData uri="http://schemas.openxmlformats.org/drawingml/2006/picture">
+                <pic:pic xmlns:pic="http://schemas.openxmlformats.org/drawingml/2006/picture">
+                  <pic:nvPicPr>
+                    <pic:cNvPr id="0" name="Picture 19" descr="image1"/>
+                    <pic:cNvPicPr preferRelativeResize="0">
+                      <a:picLocks noChangeArrowheads="1"/>
+                    </pic:cNvPicPr>
+                  </pic:nvPicPr>
+                  <pic:blipFill>
+                    <a:blip r:embed="rId7">
+                      <a:extLst>
+                        <a:ext uri="{28A0092B-C50C-407E-A947-70E740481C1C}">
+                          <a14:useLocalDpi xmlns:a14="http://schemas.microsoft.com/office/drawing/2010/main" val="0"/>
+                        </a:ext>
+                      </a:extLst>
+                    </a:blip>
+                    <a:srcRect/>
+                    <a:stretch>
+                      <a:fillRect/>
+                    </a:stretch>
+                  </pic:blipFill>
+                  <pic:spPr bwMode="auto">
+                    <a:xfrm>
+                      <a:off x="0" y="0"/>
+                      <a:ext cx="1823085" cy="577850"/>
+                    </a:xfrm>
+                    <a:prstGeom prst="rect">
+                      <a:avLst/>
+                    </a:prstGeom>
+                    <a:noFill/>
+                    <a:ln>
+                      <a:noFill/>
+                    </a:ln>
+                  </pic:spPr>
+                </pic:pic>
+              </a:graphicData>
+            </a:graphic>
+            <wp14:sizeRelH relativeFrom="page">
+              <wp14:pctWidth>0</wp14:pctWidth>
+            </wp14:sizeRelH>
+            <wp14:sizeRelV relativeFrom="page">
+              <wp14:pctHeight>0</wp14:pctHeight>
+            </wp14:sizeRelV>
+          </wp:anchor>
+        </w:drawing>
+      </w:r>
+      <w:r>
+        <w:rPr>
+          <w:noProof/>
           <w:fitText w:val="8035" w:id="1723631616"/>
         </w:rPr>
-        <w:pict w14:anchorId="48D64087">
-          <v:shape id="_x0000_s1042" style="position:absolute;margin-left:361.5pt;margin-top:184.65pt;width:50.7pt;height:61.05pt;z-index:251649024;mso-position-horizontal-relative:page;mso-position-vertical-relative:page" coordsize="" o:spt="100" adj="0,,0" path="" filled="f" stroked="f">
-            <v:stroke joinstyle="round"/>
-            <v:imagedata r:id="rId9" o:title="image2"/>
-            <v:formulas/>
-            <v:path o:connecttype="segments"/>
-            <w10:wrap anchorx="page" anchory="page"/>
-          </v:shape>
-        </w:pict>
-      </w:r>
-      <w:r>
-        <w:rPr>
+        <w:drawing>
+          <wp:anchor distT="0" distB="0" distL="114300" distR="114300" simplePos="0" relativeHeight="251656704" behindDoc="0" locked="0" layoutInCell="1" allowOverlap="1" wp14:anchorId="48D64087">
+            <wp:simplePos x="0" y="0"/>
+            <wp:positionH relativeFrom="page">
+              <wp:posOffset>4591050</wp:posOffset>
+            </wp:positionH>
+            <wp:positionV relativeFrom="page">
+              <wp:posOffset>2345055</wp:posOffset>
+            </wp:positionV>
+            <wp:extent cx="643890" cy="775335"/>
+            <wp:effectExtent l="0" t="0" r="0" b="0"/>
+            <wp:wrapNone/>
+            <wp:docPr id="18" name="Picture 18" descr="image2"/>
+            <wp:cNvGraphicFramePr>
+              <a:graphicFrameLocks xmlns:a="http://schemas.openxmlformats.org/drawingml/2006/main"/>
+            </wp:cNvGraphicFramePr>
+            <a:graphic xmlns:a="http://schemas.openxmlformats.org/drawingml/2006/main">
+              <a:graphicData uri="http://schemas.openxmlformats.org/drawingml/2006/picture">
+                <pic:pic xmlns:pic="http://schemas.openxmlformats.org/drawingml/2006/picture">
+                  <pic:nvPicPr>
+                    <pic:cNvPr id="0" name="Picture 18" descr="image2"/>
+                    <pic:cNvPicPr preferRelativeResize="0">
+                      <a:picLocks noChangeArrowheads="1"/>
+                    </pic:cNvPicPr>
+                  </pic:nvPicPr>
+                  <pic:blipFill>
+                    <a:blip r:embed="rId8" cstate="print">
+                      <a:extLst>
+                        <a:ext uri="{28A0092B-C50C-407E-A947-70E740481C1C}">
+                          <a14:useLocalDpi xmlns:a14="http://schemas.microsoft.com/office/drawing/2010/main" val="0"/>
+                        </a:ext>
+                      </a:extLst>
+                    </a:blip>
+                    <a:srcRect/>
+                    <a:stretch>
+                      <a:fillRect/>
+                    </a:stretch>
+                  </pic:blipFill>
+                  <pic:spPr bwMode="auto">
+                    <a:xfrm>
+                      <a:off x="0" y="0"/>
+                      <a:ext cx="643890" cy="775335"/>
+                    </a:xfrm>
+                    <a:prstGeom prst="rect">
+                      <a:avLst/>
+                    </a:prstGeom>
+                    <a:noFill/>
+                    <a:ln>
+                      <a:noFill/>
+                    </a:ln>
+                  </pic:spPr>
+                </pic:pic>
+              </a:graphicData>
+            </a:graphic>
+            <wp14:sizeRelH relativeFrom="page">
+              <wp14:pctWidth>0</wp14:pctWidth>
+            </wp14:sizeRelH>
+            <wp14:sizeRelV relativeFrom="page">
+              <wp14:pctHeight>0</wp14:pctHeight>
+            </wp14:sizeRelV>
+          </wp:anchor>
+        </w:drawing>
+      </w:r>
+      <w:r>
+        <w:rPr>
+          <w:noProof/>
           <w:fitText w:val="8035" w:id="1723631616"/>
         </w:rPr>
-        <w:pict w14:anchorId="7BCB9D78">
-          <v:shape id="_x0000_s1041" style="position:absolute;margin-left:17.5pt;margin-top:214.8pt;width:32.65pt;height:55.7pt;z-index:251650048;mso-position-horizontal-relative:page;mso-position-vertical-relative:page" coordsize="" o:spt="100" adj="0,,0" path="" filled="f" stroked="f">
-            <v:stroke joinstyle="round"/>
-            <v:imagedata r:id="rId10" o:title="image3"/>
-            <v:formulas/>
-            <v:path o:connecttype="segments"/>
-            <w10:wrap anchorx="page" anchory="page"/>
-          </v:shape>
-        </w:pict>
-      </w:r>
-      <w:r>
-        <w:rPr>
+        <w:drawing>
+          <wp:anchor distT="0" distB="0" distL="114300" distR="114300" simplePos="0" relativeHeight="251657728" behindDoc="0" locked="0" layoutInCell="1" allowOverlap="1" wp14:anchorId="7BCB9D78">
+            <wp:simplePos x="0" y="0"/>
+            <wp:positionH relativeFrom="page">
+              <wp:posOffset>222250</wp:posOffset>
+            </wp:positionH>
+            <wp:positionV relativeFrom="page">
+              <wp:posOffset>2727960</wp:posOffset>
+            </wp:positionV>
+            <wp:extent cx="414655" cy="707390"/>
+            <wp:effectExtent l="0" t="0" r="0" b="0"/>
+            <wp:wrapNone/>
+            <wp:docPr id="17" name="Picture 17" descr="image3"/>
+            <wp:cNvGraphicFramePr>
+              <a:graphicFrameLocks xmlns:a="http://schemas.openxmlformats.org/drawingml/2006/main"/>
+            </wp:cNvGraphicFramePr>
+            <a:graphic xmlns:a="http://schemas.openxmlformats.org/drawingml/2006/main">
+              <a:graphicData uri="http://schemas.openxmlformats.org/drawingml/2006/picture">
+                <pic:pic xmlns:pic="http://schemas.openxmlformats.org/drawingml/2006/picture">
+                  <pic:nvPicPr>
+                    <pic:cNvPr id="0" name="Picture 17" descr="image3"/>
+                    <pic:cNvPicPr preferRelativeResize="0">
+                      <a:picLocks noChangeArrowheads="1"/>
+                    </pic:cNvPicPr>
+                  </pic:nvPicPr>
+                  <pic:blipFill>
+                    <a:blip r:embed="rId9">
+                      <a:extLst>
+                        <a:ext uri="{28A0092B-C50C-407E-A947-70E740481C1C}">
+                          <a14:useLocalDpi xmlns:a14="http://schemas.microsoft.com/office/drawing/2010/main" val="0"/>
+                        </a:ext>
+                      </a:extLst>
+                    </a:blip>
+                    <a:srcRect/>
+                    <a:stretch>
+                      <a:fillRect/>
+                    </a:stretch>
+                  </pic:blipFill>
+                  <pic:spPr bwMode="auto">
+                    <a:xfrm>
+                      <a:off x="0" y="0"/>
+                      <a:ext cx="414655" cy="707390"/>
+                    </a:xfrm>
+                    <a:prstGeom prst="rect">
+                      <a:avLst/>
+                    </a:prstGeom>
+                    <a:noFill/>
+                    <a:ln>
+                      <a:noFill/>
+                    </a:ln>
+                  </pic:spPr>
+                </pic:pic>
+              </a:graphicData>
+            </a:graphic>
+            <wp14:sizeRelH relativeFrom="page">
+              <wp14:pctWidth>0</wp14:pctWidth>
+            </wp14:sizeRelH>
+            <wp14:sizeRelV relativeFrom="page">
+              <wp14:pctHeight>0</wp14:pctHeight>
+            </wp14:sizeRelV>
+          </wp:anchor>
+        </w:drawing>
+      </w:r>
+      <w:r>
+        <w:rPr>
+          <w:noProof/>
           <w:fitText w:val="8035" w:id="1723631616"/>
         </w:rPr>
-        <w:pict>
-          <v:shapetype id="_x0000_t202" coordsize="21600,21600" o:spt="202" path="m,l,21600r21600,l21600,xe">
-            <v:stroke joinstyle="miter"/>
-            <v:path gradientshapeok="t" o:connecttype="rect"/>
-          </v:shapetype>
-          <v:shape id="_x0000_s1040" type="#_x0000_t202" style="position:absolute;margin-left:45.4pt;margin-top:252pt;width:3.1pt;height:3.7pt;z-index:251651072;mso-position-horizontal-relative:page;mso-position-vertical-relative:page" filled="f" stroked="f">
-            <v:stroke joinstyle="round"/>
-            <v:path gradientshapeok="f" o:connecttype="segments"/>
-            <v:textbox inset="0,0,0,0">
-              <w:txbxContent>
-                <w:p>
-                  <w:pPr>
-                    <w:spacing w:line="45" w:lineRule="exact"/>
-                  </w:pPr>
-                  <w:r>
-                    <w:rPr>
-                      <w:rFonts w:ascii="Arial" w:eastAsia="Arial" w:hAnsi="Arial" w:cs="Arial"/>
-                      <w:b/>
-                      <w:bCs/>
-                      <w:color w:val="006595"/>
-                      <w:sz w:val="4"/>
-                      <w:szCs w:val="4"/>
-                      <w:fitText w:val="34"/>
-                    </w:rPr>
-                    <w:t xml:space="preserve">® </w:t>
-                  </w:r>
-                </w:p>
-              </w:txbxContent>
-            </v:textbox>
-            <w10:wrap anchorx="page" anchory="page"/>
-          </v:shape>
-        </w:pict>
+        <mc:AlternateContent>
+          <mc:Choice Requires="wps">
+            <w:drawing>
+              <wp:anchor distT="0" distB="0" distL="114300" distR="114300" simplePos="0" relativeHeight="251658752" behindDoc="0" locked="0" layoutInCell="1" allowOverlap="1">
+                <wp:simplePos x="0" y="0"/>
+                <wp:positionH relativeFrom="page">
+                  <wp:posOffset>576580</wp:posOffset>
+                </wp:positionH>
+                <wp:positionV relativeFrom="page">
+                  <wp:posOffset>3200400</wp:posOffset>
+                </wp:positionV>
+                <wp:extent cx="39370" cy="46990"/>
+                <wp:effectExtent l="0" t="0" r="3175" b="635"/>
+                <wp:wrapNone/>
+                <wp:docPr id="2" name="Text Box 16"/>
+                <wp:cNvGraphicFramePr>
+                  <a:graphicFrameLocks xmlns:a="http://schemas.openxmlformats.org/drawingml/2006/main"/>
+                </wp:cNvGraphicFramePr>
+                <a:graphic xmlns:a="http://schemas.openxmlformats.org/drawingml/2006/main">
+                  <a:graphicData uri="http://schemas.microsoft.com/office/word/2010/wordprocessingShape">
+                    <wps:wsp>
+                      <wps:cNvSpPr txBox="1">
+                        <a:spLocks noChangeArrowheads="1"/>
+                      </wps:cNvSpPr>
+                      <wps:spPr bwMode="auto">
+                        <a:xfrm>
+                          <a:off x="0" y="0"/>
+                          <a:ext cx="39370" cy="46990"/>
+                        </a:xfrm>
+                        <a:prstGeom prst="rect">
+                          <a:avLst/>
+                        </a:prstGeom>
+                        <a:noFill/>
+                        <a:ln>
+                          <a:noFill/>
+                        </a:ln>
+                        <a:extLst>
+                          <a:ext uri="{909E8E84-426E-40DD-AFC4-6F175D3DCCD1}">
+                            <a14:hiddenFill xmlns:a14="http://schemas.microsoft.com/office/drawing/2010/main">
+                              <a:solidFill>
+                                <a:srgbClr val="FFFFFF"/>
+                              </a:solidFill>
+                            </a14:hiddenFill>
+                          </a:ext>
+                          <a:ext uri="{91240B29-F687-4F45-9708-019B960494DF}">
+                            <a14:hiddenLine xmlns:a14="http://schemas.microsoft.com/office/drawing/2010/main" w="9525">
+                              <a:solidFill>
+                                <a:srgbClr val="000000"/>
+                              </a:solidFill>
+                              <a:round/>
+                              <a:headEnd/>
+                              <a:tailEnd/>
+                            </a14:hiddenLine>
+                          </a:ext>
+                        </a:extLst>
+                      </wps:spPr>
+                      <wps:txbx>
+                        <w:txbxContent>
+                          <w:p>
+                            <w:pPr>
+                              <w:spacing w:line="45" w:lineRule="exact"/>
+                            </w:pPr>
+                            <w:r>
+                              <w:rPr>
+                                <w:rFonts w:ascii="Arial" w:eastAsia="Arial" w:hAnsi="Arial" w:cs="Arial"/>
+                                <w:b/>
+                                <w:bCs/>
+                                <w:color w:val="006595"/>
+                                <w:w w:val="66"/>
+                                <w:sz w:val="4"/>
+                                <w:szCs w:val="4"/>
+                                <w:fitText w:val="34"/>
+                              </w:rPr>
+                              <w:t xml:space="preserve">® </w:t>
+                            </w:r>
+                          </w:p>
+                        </w:txbxContent>
+                      </wps:txbx>
+                      <wps:bodyPr rot="0" vert="horz" wrap="square" lIns="0" tIns="0" rIns="0" bIns="0" anchor="t" anchorCtr="0" upright="1">
+                        <a:noAutofit/>
+                      </wps:bodyPr>
+                    </wps:wsp>
+                  </a:graphicData>
+                </a:graphic>
+                <wp14:sizeRelH relativeFrom="page">
+                  <wp14:pctWidth>0</wp14:pctWidth>
+                </wp14:sizeRelH>
+                <wp14:sizeRelV relativeFrom="page">
+                  <wp14:pctHeight>0</wp14:pctHeight>
+                </wp14:sizeRelV>
+              </wp:anchor>
+            </w:drawing>
+          </mc:Choice>
+          <mc:Fallback>
+            <w:pict>
+              <v:shapetype id="_x0000_t202" coordsize="21600,21600" o:spt="202" path="m,l,21600r21600,l21600,xe">
+                <v:stroke joinstyle="miter"/>
+                <v:path gradientshapeok="t" o:connecttype="rect"/>
+              </v:shapetype>
+              <v:shape id="Text Box 16" o:spid="_x0000_s1026" type="#_x0000_t202" style="position:absolute;margin-left:45.4pt;margin-top:252pt;width:3.1pt;height:3.7pt;z-index:251658752;visibility:visible;mso-wrap-style:square;mso-width-percent:0;mso-height-percent:0;mso-wrap-distance-left:9pt;mso-wrap-distance-top:0;mso-wrap-distance-right:9pt;mso-wrap-distance-bottom:0;mso-position-horizontal:absolute;mso-position-horizontal-relative:page;mso-position-vertical:absolute;mso-position-vertical-relative:page;mso-width-percent:0;mso-height-percent:0;mso-width-relative:page;mso-height-relative:page;v-text-anchor:top" o:gfxdata="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" filled="f" stroked="f">
+                <v:stroke joinstyle="round"/>
+                <v:textbox inset="0,0,0,0">
+                  <w:txbxContent>
+                    <w:p>
+                      <w:pPr>
+                        <w:spacing w:line="45" w:lineRule="exact"/>
+                      </w:pPr>
+                      <w:r>
+                        <w:rPr>
+                          <w:rFonts w:ascii="Arial" w:eastAsia="Arial" w:hAnsi="Arial" w:cs="Arial"/>
+                          <w:b/>
+                          <w:bCs/>
+                          <w:color w:val="006595"/>
+                          <w:w w:val="66"/>
+                          <w:sz w:val="4"/>
+                          <w:szCs w:val="4"/>
+                          <w:fitText w:val="34"/>
+                        </w:rPr>
+                        <w:t xml:space="preserve">® </w:t>
+                      </w:r>
+                    </w:p>
+                  </w:txbxContent>
+                </v:textbox>
+                <w10:wrap anchorx="page" anchory="page"/>
+              </v:shape>
+            </w:pict>
+          </mc:Fallback>
+        </mc:AlternateContent>
       </w:r>
       <w:r>
         <w:rPr>
@@ -161,7 +676,6 @@
           <w:szCs w:val="24"/>
           <w:fitText w:val="4761" w:id="1723631617"/>
         </w:rPr>
-        <w:lastRenderedPageBreak/>
         <w:t>S</w:t>
       </w:r>
       <w:r>
@@ -226,7 +740,6 @@
           <w:szCs w:val="19"/>
           <w:fitText w:val="2867" w:id="1723631618"/>
         </w:rPr>
-        <w:lastRenderedPageBreak/>
         <w:t>Dear</w:t>
       </w:r>
       <w:r>
@@ -406,7 +919,6 @@
         <w:ind w:right="-113"/>
       </w:pPr>
       <w:r>
-        <w:lastRenderedPageBreak/>
         <w:tab/>
       </w:r>
       <w:r>
@@ -485,47 +997,22 @@
           <w:szCs w:val="19"/>
           <w:fitText w:val="7667" w:id="1723631619"/>
         </w:rPr>
-        <w:t xml:space="preserve"> that the </w:t>
-      </w:r>
-      <w:proofErr w:type="spellStart"/>
-      <w:r>
-        <w:rPr>
-          <w:rFonts w:ascii="Arial" w:eastAsia="Arial" w:hAnsi="Arial" w:cs="Arial"/>
-          <w:color w:val="231F20"/>
-          <w:spacing w:val="13"/>
+        <w:t xml:space="preserve"> that the Gov-</w:t>
+      </w:r>
+      <w:r>
+        <w:rPr>
+          <w:rFonts w:ascii="Arial" w:eastAsia="Arial" w:hAnsi="Arial" w:cs="Arial"/>
+          <w:color w:val="231F20"/>
+          <w:spacing w:val="-22"/>
           <w:sz w:val="19"/>
           <w:szCs w:val="19"/>
           <w:fitText w:val="7667" w:id="1723631619"/>
         </w:rPr>
-        <w:t>Gov</w:t>
-      </w:r>
-      <w:proofErr w:type="spellEnd"/>
-      <w:r>
-        <w:rPr>
-          <w:rFonts w:ascii="Arial" w:eastAsia="Arial" w:hAnsi="Arial" w:cs="Arial"/>
-          <w:color w:val="231F20"/>
-          <w:spacing w:val="13"/>
-          <w:sz w:val="19"/>
-          <w:szCs w:val="19"/>
-          <w:fitText w:val="7667" w:id="1723631619"/>
-        </w:rPr>
-        <w:t>-</w:t>
-      </w:r>
-      <w:r>
-        <w:rPr>
-          <w:rFonts w:ascii="Arial" w:eastAsia="Arial" w:hAnsi="Arial" w:cs="Arial"/>
-          <w:color w:val="231F20"/>
-          <w:spacing w:val="-22"/>
-          <w:sz w:val="19"/>
-          <w:szCs w:val="19"/>
-          <w:fitText w:val="7667" w:id="1723631619"/>
-        </w:rPr>
         <w:t xml:space="preserve"> </w:t>
       </w:r>
       <w:r>
         <w:br/>
       </w:r>
-      <w:proofErr w:type="spellStart"/>
       <w:r>
         <w:rPr>
           <w:rFonts w:ascii="Arial" w:eastAsia="Arial" w:hAnsi="Arial" w:cs="Arial"/>
@@ -535,19 +1022,7 @@
           <w:szCs w:val="19"/>
           <w:fitText w:val="1744" w:id="1723631620"/>
         </w:rPr>
-        <w:t>ernment</w:t>
-      </w:r>
-      <w:proofErr w:type="spellEnd"/>
-      <w:r>
-        <w:rPr>
-          <w:rFonts w:ascii="Arial" w:eastAsia="Arial" w:hAnsi="Arial" w:cs="Arial"/>
-          <w:color w:val="231F20"/>
-          <w:spacing w:val="4"/>
-          <w:sz w:val="19"/>
-          <w:szCs w:val="19"/>
-          <w:fitText w:val="1744" w:id="1723631620"/>
-        </w:rPr>
-        <w:t xml:space="preserve"> is holding.</w:t>
+        <w:t>ernment is holding.</w:t>
       </w:r>
       <w:r>
         <w:rPr>
@@ -581,7 +1056,6 @@
         <w:ind w:right="-113"/>
       </w:pPr>
       <w:r>
-        <w:lastRenderedPageBreak/>
         <w:tab/>
       </w:r>
       <w:r>
@@ -609,24 +1083,24 @@
       <w:r>
         <w:br/>
       </w:r>
-      <w:proofErr w:type="spellStart"/>
-      <w:r>
-        <w:rPr>
-          <w:rFonts w:ascii="Arial" w:eastAsia="Arial" w:hAnsi="Arial" w:cs="Arial"/>
-          <w:color w:val="231F20"/>
-          <w:spacing w:val="4"/>
+      <w:r>
+        <w:rPr>
+          <w:rFonts w:ascii="Arial" w:eastAsia="Arial" w:hAnsi="Arial" w:cs="Arial"/>
+          <w:color w:val="231F20"/>
+          <w:spacing w:val="10"/>
+          <w:w w:val="92"/>
           <w:sz w:val="19"/>
           <w:szCs w:val="19"/>
           <w:fitText w:val="4535" w:id="1723631622"/>
         </w:rPr>
-        <w:t>rightul</w:t>
-      </w:r>
-      <w:proofErr w:type="spellEnd"/>
-      <w:r>
-        <w:rPr>
-          <w:rFonts w:ascii="Arial" w:eastAsia="Arial" w:hAnsi="Arial" w:cs="Arial"/>
-          <w:color w:val="231F20"/>
-          <w:spacing w:val="4"/>
+        <w:t>rightful</w:t>
+      </w:r>
+      <w:r>
+        <w:rPr>
+          <w:rFonts w:ascii="Arial" w:eastAsia="Arial" w:hAnsi="Arial" w:cs="Arial"/>
+          <w:color w:val="231F20"/>
+          <w:spacing w:val="10"/>
+          <w:w w:val="92"/>
           <w:sz w:val="19"/>
           <w:szCs w:val="19"/>
           <w:fitText w:val="4535" w:id="1723631622"/>
@@ -637,7 +1111,8 @@
         <w:rPr>
           <w:rFonts w:ascii="Arial" w:eastAsia="Arial" w:hAnsi="Arial" w:cs="Arial"/>
           <w:color w:val="231F20"/>
-          <w:spacing w:val="18"/>
+          <w:spacing w:val="-4"/>
+          <w:w w:val="92"/>
           <w:sz w:val="19"/>
           <w:szCs w:val="19"/>
           <w:fitText w:val="4535" w:id="1723631622"/>
@@ -693,7 +1168,6 @@
         <w:ind w:right="-113"/>
       </w:pPr>
       <w:r>
-        <w:lastRenderedPageBreak/>
         <w:tab/>
       </w:r>
       <w:r>
@@ -852,7 +1326,6 @@
           <w:szCs w:val="24"/>
           <w:fitText w:val="3587" w:id="1723631627"/>
         </w:rPr>
-        <w:lastRenderedPageBreak/>
         <w:t>HOW MUCH?</w:t>
       </w:r>
       <w:r>
@@ -912,7 +1385,6 @@
           <w:szCs w:val="36"/>
           <w:fitText w:val="2862" w:id="1723631629"/>
         </w:rPr>
-        <w:lastRenderedPageBreak/>
         <w:t>1 (800) 482-2</w:t>
       </w:r>
       <w:r>
@@ -941,10 +1413,10 @@
           <w:szCs w:val="18"/>
         </w:rPr>
       </w:pPr>
-      <w:bookmarkStart w:id="0" w:name="OLE_LINK4"/>
-      <w:bookmarkStart w:id="1" w:name="OLE_LINK5"/>
-      <w:bookmarkStart w:id="2" w:name="OLE_LINK6"/>
-      <w:bookmarkStart w:id="3" w:name="OLE_LINK7"/>
+      <w:bookmarkStart w:id="1" w:name="OLE_LINK4"/>
+      <w:bookmarkStart w:id="2" w:name="OLE_LINK5"/>
+      <w:bookmarkStart w:id="3" w:name="OLE_LINK6"/>
+      <w:bookmarkStart w:id="4" w:name="OLE_LINK7"/>
       <w:r>
         <w:rPr>
           <w:rFonts w:ascii="Arial" w:eastAsia="Arial" w:hAnsi="Arial" w:cs="Arial"/>
@@ -955,7 +1427,7 @@
         </w:rPr>
         <w:lastRenderedPageBreak/>
         <w:drawing>
-          <wp:anchor distT="0" distB="0" distL="114300" distR="114300" simplePos="0" relativeHeight="251646975" behindDoc="1" locked="0" layoutInCell="1" allowOverlap="1" wp14:anchorId="41B69633" wp14:editId="14ACEFA2">
+          <wp:anchor distT="0" distB="0" distL="114300" distR="114300" simplePos="0" relativeHeight="251661312" behindDoc="1" locked="0" layoutInCell="1" allowOverlap="1" wp14:anchorId="41B69633" wp14:editId="14ACEFA2">
             <wp:simplePos x="0" y="0"/>
             <wp:positionH relativeFrom="column">
               <wp:posOffset>-774065</wp:posOffset>
@@ -980,7 +1452,7 @@
                     </pic:cNvPicPr>
                   </pic:nvPicPr>
                   <pic:blipFill>
-                    <a:blip r:embed="rId11" cstate="print">
+                    <a:blip r:embed="rId10" cstate="print">
                       <a:extLst>
                         <a:ext uri="{28A0092B-C50C-407E-A947-70E740481C1C}">
                           <a14:useLocalDpi xmlns:a14="http://schemas.microsoft.com/office/drawing/2010/main" val="0"/>
@@ -1051,43 +1523,7 @@
     <w:p>
       <w:pPr>
         <w:spacing w:line="255" w:lineRule="exact"/>
-        <w:ind w:right="-113"/>
-        <w:rPr>
-          <w:rFonts w:ascii="Arial" w:eastAsia="Arial" w:hAnsi="Arial" w:cs="Arial"/>
-          <w:noProof/>
-          <w:color w:val="231F20"/>
-          <w:sz w:val="18"/>
-          <w:szCs w:val="18"/>
-        </w:rPr>
-      </w:pPr>
-      <w:r>
-        <w:rPr>
-          <w:rFonts w:ascii="Arial" w:eastAsia="Arial" w:hAnsi="Arial" w:cs="Arial"/>
-          <w:noProof/>
-          <w:color w:val="231F20"/>
-          <w:sz w:val="18"/>
-          <w:szCs w:val="18"/>
-        </w:rPr>
-        <w:t>Tampa. FL 33634</w:t>
-      </w:r>
-    </w:p>
-    <w:p>
-      <w:pPr>
-        <w:spacing w:line="255" w:lineRule="exact"/>
-        <w:ind w:right="-113"/>
-        <w:rPr>
-          <w:rFonts w:ascii="Arial" w:eastAsia="Arial" w:hAnsi="Arial" w:cs="Arial"/>
-          <w:noProof/>
-          <w:color w:val="231F20"/>
-          <w:sz w:val="18"/>
-          <w:szCs w:val="18"/>
-        </w:rPr>
-      </w:pPr>
-    </w:p>
-    <w:p>
-      <w:pPr>
-        <w:spacing w:line="255" w:lineRule="exact"/>
-        <w:ind w:right="-113"/>
+        <w:ind w:right="134"/>
         <w:rPr>
           <w:rFonts w:ascii="Arial" w:eastAsia="Arial" w:hAnsi="Arial" w:cs="Arial"/>
           <w:noProof/>
@@ -1101,20 +1537,57 @@
           <w:cols w:space="720"/>
         </w:sectPr>
       </w:pPr>
+      <w:r>
+        <w:rPr>
+          <w:rFonts w:ascii="Arial" w:eastAsia="Arial" w:hAnsi="Arial" w:cs="Arial"/>
+          <w:noProof/>
+          <w:color w:val="231F20"/>
+          <w:sz w:val="18"/>
+          <w:szCs w:val="18"/>
+        </w:rPr>
+        <w:t>Tampa. FL 33634</w:t>
+      </w:r>
+      <w:r>
+        <w:rPr>
+          <w:rFonts w:ascii="Arial" w:eastAsia="Arial" w:hAnsi="Arial" w:cs="Arial"/>
+          <w:noProof/>
+          <w:color w:val="231F20"/>
+          <w:sz w:val="18"/>
+          <w:szCs w:val="18"/>
+        </w:rPr>
+        <w:tab/>
+      </w:r>
+      <w:r>
+        <w:rPr>
+          <w:rFonts w:ascii="Arial" w:eastAsia="Arial" w:hAnsi="Arial" w:cs="Arial"/>
+          <w:noProof/>
+          <w:color w:val="231F20"/>
+          <w:sz w:val="18"/>
+          <w:szCs w:val="18"/>
+        </w:rPr>
+        <w:tab/>
+      </w:r>
+      <w:r>
+        <w:rPr>
+          <w:rFonts w:ascii="Arial" w:eastAsia="Arial" w:hAnsi="Arial" w:cs="Arial"/>
+          <w:noProof/>
+          <w:color w:val="231F20"/>
+          <w:sz w:val="18"/>
+          <w:szCs w:val="18"/>
+        </w:rPr>
+        <w:tab/>
+      </w:r>
     </w:p>
-    <w:bookmarkStart w:id="4" w:name="OLE_LINK1"/>
-    <w:bookmarkStart w:id="5" w:name="OLE_LINK2"/>
-    <w:bookmarkStart w:id="6" w:name="OLE_LINK3"/>
-    <w:bookmarkEnd w:id="0"/>
     <w:bookmarkEnd w:id="1"/>
     <w:bookmarkEnd w:id="2"/>
     <w:bookmarkEnd w:id="3"/>
+    <w:bookmarkEnd w:id="4"/>
     <w:p>
       <w:pPr>
         <w:tabs>
           <w:tab w:val="left" w:pos="959"/>
         </w:tabs>
-        <w:spacing w:before="1958" w:after="32" w:line="271" w:lineRule="exact"/>
+        <w:spacing w:before="1920" w:after="32" w:line="271" w:lineRule="exact"/>
         <w:ind w:right="-113"/>
         <w:jc w:val="right"/>
       </w:pPr>
@@ -1125,7 +1598,6 @@
           <w:sz w:val="24"/>
           <w:szCs w:val="24"/>
         </w:rPr>
-        <w:lastRenderedPageBreak/>
         <w:fldChar w:fldCharType="begin"/>
       </w:r>
       <w:r>
@@ -1220,11 +1692,9 @@
         </w:rPr>
         <w:fldChar w:fldCharType="end"/>
       </w:r>
-      <w:bookmarkStart w:id="7" w:name="_GoBack"/>
       <w:r>
         <w:br/>
       </w:r>
-      <w:bookmarkEnd w:id="7"/>
       <w:r>
         <w:rPr>
           <w:rFonts w:ascii="Arial" w:eastAsia="Arial" w:hAnsi="Arial" w:cs="Arial"/>
@@ -1279,8 +1749,8 @@
     <w:p>
       <w:pPr>
         <w:tabs>
-          <w:tab w:val="left" w:pos="-16160"/>
           <w:tab w:val="left" w:pos="27"/>
+          <w:tab w:val="left" w:pos="959"/>
         </w:tabs>
         <w:spacing w:line="271" w:lineRule="exact"/>
         <w:ind w:right="-113"/>
@@ -1558,17 +2028,37 @@
         </w:sectPr>
       </w:pPr>
     </w:p>
-    <w:bookmarkEnd w:id="4"/>
-    <w:bookmarkEnd w:id="5"/>
-    <w:bookmarkEnd w:id="6"/>
     <w:p>
       <w:pPr>
-        <w:pStyle w:val="NoSpacing"/>
+        <w:tabs>
+          <w:tab w:val="left" w:pos="27"/>
+          <w:tab w:val="left" w:pos="959"/>
+        </w:tabs>
+        <w:spacing w:line="271" w:lineRule="exact"/>
+        <w:ind w:right="-113"/>
+        <w:jc w:val="right"/>
+        <w:sectPr>
+          <w:type w:val="continuous"/>
+          <w:pgSz w:w="8640" w:h="5760"/>
+          <w:pgMar w:top="1440" w:right="1656" w:bottom="0" w:left="4192" w:header="720" w:footer="720" w:gutter="0"/>
+          <w:cols w:space="720"/>
+        </w:sectPr>
+      </w:pPr>
+    </w:p>
+    <w:p>
+      <w:pPr>
+        <w:tabs>
+          <w:tab w:val="left" w:pos="959"/>
+        </w:tabs>
+        <w:spacing w:before="1718" w:after="32" w:line="271" w:lineRule="exact"/>
+        <w:ind w:right="-113"/>
+        <w:contextualSpacing/>
       </w:pPr>
     </w:p>
     <w:sectPr>
+      <w:type w:val="continuous"/>
       <w:pgSz w:w="8640" w:h="5760"/>
-      <w:pgMar w:top="1293" w:right="5328" w:bottom="0" w:left="1438" w:header="720" w:footer="720" w:gutter="0"/>
+      <w:pgMar w:top="1843" w:right="1694" w:bottom="0" w:left="4192" w:header="720" w:footer="720" w:gutter="0"/>
       <w:cols w:space="720"/>
     </w:sectPr>
   </w:body>
@@ -1576,7 +2066,7 @@
 </file>
 
 <file path=word/endnotes.xml><?xml version="1.0" encoding="utf-8"?>
-<w:endnotes xmlns:wpc="http://schemas.microsoft.com/office/word/2010/wordprocessingCanvas" xmlns:mc="http://schemas.openxmlformats.org/markup-compatibility/2006" xmlns:o="urn:schemas-microsoft-com:office:office" xmlns:r="http://schemas.openxmlformats.org/officeDocument/2006/relationships" xmlns:m="http://schemas.openxmlformats.org/officeDocument/2006/math" xmlns:v="urn:schemas-microsoft-com:vml" xmlns:wp14="http://schemas.microsoft.com/office/word/2010/wordprocessingDrawing" xmlns:wp="http://schemas.openxmlformats.org/drawingml/2006/wordprocessingDrawing" xmlns:w10="urn:schemas-microsoft-com:office:word" xmlns:w="http://schemas.openxmlformats.org/wordprocessingml/2006/main" xmlns:w14="http://schemas.microsoft.com/office/word/2010/wordml" xmlns:wpg="http://schemas.microsoft.com/office/word/2010/wordprocessingGroup" xmlns:wpi="http://schemas.microsoft.com/office/word/2010/wordprocessingInk" xmlns:wne="http://schemas.microsoft.com/office/word/2006/wordml" xmlns:wps="http://schemas.microsoft.com/office/word/2010/wordprocessingShape" mc:Ignorable="w14 wp14">
+<w:endnotes xmlns:wpc="http://schemas.microsoft.com/office/word/2010/wordprocessingCanvas" xmlns:mc="http://schemas.openxmlformats.org/markup-compatibility/2006" xmlns:o="urn:schemas-microsoft-com:office:office" xmlns:r="http://schemas.openxmlformats.org/officeDocument/2006/relationships" xmlns:m="http://schemas.openxmlformats.org/officeDocument/2006/math" xmlns:v="urn:schemas-microsoft-com:vml" xmlns:wp14="http://schemas.microsoft.com/office/word/2010/wordprocessingDrawing" xmlns:wp="http://schemas.openxmlformats.org/drawingml/2006/wordprocessingDrawing" xmlns:w10="urn:schemas-microsoft-com:office:word" xmlns:w="http://schemas.openxmlformats.org/wordprocessingml/2006/main" xmlns:w14="http://schemas.microsoft.com/office/word/2010/wordml" xmlns:w15="http://schemas.microsoft.com/office/word/2012/wordml" xmlns:wpg="http://schemas.microsoft.com/office/word/2010/wordprocessingGroup" xmlns:wpi="http://schemas.microsoft.com/office/word/2010/wordprocessingInk" xmlns:wne="http://schemas.microsoft.com/office/word/2006/wordml" xmlns:wps="http://schemas.microsoft.com/office/word/2010/wordprocessingShape" mc:Ignorable="w14 w15 wp14">
   <w:endnote w:type="separator" w:id="-1">
     <w:p>
       <w:r>
@@ -1595,7 +2085,7 @@
 </file>
 
 <file path=word/footnotes.xml><?xml version="1.0" encoding="utf-8"?>
-<w:footnotes xmlns:wpc="http://schemas.microsoft.com/office/word/2010/wordprocessingCanvas" xmlns:mc="http://schemas.openxmlformats.org/markup-compatibility/2006" xmlns:o="urn:schemas-microsoft-com:office:office" xmlns:r="http://schemas.openxmlformats.org/officeDocument/2006/relationships" xmlns:m="http://schemas.openxmlformats.org/officeDocument/2006/math" xmlns:v="urn:schemas-microsoft-com:vml" xmlns:wp14="http://schemas.microsoft.com/office/word/2010/wordprocessingDrawing" xmlns:wp="http://schemas.openxmlformats.org/drawingml/2006/wordprocessingDrawing" xmlns:w10="urn:schemas-microsoft-com:office:word" xmlns:w="http://schemas.openxmlformats.org/wordprocessingml/2006/main" xmlns:w14="http://schemas.microsoft.com/office/word/2010/wordml" xmlns:wpg="http://schemas.microsoft.com/office/word/2010/wordprocessingGroup" xmlns:wpi="http://schemas.microsoft.com/office/word/2010/wordprocessingInk" xmlns:wne="http://schemas.microsoft.com/office/word/2006/wordml" xmlns:wps="http://schemas.microsoft.com/office/word/2010/wordprocessingShape" mc:Ignorable="w14 wp14">
+<w:footnotes xmlns:wpc="http://schemas.microsoft.com/office/word/2010/wordprocessingCanvas" xmlns:mc="http://schemas.openxmlformats.org/markup-compatibility/2006" xmlns:o="urn:schemas-microsoft-com:office:office" xmlns:r="http://schemas.openxmlformats.org/officeDocument/2006/relationships" xmlns:m="http://schemas.openxmlformats.org/officeDocument/2006/math" xmlns:v="urn:schemas-microsoft-com:vml" xmlns:wp14="http://schemas.microsoft.com/office/word/2010/wordprocessingDrawing" xmlns:wp="http://schemas.openxmlformats.org/drawingml/2006/wordprocessingDrawing" xmlns:w10="urn:schemas-microsoft-com:office:word" xmlns:w="http://schemas.openxmlformats.org/wordprocessingml/2006/main" xmlns:w14="http://schemas.microsoft.com/office/word/2010/wordml" xmlns:w15="http://schemas.microsoft.com/office/word/2012/wordml" xmlns:wpg="http://schemas.microsoft.com/office/word/2010/wordprocessingGroup" xmlns:wpi="http://schemas.microsoft.com/office/word/2010/wordprocessingInk" xmlns:wne="http://schemas.microsoft.com/office/word/2006/wordml" xmlns:wps="http://schemas.microsoft.com/office/word/2010/wordprocessingShape" mc:Ignorable="w14 w15 wp14">
   <w:footnote w:type="separator" w:id="-1">
     <w:p>
       <w:r>
@@ -1614,7 +2104,7 @@
 </file>
 
 <file path=word/styles.xml><?xml version="1.0" encoding="utf-8"?>
-<w:styles xmlns:mc="http://schemas.openxmlformats.org/markup-compatibility/2006" xmlns:r="http://schemas.openxmlformats.org/officeDocument/2006/relationships" xmlns:w="http://schemas.openxmlformats.org/wordprocessingml/2006/main" xmlns:w14="http://schemas.microsoft.com/office/word/2010/wordml" mc:Ignorable="w14">
+<w:styles xmlns:mc="http://schemas.openxmlformats.org/markup-compatibility/2006" xmlns:r="http://schemas.openxmlformats.org/officeDocument/2006/relationships" xmlns:w="http://schemas.openxmlformats.org/wordprocessingml/2006/main" xmlns:w14="http://schemas.microsoft.com/office/word/2010/wordml" xmlns:w15="http://schemas.microsoft.com/office/word/2012/wordml" mc:Ignorable="w14 w15">
   <w:docDefaults>
     <w:rPrDefault>
       <w:rPr>
@@ -1624,144 +2114,378 @@
     </w:rPrDefault>
     <w:pPrDefault/>
   </w:docDefaults>
-  <w:latentStyles w:defLockedState="0" w:defUIPriority="99" w:defSemiHidden="1" w:defUnhideWhenUsed="1" w:defQFormat="0" w:count="267">
-    <w:lsdException w:name="Normal" w:semiHidden="0" w:uiPriority="0" w:unhideWhenUsed="0" w:qFormat="1"/>
-    <w:lsdException w:name="heading 1" w:semiHidden="0" w:uiPriority="9" w:unhideWhenUsed="0" w:qFormat="1"/>
-    <w:lsdException w:name="heading 2" w:uiPriority="9" w:qFormat="1"/>
-    <w:lsdException w:name="heading 3" w:uiPriority="9" w:qFormat="1"/>
-    <w:lsdException w:name="heading 4" w:uiPriority="9" w:qFormat="1"/>
-    <w:lsdException w:name="heading 5" w:uiPriority="9" w:qFormat="1"/>
-    <w:lsdException w:name="heading 6" w:uiPriority="9" w:qFormat="1"/>
-    <w:lsdException w:name="heading 7" w:uiPriority="9" w:qFormat="1"/>
-    <w:lsdException w:name="heading 8" w:uiPriority="9" w:qFormat="1"/>
-    <w:lsdException w:name="heading 9" w:uiPriority="9" w:qFormat="1"/>
-    <w:lsdException w:name="toc 1" w:uiPriority="39"/>
-    <w:lsdException w:name="toc 2" w:uiPriority="39"/>
-    <w:lsdException w:name="toc 3" w:uiPriority="39"/>
-    <w:lsdException w:name="toc 4" w:uiPriority="39"/>
-    <w:lsdException w:name="toc 5" w:uiPriority="39"/>
-    <w:lsdException w:name="toc 6" w:uiPriority="39"/>
-    <w:lsdException w:name="toc 7" w:uiPriority="39"/>
-    <w:lsdException w:name="toc 8" w:uiPriority="39"/>
-    <w:lsdException w:name="toc 9" w:uiPriority="39"/>
-    <w:lsdException w:name="caption" w:uiPriority="35" w:qFormat="1"/>
-    <w:lsdException w:name="Title" w:semiHidden="0" w:uiPriority="10" w:unhideWhenUsed="0" w:qFormat="1"/>
-    <w:lsdException w:name="Default Paragraph Font" w:uiPriority="1"/>
-    <w:lsdException w:name="Subtitle" w:semiHidden="0" w:uiPriority="11" w:unhideWhenUsed="0" w:qFormat="1"/>
-    <w:lsdException w:name="Strong" w:semiHidden="0" w:uiPriority="22" w:unhideWhenUsed="0" w:qFormat="1"/>
-    <w:lsdException w:name="Emphasis" w:semiHidden="0" w:uiPriority="20" w:unhideWhenUsed="0" w:qFormat="1"/>
-    <w:lsdException w:name="Table Grid" w:semiHidden="0" w:uiPriority="39" w:unhideWhenUsed="0"/>
-    <w:lsdException w:name="Placeholder Text" w:unhideWhenUsed="0"/>
-    <w:lsdException w:name="No Spacing" w:semiHidden="0" w:uiPriority="1" w:unhideWhenUsed="0" w:qFormat="1"/>
-    <w:lsdException w:name="Light Shading" w:semiHidden="0" w:uiPriority="60" w:unhideWhenUsed="0"/>
-    <w:lsdException w:name="Light List" w:semiHidden="0" w:uiPriority="61" w:unhideWhenUsed="0"/>
-    <w:lsdException w:name="Light Grid" w:semiHidden="0" w:uiPriority="62" w:unhideWhenUsed="0"/>
-    <w:lsdException w:name="Medium Shading 1" w:semiHidden="0" w:uiPriority="63" w:unhideWhenUsed="0"/>
-    <w:lsdException w:name="Medium Shading 2" w:semiHidden="0" w:uiPriority="64" w:unhideWhenUsed="0"/>
-    <w:lsdException w:name="Medium List 1" w:semiHidden="0" w:uiPriority="65" w:unhideWhenUsed="0"/>
-    <w:lsdException w:name="Medium List 2" w:semiHidden="0" w:uiPriority="66" w:unhideWhenUsed="0"/>
-    <w:lsdException w:name="Medium Grid 1" w:semiHidden="0" w:uiPriority="67" w:unhideWhenUsed="0"/>
-    <w:lsdException w:name="Medium Grid 2" w:semiHidden="0" w:uiPriority="68" w:unhideWhenUsed="0"/>
-    <w:lsdException w:name="Medium Grid 3" w:semiHidden="0" w:uiPriority="69" w:unhideWhenUsed="0"/>
-    <w:lsdException w:name="Dark List" w:semiHidden="0" w:uiPriority="70" w:unhideWhenUsed="0"/>
-    <w:lsdException w:name="Colorful Shading" w:semiHidden="0" w:uiPriority="71" w:unhideWhenUsed="0"/>
-    <w:lsdException w:name="Colorful List" w:semiHidden="0" w:uiPriority="72" w:unhideWhenUsed="0"/>
-    <w:lsdException w:name="Colorful Grid" w:semiHidden="0" w:uiPriority="73" w:unhideWhenUsed="0"/>
-    <w:lsdException w:name="Light Shading Accent 1" w:semiHidden="0" w:uiPriority="60" w:unhideWhenUsed="0"/>
-    <w:lsdException w:name="Light List Accent 1" w:semiHidden="0" w:uiPriority="61" w:unhideWhenUsed="0"/>
-    <w:lsdException w:name="Light Grid Accent 1" w:semiHidden="0" w:uiPriority="62" w:unhideWhenUsed="0"/>
-    <w:lsdException w:name="Medium Shading 1 Accent 1" w:semiHidden="0" w:uiPriority="63" w:unhideWhenUsed="0"/>
-    <w:lsdException w:name="Medium Shading 2 Accent 1" w:semiHidden="0" w:uiPriority="64" w:unhideWhenUsed="0"/>
-    <w:lsdException w:name="Medium List 1 Accent 1" w:semiHidden="0" w:uiPriority="65" w:unhideWhenUsed="0"/>
-    <w:lsdException w:name="Revision" w:unhideWhenUsed="0"/>
-    <w:lsdException w:name="List Paragraph" w:semiHidden="0" w:uiPriority="34" w:unhideWhenUsed="0" w:qFormat="1"/>
-    <w:lsdException w:name="Quote" w:semiHidden="0" w:uiPriority="29" w:unhideWhenUsed="0" w:qFormat="1"/>
-    <w:lsdException w:name="Intense Quote" w:semiHidden="0" w:uiPriority="30" w:unhideWhenUsed="0" w:qFormat="1"/>
-    <w:lsdException w:name="Medium List 2 Accent 1" w:semiHidden="0" w:uiPriority="66" w:unhideWhenUsed="0"/>
-    <w:lsdException w:name="Medium Grid 1 Accent 1" w:semiHidden="0" w:uiPriority="67" w:unhideWhenUsed="0"/>
-    <w:lsdException w:name="Medium Grid 2 Accent 1" w:semiHidden="0" w:uiPriority="68" w:unhideWhenUsed="0"/>
-    <w:lsdException w:name="Medium Grid 3 Accent 1" w:semiHidden="0" w:uiPriority="69" w:unhideWhenUsed="0"/>
-    <w:lsdException w:name="Dark List Accent 1" w:semiHidden="0" w:uiPriority="70" w:unhideWhenUsed="0"/>
-    <w:lsdException w:name="Colorful Shading Accent 1" w:semiHidden="0" w:uiPriority="71" w:unhideWhenUsed="0"/>
-    <w:lsdException w:name="Colorful List Accent 1" w:semiHidden="0" w:uiPriority="72" w:unhideWhenUsed="0"/>
-    <w:lsdException w:name="Colorful Grid Accent 1" w:semiHidden="0" w:uiPriority="73" w:unhideWhenUsed="0"/>
-    <w:lsdException w:name="Light Shading Accent 2" w:semiHidden="0" w:uiPriority="60" w:unhideWhenUsed="0"/>
-    <w:lsdException w:name="Light List Accent 2" w:semiHidden="0" w:uiPriority="61" w:unhideWhenUsed="0"/>
-    <w:lsdException w:name="Light Grid Accent 2" w:semiHidden="0" w:uiPriority="62" w:unhideWhenUsed="0"/>
-    <w:lsdException w:name="Medium Shading 1 Accent 2" w:semiHidden="0" w:uiPriority="63" w:unhideWhenUsed="0"/>
-    <w:lsdException w:name="Medium Shading 2 Accent 2" w:semiHidden="0" w:uiPriority="64" w:unhideWhenUsed="0"/>
-    <w:lsdException w:name="Medium List 1 Accent 2" w:semiHidden="0" w:uiPriority="65" w:unhideWhenUsed="0"/>
-    <w:lsdException w:name="Medium List 2 Accent 2" w:semiHidden="0" w:uiPriority="66" w:unhideWhenUsed="0"/>
-    <w:lsdException w:name="Medium Grid 1 Accent 2" w:semiHidden="0" w:uiPriority="67" w:unhideWhenUsed="0"/>
-    <w:lsdException w:name="Medium Grid 2 Accent 2" w:semiHidden="0" w:uiPriority="68" w:unhideWhenUsed="0"/>
-    <w:lsdException w:name="Medium Grid 3 Accent 2" w:semiHidden="0" w:uiPriority="69" w:unhideWhenUsed="0"/>
-    <w:lsdException w:name="Dark List Accent 2" w:semiHidden="0" w:uiPriority="70" w:unhideWhenUsed="0"/>
-    <w:lsdException w:name="Colorful Shading Accent 2" w:semiHidden="0" w:uiPriority="71" w:unhideWhenUsed="0"/>
-    <w:lsdException w:name="Colorful List Accent 2" w:semiHidden="0" w:uiPriority="72" w:unhideWhenUsed="0"/>
-    <w:lsdException w:name="Colorful Grid Accent 2" w:semiHidden="0" w:uiPriority="73" w:unhideWhenUsed="0"/>
-    <w:lsdException w:name="Light Shading Accent 3" w:semiHidden="0" w:uiPriority="60" w:unhideWhenUsed="0"/>
-    <w:lsdException w:name="Light List Accent 3" w:semiHidden="0" w:uiPriority="61" w:unhideWhenUsed="0"/>
-    <w:lsdException w:name="Light Grid Accent 3" w:semiHidden="0" w:uiPriority="62" w:unhideWhenUsed="0"/>
-    <w:lsdException w:name="Medium Shading 1 Accent 3" w:semiHidden="0" w:uiPriority="63" w:unhideWhenUsed="0"/>
-    <w:lsdException w:name="Medium Shading 2 Accent 3" w:semiHidden="0" w:uiPriority="64" w:unhideWhenUsed="0"/>
-    <w:lsdException w:name="Medium List 1 Accent 3" w:semiHidden="0" w:uiPriority="65" w:unhideWhenUsed="0"/>
-    <w:lsdException w:name="Medium List 2 Accent 3" w:semiHidden="0" w:uiPriority="66" w:unhideWhenUsed="0"/>
-    <w:lsdException w:name="Medium Grid 1 Accent 3" w:semiHidden="0" w:uiPriority="67" w:unhideWhenUsed="0"/>
-    <w:lsdException w:name="Medium Grid 2 Accent 3" w:semiHidden="0" w:uiPriority="68" w:unhideWhenUsed="0"/>
-    <w:lsdException w:name="Medium Grid 3 Accent 3" w:semiHidden="0" w:uiPriority="69" w:unhideWhenUsed="0"/>
-    <w:lsdException w:name="Dark List Accent 3" w:semiHidden="0" w:uiPriority="70" w:unhideWhenUsed="0"/>
-    <w:lsdException w:name="Colorful Shading Accent 3" w:semiHidden="0" w:uiPriority="71" w:unhideWhenUsed="0"/>
-    <w:lsdException w:name="Colorful List Accent 3" w:semiHidden="0" w:uiPriority="72" w:unhideWhenUsed="0"/>
-    <w:lsdException w:name="Colorful Grid Accent 3" w:semiHidden="0" w:uiPriority="73" w:unhideWhenUsed="0"/>
-    <w:lsdException w:name="Light Shading Accent 4" w:semiHidden="0" w:uiPriority="60" w:unhideWhenUsed="0"/>
-    <w:lsdException w:name="Light List Accent 4" w:semiHidden="0" w:uiPriority="61" w:unhideWhenUsed="0"/>
-    <w:lsdException w:name="Light Grid Accent 4" w:semiHidden="0" w:uiPriority="62" w:unhideWhenUsed="0"/>
-    <w:lsdException w:name="Medium Shading 1 Accent 4" w:semiHidden="0" w:uiPriority="63" w:unhideWhenUsed="0"/>
-    <w:lsdException w:name="Medium Shading 2 Accent 4" w:semiHidden="0" w:uiPriority="64" w:unhideWhenUsed="0"/>
-    <w:lsdException w:name="Medium List 1 Accent 4" w:semiHidden="0" w:uiPriority="65" w:unhideWhenUsed="0"/>
-    <w:lsdException w:name="Medium List 2 Accent 4" w:semiHidden="0" w:uiPriority="66" w:unhideWhenUsed="0"/>
-    <w:lsdException w:name="Medium Grid 1 Accent 4" w:semiHidden="0" w:uiPriority="67" w:unhideWhenUsed="0"/>
-    <w:lsdException w:name="Medium Grid 2 Accent 4" w:semiHidden="0" w:uiPriority="68" w:unhideWhenUsed="0"/>
-    <w:lsdException w:name="Medium Grid 3 Accent 4" w:semiHidden="0" w:uiPriority="69" w:unhideWhenUsed="0"/>
-    <w:lsdException w:name="Dark List Accent 4" w:semiHidden="0" w:uiPriority="70" w:unhideWhenUsed="0"/>
-    <w:lsdException w:name="Colorful Shading Accent 4" w:semiHidden="0" w:uiPriority="71" w:unhideWhenUsed="0"/>
-    <w:lsdException w:name="Colorful List Accent 4" w:semiHidden="0" w:uiPriority="72" w:unhideWhenUsed="0"/>
-    <w:lsdException w:name="Colorful Grid Accent 4" w:semiHidden="0" w:uiPriority="73" w:unhideWhenUsed="0"/>
-    <w:lsdException w:name="Light Shading Accent 5" w:semiHidden="0" w:uiPriority="60" w:unhideWhenUsed="0"/>
-    <w:lsdException w:name="Light List Accent 5" w:semiHidden="0" w:uiPriority="61" w:unhideWhenUsed="0"/>
-    <w:lsdException w:name="Light Grid Accent 5" w:semiHidden="0" w:uiPriority="62" w:unhideWhenUsed="0"/>
-    <w:lsdException w:name="Medium Shading 1 Accent 5" w:semiHidden="0" w:uiPriority="63" w:unhideWhenUsed="0"/>
-    <w:lsdException w:name="Medium Shading 2 Accent 5" w:semiHidden="0" w:uiPriority="64" w:unhideWhenUsed="0"/>
-    <w:lsdException w:name="Medium List 1 Accent 5" w:semiHidden="0" w:uiPriority="65" w:unhideWhenUsed="0"/>
-    <w:lsdException w:name="Medium List 2 Accent 5" w:semiHidden="0" w:uiPriority="66" w:unhideWhenUsed="0"/>
-    <w:lsdException w:name="Medium Grid 1 Accent 5" w:semiHidden="0" w:uiPriority="67" w:unhideWhenUsed="0"/>
-    <w:lsdException w:name="Medium Grid 2 Accent 5" w:semiHidden="0" w:uiPriority="68" w:unhideWhenUsed="0"/>
-    <w:lsdException w:name="Medium Grid 3 Accent 5" w:semiHidden="0" w:uiPriority="69" w:unhideWhenUsed="0"/>
-    <w:lsdException w:name="Dark List Accent 5" w:semiHidden="0" w:uiPriority="70" w:unhideWhenUsed="0"/>
-    <w:lsdException w:name="Colorful Shading Accent 5" w:semiHidden="0" w:uiPriority="71" w:unhideWhenUsed="0"/>
-    <w:lsdException w:name="Colorful List Accent 5" w:semiHidden="0" w:uiPriority="72" w:unhideWhenUsed="0"/>
-    <w:lsdException w:name="Colorful Grid Accent 5" w:semiHidden="0" w:uiPriority="73" w:unhideWhenUsed="0"/>
-    <w:lsdException w:name="Light Shading Accent 6" w:semiHidden="0" w:uiPriority="60" w:unhideWhenUsed="0"/>
-    <w:lsdException w:name="Light List Accent 6" w:semiHidden="0" w:uiPriority="61" w:unhideWhenUsed="0"/>
-    <w:lsdException w:name="Light Grid Accent 6" w:semiHidden="0" w:uiPriority="62" w:unhideWhenUsed="0"/>
-    <w:lsdException w:name="Medium Shading 1 Accent 6" w:semiHidden="0" w:uiPriority="63" w:unhideWhenUsed="0"/>
-    <w:lsdException w:name="Medium Shading 2 Accent 6" w:semiHidden="0" w:uiPriority="64" w:unhideWhenUsed="0"/>
-    <w:lsdException w:name="Medium List 1 Accent 6" w:semiHidden="0" w:uiPriority="65" w:unhideWhenUsed="0"/>
-    <w:lsdException w:name="Medium List 2 Accent 6" w:semiHidden="0" w:uiPriority="66" w:unhideWhenUsed="0"/>
-    <w:lsdException w:name="Medium Grid 1 Accent 6" w:semiHidden="0" w:uiPriority="67" w:unhideWhenUsed="0"/>
-    <w:lsdException w:name="Medium Grid 2 Accent 6" w:semiHidden="0" w:uiPriority="68" w:unhideWhenUsed="0"/>
-    <w:lsdException w:name="Medium Grid 3 Accent 6" w:semiHidden="0" w:uiPriority="69" w:unhideWhenUsed="0"/>
-    <w:lsdException w:name="Dark List Accent 6" w:semiHidden="0" w:uiPriority="70" w:unhideWhenUsed="0"/>
-    <w:lsdException w:name="Colorful Shading Accent 6" w:semiHidden="0" w:uiPriority="71" w:unhideWhenUsed="0"/>
-    <w:lsdException w:name="Colorful List Accent 6" w:semiHidden="0" w:uiPriority="72" w:unhideWhenUsed="0"/>
-    <w:lsdException w:name="Colorful Grid Accent 6" w:semiHidden="0" w:uiPriority="73" w:unhideWhenUsed="0"/>
-    <w:lsdException w:name="Subtle Emphasis" w:semiHidden="0" w:uiPriority="19" w:unhideWhenUsed="0" w:qFormat="1"/>
-    <w:lsdException w:name="Intense Emphasis" w:semiHidden="0" w:uiPriority="21" w:unhideWhenUsed="0" w:qFormat="1"/>
-    <w:lsdException w:name="Subtle Reference" w:semiHidden="0" w:uiPriority="31" w:unhideWhenUsed="0" w:qFormat="1"/>
-    <w:lsdException w:name="Intense Reference" w:semiHidden="0" w:uiPriority="32" w:unhideWhenUsed="0" w:qFormat="1"/>
-    <w:lsdException w:name="Book Title" w:semiHidden="0" w:uiPriority="33" w:unhideWhenUsed="0" w:qFormat="1"/>
-    <w:lsdException w:name="Bibliography" w:uiPriority="37"/>
-    <w:lsdException w:name="TOC Heading" w:uiPriority="39" w:qFormat="1"/>
+  <w:latentStyles w:defLockedState="0" w:defUIPriority="99" w:defSemiHidden="0" w:defUnhideWhenUsed="0" w:defQFormat="0" w:count="371">
+    <w:lsdException w:name="Normal" w:uiPriority="0" w:qFormat="1"/>
+    <w:lsdException w:name="heading 1" w:uiPriority="9" w:qFormat="1"/>
+    <w:lsdException w:name="heading 2" w:semiHidden="1" w:uiPriority="9" w:unhideWhenUsed="1" w:qFormat="1"/>
+    <w:lsdException w:name="heading 3" w:semiHidden="1" w:uiPriority="9" w:unhideWhenUsed="1" w:qFormat="1"/>
+    <w:lsdException w:name="heading 4" w:semiHidden="1" w:uiPriority="9" w:unhideWhenUsed="1" w:qFormat="1"/>
+    <w:lsdException w:name="heading 5" w:semiHidden="1" w:uiPriority="9" w:unhideWhenUsed="1" w:qFormat="1"/>
+    <w:lsdException w:name="heading 6" w:semiHidden="1" w:uiPriority="9" w:unhideWhenUsed="1" w:qFormat="1"/>
+    <w:lsdException w:name="heading 7" w:semiHidden="1" w:uiPriority="9" w:unhideWhenUsed="1" w:qFormat="1"/>
+    <w:lsdException w:name="heading 8" w:semiHidden="1" w:uiPriority="9" w:unhideWhenUsed="1" w:qFormat="1"/>
+    <w:lsdException w:name="heading 9" w:semiHidden="1" w:uiPriority="9" w:unhideWhenUsed="1" w:qFormat="1"/>
+    <w:lsdException w:name="index 1" w:semiHidden="1" w:unhideWhenUsed="1"/>
+    <w:lsdException w:name="index 2" w:semiHidden="1" w:unhideWhenUsed="1"/>
+    <w:lsdException w:name="index 3" w:semiHidden="1" w:unhideWhenUsed="1"/>
+    <w:lsdException w:name="index 4" w:semiHidden="1" w:unhideWhenUsed="1"/>
+    <w:lsdException w:name="index 5" w:semiHidden="1" w:unhideWhenUsed="1"/>
+    <w:lsdException w:name="index 6" w:semiHidden="1" w:unhideWhenUsed="1"/>
+    <w:lsdException w:name="index 7" w:semiHidden="1" w:unhideWhenUsed="1"/>
+    <w:lsdException w:name="index 8" w:semiHidden="1" w:unhideWhenUsed="1"/>
+    <w:lsdException w:name="index 9" w:semiHidden="1" w:unhideWhenUsed="1"/>
+    <w:lsdException w:name="toc 1" w:semiHidden="1" w:uiPriority="39" w:unhideWhenUsed="1"/>
+    <w:lsdException w:name="toc 2" w:semiHidden="1" w:uiPriority="39" w:unhideWhenUsed="1"/>
+    <w:lsdException w:name="toc 3" w:semiHidden="1" w:uiPriority="39" w:unhideWhenUsed="1"/>
+    <w:lsdException w:name="toc 4" w:semiHidden="1" w:uiPriority="39" w:unhideWhenUsed="1"/>
+    <w:lsdException w:name="toc 5" w:semiHidden="1" w:uiPriority="39" w:unhideWhenUsed="1"/>
+    <w:lsdException w:name="toc 6" w:semiHidden="1" w:uiPriority="39" w:unhideWhenUsed="1"/>
+    <w:lsdException w:name="toc 7" w:semiHidden="1" w:uiPriority="39" w:unhideWhenUsed="1"/>
+    <w:lsdException w:name="toc 8" w:semiHidden="1" w:uiPriority="39" w:unhideWhenUsed="1"/>
+    <w:lsdException w:name="toc 9" w:semiHidden="1" w:uiPriority="39" w:unhideWhenUsed="1"/>
+    <w:lsdException w:name="Normal Indent" w:semiHidden="1" w:unhideWhenUsed="1"/>
+    <w:lsdException w:name="footnote text" w:semiHidden="1" w:unhideWhenUsed="1"/>
+    <w:lsdException w:name="annotation text" w:semiHidden="1" w:unhideWhenUsed="1"/>
+    <w:lsdException w:name="header" w:semiHidden="1" w:unhideWhenUsed="1"/>
+    <w:lsdException w:name="footer" w:semiHidden="1" w:unhideWhenUsed="1"/>
+    <w:lsdException w:name="index heading" w:semiHidden="1" w:unhideWhenUsed="1"/>
+    <w:lsdException w:name="caption" w:semiHidden="1" w:uiPriority="35" w:unhideWhenUsed="1" w:qFormat="1"/>
+    <w:lsdException w:name="table of figures" w:semiHidden="1" w:unhideWhenUsed="1"/>
+    <w:lsdException w:name="envelope address" w:semiHidden="1" w:unhideWhenUsed="1"/>
+    <w:lsdException w:name="envelope return" w:semiHidden="1" w:unhideWhenUsed="1"/>
+    <w:lsdException w:name="footnote reference" w:semiHidden="1" w:unhideWhenUsed="1"/>
+    <w:lsdException w:name="annotation reference" w:semiHidden="1" w:unhideWhenUsed="1"/>
+    <w:lsdException w:name="line number" w:semiHidden="1" w:unhideWhenUsed="1"/>
+    <w:lsdException w:name="page number" w:semiHidden="1" w:unhideWhenUsed="1"/>
+    <w:lsdException w:name="endnote reference" w:semiHidden="1" w:unhideWhenUsed="1"/>
+    <w:lsdException w:name="endnote text" w:semiHidden="1" w:unhideWhenUsed="1"/>
+    <w:lsdException w:name="table of authorities" w:semiHidden="1" w:unhideWhenUsed="1"/>
+    <w:lsdException w:name="macro" w:semiHidden="1" w:unhideWhenUsed="1"/>
+    <w:lsdException w:name="toa heading" w:semiHidden="1" w:unhideWhenUsed="1"/>
+    <w:lsdException w:name="List" w:semiHidden="1" w:unhideWhenUsed="1"/>
+    <w:lsdException w:name="List Bullet" w:semiHidden="1" w:unhideWhenUsed="1"/>
+    <w:lsdException w:name="List Number" w:semiHidden="1" w:unhideWhenUsed="1"/>
+    <w:lsdException w:name="List 2" w:semiHidden="1" w:unhideWhenUsed="1"/>
+    <w:lsdException w:name="List 3" w:semiHidden="1" w:unhideWhenUsed="1"/>
+    <w:lsdException w:name="List 4" w:semiHidden="1" w:unhideWhenUsed="1"/>
+    <w:lsdException w:name="List 5" w:semiHidden="1" w:unhideWhenUsed="1"/>
+    <w:lsdException w:name="List Bullet 2" w:semiHidden="1" w:unhideWhenUsed="1"/>
+    <w:lsdException w:name="List Bullet 3" w:semiHidden="1" w:unhideWhenUsed="1"/>
+    <w:lsdException w:name="List Bullet 4" w:semiHidden="1" w:unhideWhenUsed="1"/>
+    <w:lsdException w:name="List Bullet 5" w:semiHidden="1" w:unhideWhenUsed="1"/>
+    <w:lsdException w:name="List Number 2" w:semiHidden="1" w:unhideWhenUsed="1"/>
+    <w:lsdException w:name="List Number 3" w:semiHidden="1" w:unhideWhenUsed="1"/>
+    <w:lsdException w:name="List Number 4" w:semiHidden="1" w:unhideWhenUsed="1"/>
+    <w:lsdException w:name="List Number 5" w:semiHidden="1" w:unhideWhenUsed="1"/>
+    <w:lsdException w:name="Title" w:uiPriority="10" w:qFormat="1"/>
+    <w:lsdException w:name="Closing" w:semiHidden="1" w:unhideWhenUsed="1"/>
+    <w:lsdException w:name="Signature" w:semiHidden="1" w:unhideWhenUsed="1"/>
+    <w:lsdException w:name="Default Paragraph Font" w:semiHidden="1" w:uiPriority="1" w:unhideWhenUsed="1"/>
+    <w:lsdException w:name="Body Text" w:semiHidden="1" w:unhideWhenUsed="1"/>
+    <w:lsdException w:name="Body Text Indent" w:semiHidden="1" w:unhideWhenUsed="1"/>
+    <w:lsdException w:name="List Continue" w:semiHidden="1" w:unhideWhenUsed="1"/>
+    <w:lsdException w:name="List Continue 2" w:semiHidden="1" w:unhideWhenUsed="1"/>
+    <w:lsdException w:name="List Continue 3" w:semiHidden="1" w:unhideWhenUsed="1"/>
+    <w:lsdException w:name="List Continue 4" w:semiHidden="1" w:unhideWhenUsed="1"/>
+    <w:lsdException w:name="List Continue 5" w:semiHidden="1" w:unhideWhenUsed="1"/>
+    <w:lsdException w:name="Message Header" w:semiHidden="1" w:unhideWhenUsed="1"/>
+    <w:lsdException w:name="Subtitle" w:uiPriority="11" w:qFormat="1"/>
+    <w:lsdException w:name="Salutation" w:semiHidden="1" w:unhideWhenUsed="1"/>
+    <w:lsdException w:name="Date" w:semiHidden="1" w:unhideWhenUsed="1"/>
+    <w:lsdException w:name="Body Text First Indent" w:semiHidden="1" w:unhideWhenUsed="1"/>
+    <w:lsdException w:name="Body Text First Indent 2" w:semiHidden="1" w:unhideWhenUsed="1"/>
+    <w:lsdException w:name="Note Heading" w:semiHidden="1" w:unhideWhenUsed="1"/>
+    <w:lsdException w:name="Body Text 2" w:semiHidden="1" w:unhideWhenUsed="1"/>
+    <w:lsdException w:name="Body Text 3" w:semiHidden="1" w:unhideWhenUsed="1"/>
+    <w:lsdException w:name="Body Text Indent 2" w:semiHidden="1" w:unhideWhenUsed="1"/>
+    <w:lsdException w:name="Body Text Indent 3" w:semiHidden="1" w:unhideWhenUsed="1"/>
+    <w:lsdException w:name="Block Text" w:semiHidden="1" w:unhideWhenUsed="1"/>
+    <w:lsdException w:name="Hyperlink" w:semiHidden="1" w:unhideWhenUsed="1"/>
+    <w:lsdException w:name="FollowedHyperlink" w:semiHidden="1" w:unhideWhenUsed="1"/>
+    <w:lsdException w:name="Strong" w:uiPriority="22" w:qFormat="1"/>
+    <w:lsdException w:name="Emphasis" w:uiPriority="20" w:qFormat="1"/>
+    <w:lsdException w:name="Document Map" w:semiHidden="1" w:unhideWhenUsed="1"/>
+    <w:lsdException w:name="Plain Text" w:semiHidden="1" w:unhideWhenUsed="1"/>
+    <w:lsdException w:name="E-mail Signature" w:semiHidden="1" w:unhideWhenUsed="1"/>
+    <w:lsdException w:name="HTML Top of Form" w:semiHidden="1" w:unhideWhenUsed="1"/>
+    <w:lsdException w:name="HTML Bottom of Form" w:semiHidden="1" w:unhideWhenUsed="1"/>
+    <w:lsdException w:name="Normal (Web)" w:semiHidden="1" w:unhideWhenUsed="1"/>
+    <w:lsdException w:name="HTML Acronym" w:semiHidden="1" w:unhideWhenUsed="1"/>
+    <w:lsdException w:name="HTML Address" w:semiHidden="1" w:unhideWhenUsed="1"/>
+    <w:lsdException w:name="HTML Cite" w:semiHidden="1" w:unhideWhenUsed="1"/>
+    <w:lsdException w:name="HTML Code" w:semiHidden="1" w:unhideWhenUsed="1"/>
+    <w:lsdException w:name="HTML Definition" w:semiHidden="1" w:unhideWhenUsed="1"/>
+    <w:lsdException w:name="HTML Keyboard" w:semiHidden="1" w:unhideWhenUsed="1"/>
+    <w:lsdException w:name="HTML Preformatted" w:semiHidden="1" w:unhideWhenUsed="1"/>
+    <w:lsdException w:name="HTML Sample" w:semiHidden="1" w:unhideWhenUsed="1"/>
+    <w:lsdException w:name="HTML Typewriter" w:semiHidden="1" w:unhideWhenUsed="1"/>
+    <w:lsdException w:name="HTML Variable" w:semiHidden="1" w:unhideWhenUsed="1"/>
+    <w:lsdException w:name="Normal Table" w:semiHidden="1" w:unhideWhenUsed="1"/>
+    <w:lsdException w:name="annotation subject" w:semiHidden="1" w:unhideWhenUsed="1"/>
+    <w:lsdException w:name="No List" w:semiHidden="1" w:unhideWhenUsed="1"/>
+    <w:lsdException w:name="Outline List 1" w:semiHidden="1" w:unhideWhenUsed="1"/>
+    <w:lsdException w:name="Outline List 2" w:semiHidden="1" w:unhideWhenUsed="1"/>
+    <w:lsdException w:name="Outline List 3" w:semiHidden="1" w:unhideWhenUsed="1"/>
+    <w:lsdException w:name="Table Simple 1" w:semiHidden="1" w:unhideWhenUsed="1"/>
+    <w:lsdException w:name="Table Simple 2" w:semiHidden="1" w:unhideWhenUsed="1"/>
+    <w:lsdException w:name="Table Simple 3" w:semiHidden="1" w:unhideWhenUsed="1"/>
+    <w:lsdException w:name="Table Classic 1" w:semiHidden="1" w:unhideWhenUsed="1"/>
+    <w:lsdException w:name="Table Classic 2" w:semiHidden="1" w:unhideWhenUsed="1"/>
+    <w:lsdException w:name="Table Classic 3" w:semiHidden="1" w:unhideWhenUsed="1"/>
+    <w:lsdException w:name="Table Classic 4" w:semiHidden="1" w:unhideWhenUsed="1"/>
+    <w:lsdException w:name="Table Colorful 1" w:semiHidden="1" w:unhideWhenUsed="1"/>
+    <w:lsdException w:name="Table Colorful 2" w:semiHidden="1" w:unhideWhenUsed="1"/>
+    <w:lsdException w:name="Table Colorful 3" w:semiHidden="1" w:unhideWhenUsed="1"/>
+    <w:lsdException w:name="Table Columns 1" w:semiHidden="1" w:unhideWhenUsed="1"/>
+    <w:lsdException w:name="Table Columns 2" w:semiHidden="1" w:unhideWhenUsed="1"/>
+    <w:lsdException w:name="Table Columns 3" w:semiHidden="1" w:unhideWhenUsed="1"/>
+    <w:lsdException w:name="Table Columns 4" w:semiHidden="1" w:unhideWhenUsed="1"/>
+    <w:lsdException w:name="Table Columns 5" w:semiHidden="1" w:unhideWhenUsed="1"/>
+    <w:lsdException w:name="Table Grid 1" w:semiHidden="1" w:unhideWhenUsed="1"/>
+    <w:lsdException w:name="Table Grid 2" w:semiHidden="1" w:unhideWhenUsed="1"/>
+    <w:lsdException w:name="Table Grid 3" w:semiHidden="1" w:unhideWhenUsed="1"/>
+    <w:lsdException w:name="Table Grid 4" w:semiHidden="1" w:unhideWhenUsed="1"/>
+    <w:lsdException w:name="Table Grid 5" w:semiHidden="1" w:unhideWhenUsed="1"/>
+    <w:lsdException w:name="Table Grid 6" w:semiHidden="1" w:unhideWhenUsed="1"/>
+    <w:lsdException w:name="Table Grid 7" w:semiHidden="1" w:unhideWhenUsed="1"/>
+    <w:lsdException w:name="Table Grid 8" w:semiHidden="1" w:unhideWhenUsed="1"/>
+    <w:lsdException w:name="Table List 1" w:semiHidden="1" w:unhideWhenUsed="1"/>
+    <w:lsdException w:name="Table List 2" w:semiHidden="1" w:unhideWhenUsed="1"/>
+    <w:lsdException w:name="Table List 3" w:semiHidden="1" w:unhideWhenUsed="1"/>
+    <w:lsdException w:name="Table List 4" w:semiHidden="1" w:unhideWhenUsed="1"/>
+    <w:lsdException w:name="Table List 5" w:semiHidden="1" w:unhideWhenUsed="1"/>
+    <w:lsdException w:name="Table List 6" w:semiHidden="1" w:unhideWhenUsed="1"/>
+    <w:lsdException w:name="Table List 7" w:semiHidden="1" w:unhideWhenUsed="1"/>
+    <w:lsdException w:name="Table List 8" w:semiHidden="1" w:unhideWhenUsed="1"/>
+    <w:lsdException w:name="Table 3D effects 1" w:semiHidden="1" w:unhideWhenUsed="1"/>
+    <w:lsdException w:name="Table 3D effects 2" w:semiHidden="1" w:unhideWhenUsed="1"/>
+    <w:lsdException w:name="Table 3D effects 3" w:semiHidden="1" w:unhideWhenUsed="1"/>
+    <w:lsdException w:name="Table Contemporary" w:semiHidden="1" w:unhideWhenUsed="1"/>
+    <w:lsdException w:name="Table Elegant" w:semiHidden="1" w:unhideWhenUsed="1"/>
+    <w:lsdException w:name="Table Professional" w:semiHidden="1" w:unhideWhenUsed="1"/>
+    <w:lsdException w:name="Table Subtle 1" w:semiHidden="1" w:unhideWhenUsed="1"/>
+    <w:lsdException w:name="Table Subtle 2" w:semiHidden="1" w:unhideWhenUsed="1"/>
+    <w:lsdException w:name="Table Web 1" w:semiHidden="1" w:unhideWhenUsed="1"/>
+    <w:lsdException w:name="Table Web 2" w:semiHidden="1" w:unhideWhenUsed="1"/>
+    <w:lsdException w:name="Table Web 3" w:semiHidden="1" w:unhideWhenUsed="1"/>
+    <w:lsdException w:name="Balloon Text" w:semiHidden="1" w:unhideWhenUsed="1"/>
+    <w:lsdException w:name="Table Grid" w:uiPriority="39"/>
+    <w:lsdException w:name="Table Theme" w:semiHidden="1" w:unhideWhenUsed="1"/>
+    <w:lsdException w:name="Placeholder Text" w:semiHidden="1"/>
+    <w:lsdException w:name="No Spacing" w:uiPriority="1" w:qFormat="1"/>
+    <w:lsdException w:name="Light Shading" w:uiPriority="60"/>
+    <w:lsdException w:name="Light List" w:uiPriority="61"/>
+    <w:lsdException w:name="Light Grid" w:uiPriority="62"/>
+    <w:lsdException w:name="Medium Shading 1" w:uiPriority="63"/>
+    <w:lsdException w:name="Medium Shading 2" w:uiPriority="64"/>
+    <w:lsdException w:name="Medium List 1" w:uiPriority="65"/>
+    <w:lsdException w:name="Medium List 2" w:uiPriority="66"/>
+    <w:lsdException w:name="Medium Grid 1" w:uiPriority="67"/>
+    <w:lsdException w:name="Medium Grid 2" w:uiPriority="68"/>
+    <w:lsdException w:name="Medium Grid 3" w:uiPriority="69"/>
+    <w:lsdException w:name="Dark List" w:uiPriority="70"/>
+    <w:lsdException w:name="Colorful Shading" w:uiPriority="71"/>
+    <w:lsdException w:name="Colorful List" w:uiPriority="72"/>
+    <w:lsdException w:name="Colorful Grid" w:uiPriority="73"/>
+    <w:lsdException w:name="Light Shading Accent 1" w:uiPriority="60"/>
+    <w:lsdException w:name="Light List Accent 1" w:uiPriority="61"/>
+    <w:lsdException w:name="Light Grid Accent 1" w:uiPriority="62"/>
+    <w:lsdException w:name="Medium Shading 1 Accent 1" w:uiPriority="63"/>
+    <w:lsdException w:name="Medium Shading 2 Accent 1" w:uiPriority="64"/>
+    <w:lsdException w:name="Medium List 1 Accent 1" w:uiPriority="65"/>
+    <w:lsdException w:name="Revision" w:semiHidden="1"/>
+    <w:lsdException w:name="List Paragraph" w:uiPriority="34" w:qFormat="1"/>
+    <w:lsdException w:name="Quote" w:uiPriority="29" w:qFormat="1"/>
+    <w:lsdException w:name="Intense Quote" w:uiPriority="30" w:qFormat="1"/>
+    <w:lsdException w:name="Medium List 2 Accent 1" w:uiPriority="66"/>
+    <w:lsdException w:name="Medium Grid 1 Accent 1" w:uiPriority="67"/>
+    <w:lsdException w:name="Medium Grid 2 Accent 1" w:uiPriority="68"/>
+    <w:lsdException w:name="Medium Grid 3 Accent 1" w:uiPriority="69"/>
+    <w:lsdException w:name="Dark List Accent 1" w:uiPriority="70"/>
+    <w:lsdException w:name="Colorful Shading Accent 1" w:uiPriority="71"/>
+    <w:lsdException w:name="Colorful List Accent 1" w:uiPriority="72"/>
+    <w:lsdException w:name="Colorful Grid Accent 1" w:uiPriority="73"/>
+    <w:lsdException w:name="Light Shading Accent 2" w:uiPriority="60"/>
+    <w:lsdException w:name="Light List Accent 2" w:uiPriority="61"/>
+    <w:lsdException w:name="Light Grid Accent 2" w:uiPriority="62"/>
+    <w:lsdException w:name="Medium Shading 1 Accent 2" w:uiPriority="63"/>
+    <w:lsdException w:name="Medium Shading 2 Accent 2" w:uiPriority="64"/>
+    <w:lsdException w:name="Medium List 1 Accent 2" w:uiPriority="65"/>
+    <w:lsdException w:name="Medium List 2 Accent 2" w:uiPriority="66"/>
+    <w:lsdException w:name="Medium Grid 1 Accent 2" w:uiPriority="67"/>
+    <w:lsdException w:name="Medium Grid 2 Accent 2" w:uiPriority="68"/>
+    <w:lsdException w:name="Medium Grid 3 Accent 2" w:uiPriority="69"/>
+    <w:lsdException w:name="Dark List Accent 2" w:uiPriority="70"/>
+    <w:lsdException w:name="Colorful Shading Accent 2" w:uiPriority="71"/>
+    <w:lsdException w:name="Colorful List Accent 2" w:uiPriority="72"/>
+    <w:lsdException w:name="Colorful Grid Accent 2" w:uiPriority="73"/>
+    <w:lsdException w:name="Light Shading Accent 3" w:uiPriority="60"/>
+    <w:lsdException w:name="Light List Accent 3" w:uiPriority="61"/>
+    <w:lsdException w:name="Light Grid Accent 3" w:uiPriority="62"/>
+    <w:lsdException w:name="Medium Shading 1 Accent 3" w:uiPriority="63"/>
+    <w:lsdException w:name="Medium Shading 2 Accent 3" w:uiPriority="64"/>
+    <w:lsdException w:name="Medium List 1 Accent 3" w:uiPriority="65"/>
+    <w:lsdException w:name="Medium List 2 Accent 3" w:uiPriority="66"/>
+    <w:lsdException w:name="Medium Grid 1 Accent 3" w:uiPriority="67"/>
+    <w:lsdException w:name="Medium Grid 2 Accent 3" w:uiPriority="68"/>
+    <w:lsdException w:name="Medium Grid 3 Accent 3" w:uiPriority="69"/>
+    <w:lsdException w:name="Dark List Accent 3" w:uiPriority="70"/>
+    <w:lsdException w:name="Colorful Shading Accent 3" w:uiPriority="71"/>
+    <w:lsdException w:name="Colorful List Accent 3" w:uiPriority="72"/>
+    <w:lsdException w:name="Colorful Grid Accent 3" w:uiPriority="73"/>
+    <w:lsdException w:name="Light Shading Accent 4" w:uiPriority="60"/>
+    <w:lsdException w:name="Light List Accent 4" w:uiPriority="61"/>
+    <w:lsdException w:name="Light Grid Accent 4" w:uiPriority="62"/>
+    <w:lsdException w:name="Medium Shading 1 Accent 4" w:uiPriority="63"/>
+    <w:lsdException w:name="Medium Shading 2 Accent 4" w:uiPriority="64"/>
+    <w:lsdException w:name="Medium List 1 Accent 4" w:uiPriority="65"/>
+    <w:lsdException w:name="Medium List 2 Accent 4" w:uiPriority="66"/>
+    <w:lsdException w:name="Medium Grid 1 Accent 4" w:uiPriority="67"/>
+    <w:lsdException w:name="Medium Grid 2 Accent 4" w:uiPriority="68"/>
+    <w:lsdException w:name="Medium Grid 3 Accent 4" w:uiPriority="69"/>
+    <w:lsdException w:name="Dark List Accent 4" w:uiPriority="70"/>
+    <w:lsdException w:name="Colorful Shading Accent 4" w:uiPriority="71"/>
+    <w:lsdException w:name="Colorful List Accent 4" w:uiPriority="72"/>
+    <w:lsdException w:name="Colorful Grid Accent 4" w:uiPriority="73"/>
+    <w:lsdException w:name="Light Shading Accent 5" w:uiPriority="60"/>
+    <w:lsdException w:name="Light List Accent 5" w:uiPriority="61"/>
+    <w:lsdException w:name="Light Grid Accent 5" w:uiPriority="62"/>
+    <w:lsdException w:name="Medium Shading 1 Accent 5" w:uiPriority="63"/>
+    <w:lsdException w:name="Medium Shading 2 Accent 5" w:uiPriority="64"/>
+    <w:lsdException w:name="Medium List 1 Accent 5" w:uiPriority="65"/>
+    <w:lsdException w:name="Medium List 2 Accent 5" w:uiPriority="66"/>
+    <w:lsdException w:name="Medium Grid 1 Accent 5" w:uiPriority="67"/>
+    <w:lsdException w:name="Medium Grid 2 Accent 5" w:uiPriority="68"/>
+    <w:lsdException w:name="Medium Grid 3 Accent 5" w:uiPriority="69"/>
+    <w:lsdException w:name="Dark List Accent 5" w:uiPriority="70"/>
+    <w:lsdException w:name="Colorful Shading Accent 5" w:uiPriority="71"/>
+    <w:lsdException w:name="Colorful List Accent 5" w:uiPriority="72"/>
+    <w:lsdException w:name="Colorful Grid Accent 5" w:uiPriority="73"/>
+    <w:lsdException w:name="Light Shading Accent 6" w:uiPriority="60"/>
+    <w:lsdException w:name="Light List Accent 6" w:uiPriority="61"/>
+    <w:lsdException w:name="Light Grid Accent 6" w:uiPriority="62"/>
+    <w:lsdException w:name="Medium Shading 1 Accent 6" w:uiPriority="63"/>
+    <w:lsdException w:name="Medium Shading 2 Accent 6" w:uiPriority="64"/>
+    <w:lsdException w:name="Medium List 1 Accent 6" w:uiPriority="65"/>
+    <w:lsdException w:name="Medium List 2 Accent 6" w:uiPriority="66"/>
+    <w:lsdException w:name="Medium Grid 1 Accent 6" w:uiPriority="67"/>
+    <w:lsdException w:name="Medium Grid 2 Accent 6" w:uiPriority="68"/>
+    <w:lsdException w:name="Medium Grid 3 Accent 6" w:uiPriority="69"/>
+    <w:lsdException w:name="Dark List Accent 6" w:uiPriority="70"/>
+    <w:lsdException w:name="Colorful Shading Accent 6" w:uiPriority="71"/>
+    <w:lsdException w:name="Colorful List Accent 6" w:uiPriority="72"/>
+    <w:lsdException w:name="Colorful Grid Accent 6" w:uiPriority="73"/>
+    <w:lsdException w:name="Subtle Emphasis" w:uiPriority="19" w:qFormat="1"/>
+    <w:lsdException w:name="Intense Emphasis" w:uiPriority="21" w:qFormat="1"/>
+    <w:lsdException w:name="Subtle Reference" w:uiPriority="31" w:qFormat="1"/>
+    <w:lsdException w:name="Intense Reference" w:uiPriority="32" w:qFormat="1"/>
+    <w:lsdException w:name="Book Title" w:uiPriority="33" w:qFormat="1"/>
+    <w:lsdException w:name="Bibliography" w:semiHidden="1" w:uiPriority="37" w:unhideWhenUsed="1"/>
+    <w:lsdException w:name="TOC Heading" w:semiHidden="1" w:uiPriority="39" w:unhideWhenUsed="1" w:qFormat="1"/>
+    <w:lsdException w:name="Plain Table 1" w:uiPriority="41"/>
+    <w:lsdException w:name="Plain Table 2" w:uiPriority="42"/>
+    <w:lsdException w:name="Plain Table 3" w:uiPriority="43"/>
+    <w:lsdException w:name="Plain Table 4" w:uiPriority="44"/>
+    <w:lsdException w:name="Plain Table 5" w:uiPriority="45"/>
+    <w:lsdException w:name="Grid Table Light" w:uiPriority="40"/>
+    <w:lsdException w:name="Grid Table 1 Light" w:uiPriority="46"/>
+    <w:lsdException w:name="Grid Table 2" w:uiPriority="47"/>
+    <w:lsdException w:name="Grid Table 3" w:uiPriority="48"/>
+    <w:lsdException w:name="Grid Table 4" w:uiPriority="49"/>
+    <w:lsdException w:name="Grid Table 5 Dark" w:uiPriority="50"/>
+    <w:lsdException w:name="Grid Table 6 Colorful" w:uiPriority="51"/>
+    <w:lsdException w:name="Grid Table 7 Colorful" w:uiPriority="52"/>
+    <w:lsdException w:name="Grid Table 1 Light Accent 1" w:uiPriority="46"/>
+    <w:lsdException w:name="Grid Table 2 Accent 1" w:uiPriority="47"/>
+    <w:lsdException w:name="Grid Table 3 Accent 1" w:uiPriority="48"/>
+    <w:lsdException w:name="Grid Table 4 Accent 1" w:uiPriority="49"/>
+    <w:lsdException w:name="Grid Table 5 Dark Accent 1" w:uiPriority="50"/>
+    <w:lsdException w:name="Grid Table 6 Colorful Accent 1" w:uiPriority="51"/>
+    <w:lsdException w:name="Grid Table 7 Colorful Accent 1" w:uiPriority="52"/>
+    <w:lsdException w:name="Grid Table 1 Light Accent 2" w:uiPriority="46"/>
+    <w:lsdException w:name="Grid Table 2 Accent 2" w:uiPriority="47"/>
+    <w:lsdException w:name="Grid Table 3 Accent 2" w:uiPriority="48"/>
+    <w:lsdException w:name="Grid Table 4 Accent 2" w:uiPriority="49"/>
+    <w:lsdException w:name="Grid Table 5 Dark Accent 2" w:uiPriority="50"/>
+    <w:lsdException w:name="Grid Table 6 Colorful Accent 2" w:uiPriority="51"/>
+    <w:lsdException w:name="Grid Table 7 Colorful Accent 2" w:uiPriority="52"/>
+    <w:lsdException w:name="Grid Table 1 Light Accent 3" w:uiPriority="46"/>
+    <w:lsdException w:name="Grid Table 2 Accent 3" w:uiPriority="47"/>
+    <w:lsdException w:name="Grid Table 3 Accent 3" w:uiPriority="48"/>
+    <w:lsdException w:name="Grid Table 4 Accent 3" w:uiPriority="49"/>
+    <w:lsdException w:name="Grid Table 5 Dark Accent 3" w:uiPriority="50"/>
+    <w:lsdException w:name="Grid Table 6 Colorful Accent 3" w:uiPriority="51"/>
+    <w:lsdException w:name="Grid Table 7 Colorful Accent 3" w:uiPriority="52"/>
+    <w:lsdException w:name="Grid Table 1 Light Accent 4" w:uiPriority="46"/>
+    <w:lsdException w:name="Grid Table 2 Accent 4" w:uiPriority="47"/>
+    <w:lsdException w:name="Grid Table 3 Accent 4" w:uiPriority="48"/>
+    <w:lsdException w:name="Grid Table 4 Accent 4" w:uiPriority="49"/>
+    <w:lsdException w:name="Grid Table 5 Dark Accent 4" w:uiPriority="50"/>
+    <w:lsdException w:name="Grid Table 6 Colorful Accent 4" w:uiPriority="51"/>
+    <w:lsdException w:name="Grid Table 7 Colorful Accent 4" w:uiPriority="52"/>
+    <w:lsdException w:name="Grid Table 1 Light Accent 5" w:uiPriority="46"/>
+    <w:lsdException w:name="Grid Table 2 Accent 5" w:uiPriority="47"/>
+    <w:lsdException w:name="Grid Table 3 Accent 5" w:uiPriority="48"/>
+    <w:lsdException w:name="Grid Table 4 Accent 5" w:uiPriority="49"/>
+    <w:lsdException w:name="Grid Table 5 Dark Accent 5" w:uiPriority="50"/>
+    <w:lsdException w:name="Grid Table 6 Colorful Accent 5" w:uiPriority="51"/>
+    <w:lsdException w:name="Grid Table 7 Colorful Accent 5" w:uiPriority="52"/>
+    <w:lsdException w:name="Grid Table 1 Light Accent 6" w:uiPriority="46"/>
+    <w:lsdException w:name="Grid Table 2 Accent 6" w:uiPriority="47"/>
+    <w:lsdException w:name="Grid Table 3 Accent 6" w:uiPriority="48"/>
+    <w:lsdException w:name="Grid Table 4 Accent 6" w:uiPriority="49"/>
+    <w:lsdException w:name="Grid Table 5 Dark Accent 6" w:uiPriority="50"/>
+    <w:lsdException w:name="Grid Table 6 Colorful Accent 6" w:uiPriority="51"/>
+    <w:lsdException w:name="Grid Table 7 Colorful Accent 6" w:uiPriority="52"/>
+    <w:lsdException w:name="List Table 1 Light" w:uiPriority="46"/>
+    <w:lsdException w:name="List Table 2" w:uiPriority="47"/>
+    <w:lsdException w:name="List Table 3" w:uiPriority="48"/>
+    <w:lsdException w:name="List Table 4" w:uiPriority="49"/>
+    <w:lsdException w:name="List Table 5 Dark" w:uiPriority="50"/>
+    <w:lsdException w:name="List Table 6 Colorful" w:uiPriority="51"/>
+    <w:lsdException w:name="List Table 7 Colorful" w:uiPriority="52"/>
+    <w:lsdException w:name="List Table 1 Light Accent 1" w:uiPriority="46"/>
+    <w:lsdException w:name="List Table 2 Accent 1" w:uiPriority="47"/>
+    <w:lsdException w:name="List Table 3 Accent 1" w:uiPriority="48"/>
+    <w:lsdException w:name="List Table 4 Accent 1" w:uiPriority="49"/>
+    <w:lsdException w:name="List Table 5 Dark Accent 1" w:uiPriority="50"/>
+    <w:lsdException w:name="List Table 6 Colorful Accent 1" w:uiPriority="51"/>
+    <w:lsdException w:name="List Table 7 Colorful Accent 1" w:uiPriority="52"/>
+    <w:lsdException w:name="List Table 1 Light Accent 2" w:uiPriority="46"/>
+    <w:lsdException w:name="List Table 2 Accent 2" w:uiPriority="47"/>
+    <w:lsdException w:name="List Table 3 Accent 2" w:uiPriority="48"/>
+    <w:lsdException w:name="List Table 4 Accent 2" w:uiPriority="49"/>
+    <w:lsdException w:name="List Table 5 Dark Accent 2" w:uiPriority="50"/>
+    <w:lsdException w:name="List Table 6 Colorful Accent 2" w:uiPriority="51"/>
+    <w:lsdException w:name="List Table 7 Colorful Accent 2" w:uiPriority="52"/>
+    <w:lsdException w:name="List Table 1 Light Accent 3" w:uiPriority="46"/>
+    <w:lsdException w:name="List Table 2 Accent 3" w:uiPriority="47"/>
+    <w:lsdException w:name="List Table 3 Accent 3" w:uiPriority="48"/>
+    <w:lsdException w:name="List Table 4 Accent 3" w:uiPriority="49"/>
+    <w:lsdException w:name="List Table 5 Dark Accent 3" w:uiPriority="50"/>
+    <w:lsdException w:name="List Table 6 Colorful Accent 3" w:uiPriority="51"/>
+    <w:lsdException w:name="List Table 7 Colorful Accent 3" w:uiPriority="52"/>
+    <w:lsdException w:name="List Table 1 Light Accent 4" w:uiPriority="46"/>
+    <w:lsdException w:name="List Table 2 Accent 4" w:uiPriority="47"/>
+    <w:lsdException w:name="List Table 3 Accent 4" w:uiPriority="48"/>
+    <w:lsdException w:name="List Table 4 Accent 4" w:uiPriority="49"/>
+    <w:lsdException w:name="List Table 5 Dark Accent 4" w:uiPriority="50"/>
+    <w:lsdException w:name="List Table 6 Colorful Accent 4" w:uiPriority="51"/>
+    <w:lsdException w:name="List Table 7 Colorful Accent 4" w:uiPriority="52"/>
+    <w:lsdException w:name="List Table 1 Light Accent 5" w:uiPriority="46"/>
+    <w:lsdException w:name="List Table 2 Accent 5" w:uiPriority="47"/>
+    <w:lsdException w:name="List Table 3 Accent 5" w:uiPriority="48"/>
+    <w:lsdException w:name="List Table 4 Accent 5" w:uiPriority="49"/>
+    <w:lsdException w:name="List Table 5 Dark Accent 5" w:uiPriority="50"/>
+    <w:lsdException w:name="List Table 6 Colorful Accent 5" w:uiPriority="51"/>
+    <w:lsdException w:name="List Table 7 Colorful Accent 5" w:uiPriority="52"/>
+    <w:lsdException w:name="List Table 1 Light Accent 6" w:uiPriority="46"/>
+    <w:lsdException w:name="List Table 2 Accent 6" w:uiPriority="47"/>
+    <w:lsdException w:name="List Table 3 Accent 6" w:uiPriority="48"/>
+    <w:lsdException w:name="List Table 4 Accent 6" w:uiPriority="49"/>
+    <w:lsdException w:name="List Table 5 Dark Accent 6" w:uiPriority="50"/>
+    <w:lsdException w:name="List Table 6 Colorful Accent 6" w:uiPriority="51"/>
+    <w:lsdException w:name="List Table 7 Colorful Accent 6" w:uiPriority="52"/>
   </w:latentStyles>
   <w:style w:type="paragraph" w:default="1" w:styleId="Normal">
     <w:name w:val="Normal"/>
@@ -1868,196 +2592,6 @@
     <w:uiPriority w:val="1"/>
     <w:qFormat/>
     <w:rsid w:val="00400F49"/>
-  </w:style>
-</w:styles>
-</file>
-
-<file path=word/stylesWithEffects.xml><?xml version="1.0" encoding="utf-8"?>
-<w:styles xmlns:wpc="http://schemas.microsoft.com/office/word/2010/wordprocessingCanvas" xmlns:mc="http://schemas.openxmlformats.org/markup-compatibility/2006" xmlns:o="urn:schemas-microsoft-com:office:office" xmlns:r="http://schemas.openxmlformats.org/officeDocument/2006/relationships" xmlns:m="http://schemas.openxmlformats.org/officeDocument/2006/math" xmlns:v="urn:schemas-microsoft-com:vml" xmlns:wp14="http://schemas.microsoft.com/office/word/2010/wordprocessingDrawing" xmlns:wp="http://schemas.openxmlformats.org/drawingml/2006/wordprocessingDrawing" xmlns:w10="urn:schemas-microsoft-com:office:word" xmlns:w="http://schemas.openxmlformats.org/wordprocessingml/2006/main" xmlns:w14="http://schemas.microsoft.com/office/word/2010/wordml" xmlns:wpg="http://schemas.microsoft.com/office/word/2010/wordprocessingGroup" xmlns:wpi="http://schemas.microsoft.com/office/word/2010/wordprocessingInk" xmlns:wne="http://schemas.microsoft.com/office/word/2006/wordml" xmlns:wps="http://schemas.microsoft.com/office/word/2010/wordprocessingShape" mc:Ignorable="w14 wp14">
-  <w:docDefaults>
-    <w:rPrDefault>
-      <w:rPr>
-        <w:rFonts w:asciiTheme="minorHAnsi" w:eastAsiaTheme="minorEastAsia" w:hAnsiTheme="minorHAnsi" w:cstheme="minorBidi"/>
-        <w:sz w:val="22"/>
-        <w:szCs w:val="22"/>
-        <w:lang w:val="en-US" w:eastAsia="en-US" w:bidi="ar-SA"/>
-      </w:rPr>
-    </w:rPrDefault>
-    <w:pPrDefault>
-      <w:pPr>
-        <w:spacing w:after="200" w:line="276" w:lineRule="auto"/>
-      </w:pPr>
-    </w:pPrDefault>
-  </w:docDefaults>
-  <w:latentStyles w:defLockedState="0" w:defUIPriority="99" w:defSemiHidden="1" w:defUnhideWhenUsed="1" w:defQFormat="0" w:count="267">
-    <w:lsdException w:name="Normal" w:semiHidden="0" w:uiPriority="0" w:unhideWhenUsed="0" w:qFormat="1"/>
-    <w:lsdException w:name="heading 1" w:semiHidden="0" w:uiPriority="9" w:unhideWhenUsed="0" w:qFormat="1"/>
-    <w:lsdException w:name="heading 2" w:uiPriority="9" w:qFormat="1"/>
-    <w:lsdException w:name="heading 3" w:uiPriority="9" w:qFormat="1"/>
-    <w:lsdException w:name="heading 4" w:uiPriority="9" w:qFormat="1"/>
-    <w:lsdException w:name="heading 5" w:uiPriority="9" w:qFormat="1"/>
-    <w:lsdException w:name="heading 6" w:uiPriority="9" w:qFormat="1"/>
-    <w:lsdException w:name="heading 7" w:uiPriority="9" w:qFormat="1"/>
-    <w:lsdException w:name="heading 8" w:uiPriority="9" w:qFormat="1"/>
-    <w:lsdException w:name="heading 9" w:uiPriority="9" w:qFormat="1"/>
-    <w:lsdException w:name="toc 1" w:uiPriority="39"/>
-    <w:lsdException w:name="toc 2" w:uiPriority="39"/>
-    <w:lsdException w:name="toc 3" w:uiPriority="39"/>
-    <w:lsdException w:name="toc 4" w:uiPriority="39"/>
-    <w:lsdException w:name="toc 5" w:uiPriority="39"/>
-    <w:lsdException w:name="toc 6" w:uiPriority="39"/>
-    <w:lsdException w:name="toc 7" w:uiPriority="39"/>
-    <w:lsdException w:name="toc 8" w:uiPriority="39"/>
-    <w:lsdException w:name="toc 9" w:uiPriority="39"/>
-    <w:lsdException w:name="caption" w:uiPriority="35" w:qFormat="1"/>
-    <w:lsdException w:name="Title" w:semiHidden="0" w:uiPriority="10" w:unhideWhenUsed="0" w:qFormat="1"/>
-    <w:lsdException w:name="Default Paragraph Font" w:uiPriority="1"/>
-    <w:lsdException w:name="Subtitle" w:semiHidden="0" w:uiPriority="11" w:unhideWhenUsed="0" w:qFormat="1"/>
-    <w:lsdException w:name="Strong" w:semiHidden="0" w:uiPriority="22" w:unhideWhenUsed="0" w:qFormat="1"/>
-    <w:lsdException w:name="Emphasis" w:semiHidden="0" w:uiPriority="20" w:unhideWhenUsed="0" w:qFormat="1"/>
-    <w:lsdException w:name="Table Grid" w:semiHidden="0" w:uiPriority="59" w:unhideWhenUsed="0"/>
-    <w:lsdException w:name="Placeholder Text" w:unhideWhenUsed="0"/>
-    <w:lsdException w:name="No Spacing" w:semiHidden="0" w:uiPriority="1" w:unhideWhenUsed="0" w:qFormat="1"/>
-    <w:lsdException w:name="Light Shading" w:semiHidden="0" w:uiPriority="60" w:unhideWhenUsed="0"/>
-    <w:lsdException w:name="Light List" w:semiHidden="0" w:uiPriority="61" w:unhideWhenUsed="0"/>
-    <w:lsdException w:name="Light Grid" w:semiHidden="0" w:uiPriority="62" w:unhideWhenUsed="0"/>
-    <w:lsdException w:name="Medium Shading 1" w:semiHidden="0" w:uiPriority="63" w:unhideWhenUsed="0"/>
-    <w:lsdException w:name="Medium Shading 2" w:semiHidden="0" w:uiPriority="64" w:unhideWhenUsed="0"/>
-    <w:lsdException w:name="Medium List 1" w:semiHidden="0" w:uiPriority="65" w:unhideWhenUsed="0"/>
-    <w:lsdException w:name="Medium List 2" w:semiHidden="0" w:uiPriority="66" w:unhideWhenUsed="0"/>
-    <w:lsdException w:name="Medium Grid 1" w:semiHidden="0" w:uiPriority="67" w:unhideWhenUsed="0"/>
-    <w:lsdException w:name="Medium Grid 2" w:semiHidden="0" w:uiPriority="68" w:unhideWhenUsed="0"/>
-    <w:lsdException w:name="Medium Grid 3" w:semiHidden="0" w:uiPriority="69" w:unhideWhenUsed="0"/>
-    <w:lsdException w:name="Dark List" w:semiHidden="0" w:uiPriority="70" w:unhideWhenUsed="0"/>
-    <w:lsdException w:name="Colorful Shading" w:semiHidden="0" w:uiPriority="71" w:unhideWhenUsed="0"/>
-    <w:lsdException w:name="Colorful List" w:semiHidden="0" w:uiPriority="72" w:unhideWhenUsed="0"/>
-    <w:lsdException w:name="Colorful Grid" w:semiHidden="0" w:uiPriority="73" w:unhideWhenUsed="0"/>
-    <w:lsdException w:name="Light Shading Accent 1" w:semiHidden="0" w:uiPriority="60" w:unhideWhenUsed="0"/>
-    <w:lsdException w:name="Light List Accent 1" w:semiHidden="0" w:uiPriority="61" w:unhideWhenUsed="0"/>
-    <w:lsdException w:name="Light Grid Accent 1" w:semiHidden="0" w:uiPriority="62" w:unhideWhenUsed="0"/>
-    <w:lsdException w:name="Medium Shading 1 Accent 1" w:semiHidden="0" w:uiPriority="63" w:unhideWhenUsed="0"/>
-    <w:lsdException w:name="Medium Shading 2 Accent 1" w:semiHidden="0" w:uiPriority="64" w:unhideWhenUsed="0"/>
-    <w:lsdException w:name="Medium List 1 Accent 1" w:semiHidden="0" w:uiPriority="65" w:unhideWhenUsed="0"/>
-    <w:lsdException w:name="Revision" w:unhideWhenUsed="0"/>
-    <w:lsdException w:name="List Paragraph" w:semiHidden="0" w:uiPriority="34" w:unhideWhenUsed="0" w:qFormat="1"/>
-    <w:lsdException w:name="Quote" w:semiHidden="0" w:uiPriority="29" w:unhideWhenUsed="0" w:qFormat="1"/>
-    <w:lsdException w:name="Intense Quote" w:semiHidden="0" w:uiPriority="30" w:unhideWhenUsed="0" w:qFormat="1"/>
-    <w:lsdException w:name="Medium List 2 Accent 1" w:semiHidden="0" w:uiPriority="66" w:unhideWhenUsed="0"/>
-    <w:lsdException w:name="Medium Grid 1 Accent 1" w:semiHidden="0" w:uiPriority="67" w:unhideWhenUsed="0"/>
-    <w:lsdException w:name="Medium Grid 2 Accent 1" w:semiHidden="0" w:uiPriority="68" w:unhideWhenUsed="0"/>
-    <w:lsdException w:name="Medium Grid 3 Accent 1" w:semiHidden="0" w:uiPriority="69" w:unhideWhenUsed="0"/>
-    <w:lsdException w:name="Dark List Accent 1" w:semiHidden="0" w:uiPriority="70" w:unhideWhenUsed="0"/>
-    <w:lsdException w:name="Colorful Shading Accent 1" w:semiHidden="0" w:uiPriority="71" w:unhideWhenUsed="0"/>
-    <w:lsdException w:name="Colorful List Accent 1" w:semiHidden="0" w:uiPriority="72" w:unhideWhenUsed="0"/>
-    <w:lsdException w:name="Colorful Grid Accent 1" w:semiHidden="0" w:uiPriority="73" w:unhideWhenUsed="0"/>
-    <w:lsdException w:name="Light Shading Accent 2" w:semiHidden="0" w:uiPriority="60" w:unhideWhenUsed="0"/>
-    <w:lsdException w:name="Light List Accent 2" w:semiHidden="0" w:uiPriority="61" w:unhideWhenUsed="0"/>
-    <w:lsdException w:name="Light Grid Accent 2" w:semiHidden="0" w:uiPriority="62" w:unhideWhenUsed="0"/>
-    <w:lsdException w:name="Medium Shading 1 Accent 2" w:semiHidden="0" w:uiPriority="63" w:unhideWhenUsed="0"/>
-    <w:lsdException w:name="Medium Shading 2 Accent 2" w:semiHidden="0" w:uiPriority="64" w:unhideWhenUsed="0"/>
-    <w:lsdException w:name="Medium List 1 Accent 2" w:semiHidden="0" w:uiPriority="65" w:unhideWhenUsed="0"/>
-    <w:lsdException w:name="Medium List 2 Accent 2" w:semiHidden="0" w:uiPriority="66" w:unhideWhenUsed="0"/>
-    <w:lsdException w:name="Medium Grid 1 Accent 2" w:semiHidden="0" w:uiPriority="67" w:unhideWhenUsed="0"/>
-    <w:lsdException w:name="Medium Grid 2 Accent 2" w:semiHidden="0" w:uiPriority="68" w:unhideWhenUsed="0"/>
-    <w:lsdException w:name="Medium Grid 3 Accent 2" w:semiHidden="0" w:uiPriority="69" w:unhideWhenUsed="0"/>
-    <w:lsdException w:name="Dark List Accent 2" w:semiHidden="0" w:uiPriority="70" w:unhideWhenUsed="0"/>
-    <w:lsdException w:name="Colorful Shading Accent 2" w:semiHidden="0" w:uiPriority="71" w:unhideWhenUsed="0"/>
-    <w:lsdException w:name="Colorful List Accent 2" w:semiHidden="0" w:uiPriority="72" w:unhideWhenUsed="0"/>
-    <w:lsdException w:name="Colorful Grid Accent 2" w:semiHidden="0" w:uiPriority="73" w:unhideWhenUsed="0"/>
-    <w:lsdException w:name="Light Shading Accent 3" w:semiHidden="0" w:uiPriority="60" w:unhideWhenUsed="0"/>
-    <w:lsdException w:name="Light List Accent 3" w:semiHidden="0" w:uiPriority="61" w:unhideWhenUsed="0"/>
-    <w:lsdException w:name="Light Grid Accent 3" w:semiHidden="0" w:uiPriority="62" w:unhideWhenUsed="0"/>
-    <w:lsdException w:name="Medium Shading 1 Accent 3" w:semiHidden="0" w:uiPriority="63" w:unhideWhenUsed="0"/>
-    <w:lsdException w:name="Medium Shading 2 Accent 3" w:semiHidden="0" w:uiPriority="64" w:unhideWhenUsed="0"/>
-    <w:lsdException w:name="Medium List 1 Accent 3" w:semiHidden="0" w:uiPriority="65" w:unhideWhenUsed="0"/>
-    <w:lsdException w:name="Medium List 2 Accent 3" w:semiHidden="0" w:uiPriority="66" w:unhideWhenUsed="0"/>
-    <w:lsdException w:name="Medium Grid 1 Accent 3" w:semiHidden="0" w:uiPriority="67" w:unhideWhenUsed="0"/>
-    <w:lsdException w:name="Medium Grid 2 Accent 3" w:semiHidden="0" w:uiPriority="68" w:unhideWhenUsed="0"/>
-    <w:lsdException w:name="Medium Grid 3 Accent 3" w:semiHidden="0" w:uiPriority="69" w:unhideWhenUsed="0"/>
-    <w:lsdException w:name="Dark List Accent 3" w:semiHidden="0" w:uiPriority="70" w:unhideWhenUsed="0"/>
-    <w:lsdException w:name="Colorful Shading Accent 3" w:semiHidden="0" w:uiPriority="71" w:unhideWhenUsed="0"/>
-    <w:lsdException w:name="Colorful List Accent 3" w:semiHidden="0" w:uiPriority="72" w:unhideWhenUsed="0"/>
-    <w:lsdException w:name="Colorful Grid Accent 3" w:semiHidden="0" w:uiPriority="73" w:unhideWhenUsed="0"/>
-    <w:lsdException w:name="Light Shading Accent 4" w:semiHidden="0" w:uiPriority="60" w:unhideWhenUsed="0"/>
-    <w:lsdException w:name="Light List Accent 4" w:semiHidden="0" w:uiPriority="61" w:unhideWhenUsed="0"/>
-    <w:lsdException w:name="Light Grid Accent 4" w:semiHidden="0" w:uiPriority="62" w:unhideWhenUsed="0"/>
-    <w:lsdException w:name="Medium Shading 1 Accent 4" w:semiHidden="0" w:uiPriority="63" w:unhideWhenUsed="0"/>
-    <w:lsdException w:name="Medium Shading 2 Accent 4" w:semiHidden="0" w:uiPriority="64" w:unhideWhenUsed="0"/>
-    <w:lsdException w:name="Medium List 1 Accent 4" w:semiHidden="0" w:uiPriority="65" w:unhideWhenUsed="0"/>
-    <w:lsdException w:name="Medium List 2 Accent 4" w:semiHidden="0" w:uiPriority="66" w:unhideWhenUsed="0"/>
-    <w:lsdException w:name="Medium Grid 1 Accent 4" w:semiHidden="0" w:uiPriority="67" w:unhideWhenUsed="0"/>
-    <w:lsdException w:name="Medium Grid 2 Accent 4" w:semiHidden="0" w:uiPriority="68" w:unhideWhenUsed="0"/>
-    <w:lsdException w:name="Medium Grid 3 Accent 4" w:semiHidden="0" w:uiPriority="69" w:unhideWhenUsed="0"/>
-    <w:lsdException w:name="Dark List Accent 4" w:semiHidden="0" w:uiPriority="70" w:unhideWhenUsed="0"/>
-    <w:lsdException w:name="Colorful Shading Accent 4" w:semiHidden="0" w:uiPriority="71" w:unhideWhenUsed="0"/>
-    <w:lsdException w:name="Colorful List Accent 4" w:semiHidden="0" w:uiPriority="72" w:unhideWhenUsed="0"/>
-    <w:lsdException w:name="Colorful Grid Accent 4" w:semiHidden="0" w:uiPriority="73" w:unhideWhenUsed="0"/>
-    <w:lsdException w:name="Light Shading Accent 5" w:semiHidden="0" w:uiPriority="60" w:unhideWhenUsed="0"/>
-    <w:lsdException w:name="Light List Accent 5" w:semiHidden="0" w:uiPriority="61" w:unhideWhenUsed="0"/>
-    <w:lsdException w:name="Light Grid Accent 5" w:semiHidden="0" w:uiPriority="62" w:unhideWhenUsed="0"/>
-    <w:lsdException w:name="Medium Shading 1 Accent 5" w:semiHidden="0" w:uiPriority="63" w:unhideWhenUsed="0"/>
-    <w:lsdException w:name="Medium Shading 2 Accent 5" w:semiHidden="0" w:uiPriority="64" w:unhideWhenUsed="0"/>
-    <w:lsdException w:name="Medium List 1 Accent 5" w:semiHidden="0" w:uiPriority="65" w:unhideWhenUsed="0"/>
-    <w:lsdException w:name="Medium List 2 Accent 5" w:semiHidden="0" w:uiPriority="66" w:unhideWhenUsed="0"/>
-    <w:lsdException w:name="Medium Grid 1 Accent 5" w:semiHidden="0" w:uiPriority="67" w:unhideWhenUsed="0"/>
-    <w:lsdException w:name="Medium Grid 2 Accent 5" w:semiHidden="0" w:uiPriority="68" w:unhideWhenUsed="0"/>
-    <w:lsdException w:name="Medium Grid 3 Accent 5" w:semiHidden="0" w:uiPriority="69" w:unhideWhenUsed="0"/>
-    <w:lsdException w:name="Dark List Accent 5" w:semiHidden="0" w:uiPriority="70" w:unhideWhenUsed="0"/>
-    <w:lsdException w:name="Colorful Shading Accent 5" w:semiHidden="0" w:uiPriority="71" w:unhideWhenUsed="0"/>
-    <w:lsdException w:name="Colorful List Accent 5" w:semiHidden="0" w:uiPriority="72" w:unhideWhenUsed="0"/>
-    <w:lsdException w:name="Colorful Grid Accent 5" w:semiHidden="0" w:uiPriority="73" w:unhideWhenUsed="0"/>
-    <w:lsdException w:name="Light Shading Accent 6" w:semiHidden="0" w:uiPriority="60" w:unhideWhenUsed="0"/>
-    <w:lsdException w:name="Light List Accent 6" w:semiHidden="0" w:uiPriority="61" w:unhideWhenUsed="0"/>
-    <w:lsdException w:name="Light Grid Accent 6" w:semiHidden="0" w:uiPriority="62" w:unhideWhenUsed="0"/>
-    <w:lsdException w:name="Medium Shading 1 Accent 6" w:semiHidden="0" w:uiPriority="63" w:unhideWhenUsed="0"/>
-    <w:lsdException w:name="Medium Shading 2 Accent 6" w:semiHidden="0" w:uiPriority="64" w:unhideWhenUsed="0"/>
-    <w:lsdException w:name="Medium List 1 Accent 6" w:semiHidden="0" w:uiPriority="65" w:unhideWhenUsed="0"/>
-    <w:lsdException w:name="Medium List 2 Accent 6" w:semiHidden="0" w:uiPriority="66" w:unhideWhenUsed="0"/>
-    <w:lsdException w:name="Medium Grid 1 Accent 6" w:semiHidden="0" w:uiPriority="67" w:unhideWhenUsed="0"/>
-    <w:lsdException w:name="Medium Grid 2 Accent 6" w:semiHidden="0" w:uiPriority="68" w:unhideWhenUsed="0"/>
-    <w:lsdException w:name="Medium Grid 3 Accent 6" w:semiHidden="0" w:uiPriority="69" w:unhideWhenUsed="0"/>
-    <w:lsdException w:name="Dark List Accent 6" w:semiHidden="0" w:uiPriority="70" w:unhideWhenUsed="0"/>
-    <w:lsdException w:name="Colorful Shading Accent 6" w:semiHidden="0" w:uiPriority="71" w:unhideWhenUsed="0"/>
-    <w:lsdException w:name="Colorful List Accent 6" w:semiHidden="0" w:uiPriority="72" w:unhideWhenUsed="0"/>
-    <w:lsdException w:name="Colorful Grid Accent 6" w:semiHidden="0" w:uiPriority="73" w:unhideWhenUsed="0"/>
-    <w:lsdException w:name="Subtle Emphasis" w:semiHidden="0" w:uiPriority="19" w:unhideWhenUsed="0" w:qFormat="1"/>
-    <w:lsdException w:name="Intense Emphasis" w:semiHidden="0" w:uiPriority="21" w:unhideWhenUsed="0" w:qFormat="1"/>
-    <w:lsdException w:name="Subtle Reference" w:semiHidden="0" w:uiPriority="31" w:unhideWhenUsed="0" w:qFormat="1"/>
-    <w:lsdException w:name="Intense Reference" w:semiHidden="0" w:uiPriority="32" w:unhideWhenUsed="0" w:qFormat="1"/>
-    <w:lsdException w:name="Book Title" w:semiHidden="0" w:uiPriority="33" w:unhideWhenUsed="0" w:qFormat="1"/>
-    <w:lsdException w:name="Bibliography" w:uiPriority="37"/>
-    <w:lsdException w:name="TOC Heading" w:uiPriority="39" w:qFormat="1"/>
-  </w:latentStyles>
-  <w:style w:type="paragraph" w:default="1" w:styleId="Normal">
-    <w:name w:val="Normal"/>
-    <w:qFormat/>
-  </w:style>
-  <w:style w:type="character" w:default="1" w:styleId="DefaultParagraphFont">
-    <w:name w:val="Default Paragraph Font"/>
-    <w:uiPriority w:val="1"/>
-    <w:semiHidden/>
-    <w:unhideWhenUsed/>
-  </w:style>
-  <w:style w:type="table" w:default="1" w:styleId="TableNormal">
-    <w:name w:val="Normal Table"/>
-    <w:uiPriority w:val="99"/>
-    <w:semiHidden/>
-    <w:unhideWhenUsed/>
-    <w:tblPr>
-      <w:tblInd w:w="0" w:type="dxa"/>
-      <w:tblCellMar>
-        <w:top w:w="0" w:type="dxa"/>
-        <w:left w:w="108" w:type="dxa"/>
-        <w:bottom w:w="0" w:type="dxa"/>
-        <w:right w:w="108" w:type="dxa"/>
-      </w:tblCellMar>
-    </w:tblPr>
-  </w:style>
-  <w:style w:type="numbering" w:default="1" w:styleId="NoList">
-    <w:name w:val="No List"/>
-    <w:uiPriority w:val="99"/>
-    <w:semiHidden/>
-    <w:unhideWhenUsed/>
   </w:style>
 </w:styles>
 </file>
@@ -2317,7 +2851,7 @@
   <a:extraClrSchemeLst/>
   <a:extLst>
     <a:ext uri="{05A4C25C-085E-4340-85A3-A5531E510DB2}">
-      <thm15:themeFamily xmlns:thm15="http://schemas.microsoft.com/office/thememl/2012/main" xmlns="" name="Office Theme" id="{62F939B6-93AF-4DB8-9C6B-D6C7DFDC589F}" vid="{4A3C46E8-61CC-4603-A589-7422A47A8E4A}"/>
+      <thm15:themeFamily xmlns:thm15="http://schemas.microsoft.com/office/thememl/2012/main" name="Office Theme" id="{62F939B6-93AF-4DB8-9C6B-D6C7DFDC589F}" vid="{4A3C46E8-61CC-4603-A589-7422A47A8E4A}"/>
     </a:ext>
   </a:extLst>
 </a:theme>
@@ -2328,7 +2862,7 @@
 </file>
 
 <file path=customXml/itemProps1.xml><?xml version="1.0" encoding="utf-8"?>
-<ds:datastoreItem xmlns:ds="http://schemas.openxmlformats.org/officeDocument/2006/customXml" ds:itemID="{3802A2FA-10C3-4AE4-947C-13254C1505C9}">
+<ds:datastoreItem xmlns:ds="http://schemas.openxmlformats.org/officeDocument/2006/customXml" ds:itemID="{825B3599-ECCE-4A97-B548-14C224B81749}">
   <ds:schemaRefs>
     <ds:schemaRef ds:uri="http://schemas.openxmlformats.org/officeDocument/2006/bibliography"/>
   </ds:schemaRefs>

</xml_diff>

<commit_message>
[1.14] - [Printing] - use the hotfix from Spire that fixes the footer issue - hide the other printing APIs options - adjust PC1 and PC2 to avoid overlapping Alberto's image when they get filled
</commit_message>
<xml_diff>
--- a/templates/[FirstName] [LastName] - Post Card 1.docx
+++ b/templates/[FirstName] [LastName] - Post Card 1.docx
@@ -1,6 +1,6 @@
 
 <file path=word/document.xml><?xml version="1.0" encoding="utf-8"?>
-<w:document xmlns:wpc="http://schemas.microsoft.com/office/word/2010/wordprocessingCanvas" xmlns:mc="http://schemas.openxmlformats.org/markup-compatibility/2006" xmlns:o="urn:schemas-microsoft-com:office:office" xmlns:r="http://schemas.openxmlformats.org/officeDocument/2006/relationships" xmlns:m="http://schemas.openxmlformats.org/officeDocument/2006/math" xmlns:v="urn:schemas-microsoft-com:vml" xmlns:wp14="http://schemas.microsoft.com/office/word/2010/wordprocessingDrawing" xmlns:wp="http://schemas.openxmlformats.org/drawingml/2006/wordprocessingDrawing" xmlns:w10="urn:schemas-microsoft-com:office:word" xmlns:w="http://schemas.openxmlformats.org/wordprocessingml/2006/main" xmlns:w14="http://schemas.microsoft.com/office/word/2010/wordml" xmlns:w15="http://schemas.microsoft.com/office/word/2012/wordml" xmlns:wpg="http://schemas.microsoft.com/office/word/2010/wordprocessingGroup" xmlns:wpi="http://schemas.microsoft.com/office/word/2010/wordprocessingInk" xmlns:wne="http://schemas.microsoft.com/office/word/2006/wordml" xmlns:wps="http://schemas.microsoft.com/office/word/2010/wordprocessingShape" mc:Ignorable="w14 w15 wp14">
+<w:document xmlns:wpc="http://schemas.microsoft.com/office/word/2010/wordprocessingCanvas" xmlns:mc="http://schemas.openxmlformats.org/markup-compatibility/2006" xmlns:o="urn:schemas-microsoft-com:office:office" xmlns:r="http://schemas.openxmlformats.org/officeDocument/2006/relationships" xmlns:m="http://schemas.openxmlformats.org/officeDocument/2006/math" xmlns:v="urn:schemas-microsoft-com:vml" xmlns:wp14="http://schemas.microsoft.com/office/word/2010/wordprocessingDrawing" xmlns:wp="http://schemas.openxmlformats.org/drawingml/2006/wordprocessingDrawing" xmlns:w10="urn:schemas-microsoft-com:office:word" xmlns:w="http://schemas.openxmlformats.org/wordprocessingml/2006/main" xmlns:w14="http://schemas.microsoft.com/office/word/2010/wordml" xmlns:wpg="http://schemas.microsoft.com/office/word/2010/wordprocessingGroup" xmlns:wpi="http://schemas.microsoft.com/office/word/2010/wordprocessingInk" xmlns:wne="http://schemas.microsoft.com/office/word/2006/wordml" xmlns:wps="http://schemas.microsoft.com/office/word/2010/wordprocessingShape" mc:Ignorable="w14 wp14">
   <w:background w:color="FAFEB2"/>
   <w:body>
     <w:p>
@@ -8,8 +8,6 @@
         <w:spacing w:line="639" w:lineRule="exact"/>
         <w:ind w:right="-113"/>
       </w:pPr>
-      <w:bookmarkStart w:id="0" w:name="_GoBack"/>
-      <w:bookmarkEnd w:id="0"/>
       <w:r>
         <w:rPr>
           <w:noProof/>
@@ -132,7 +130,7 @@
               </wp:anchor>
             </w:drawing>
           </mc:Choice>
-          <mc:Fallback>
+          <mc:Fallback xmlns:w15="http://schemas.microsoft.com/office/word/2012/wordml">
             <w:pict>
               <v:shape w14:anchorId="38A8BC2A" id="Freeform 21" o:spid="_x0000_s1026" style="position:absolute;margin-left:0;margin-top:0;width:6in;height:4in;z-index:-251656704;visibility:visible;mso-wrap-style:square;mso-width-percent:0;mso-height-percent:0;mso-wrap-distance-left:9pt;mso-wrap-distance-top:0;mso-wrap-distance-right:9pt;mso-wrap-distance-bottom:0;mso-position-horizontal:absolute;mso-position-horizontal-relative:page;mso-position-vertical:absolute;mso-position-vertical-relative:page;mso-width-percent:0;mso-height-percent:0;mso-width-relative:page;mso-height-relative:page;v-text-anchor:top" coordsize="15240,10160" o:gfxdata="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" path="m,10160r15240,l15240,,,,,10160xe" fillcolor="#f9fdb1" stroked="f" strokeweight="1pt">
                 <v:stroke miterlimit="10" joinstyle="miter"/>
@@ -275,7 +273,7 @@
               </wp:anchor>
             </w:drawing>
           </mc:Choice>
-          <mc:Fallback>
+          <mc:Fallback xmlns:w15="http://schemas.microsoft.com/office/word/2012/wordml">
             <w:pict>
               <v:shape w14:anchorId="3F4A0918" id="Freeform 20" o:spid="_x0000_s1026" style="position:absolute;margin-left:12.25pt;margin-top:7.5pt;width:406.8pt;height:33.1pt;z-index:-251655680;visibility:visible;mso-wrap-style:square;mso-width-percent:0;mso-height-percent:0;mso-wrap-distance-left:9pt;mso-wrap-distance-top:0;mso-wrap-distance-right:9pt;mso-wrap-distance-bottom:0;mso-position-horizontal:absolute;mso-position-horizontal-relative:page;mso-position-vertical:absolute;mso-position-vertical-relative:page;mso-width-percent:0;mso-height-percent:0;mso-width-relative:page;mso-height-relative:page;v-text-anchor:top" coordsize="14351,1169" o:gfxdata="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" path="m,1168r14351,l14351,,,,,1168xe" fillcolor="#231f20" stroked="f" strokeweight="1pt">
                 <v:stroke miterlimit="10" joinstyle="miter"/>
@@ -317,7 +315,7 @@
                     </pic:cNvPicPr>
                   </pic:nvPicPr>
                   <pic:blipFill>
-                    <a:blip r:embed="rId7">
+                    <a:blip r:embed="rId8">
                       <a:extLst>
                         <a:ext uri="{28A0092B-C50C-407E-A947-70E740481C1C}">
                           <a14:useLocalDpi xmlns:a14="http://schemas.microsoft.com/office/drawing/2010/main" val="0"/>
@@ -360,75 +358,7 @@
           <w:fitText w:val="8035" w:id="1723631616"/>
         </w:rPr>
         <w:drawing>
-          <wp:anchor distT="0" distB="0" distL="114300" distR="114300" simplePos="0" relativeHeight="251656704" behindDoc="0" locked="0" layoutInCell="1" allowOverlap="1" wp14:anchorId="48D64087">
-            <wp:simplePos x="0" y="0"/>
-            <wp:positionH relativeFrom="page">
-              <wp:posOffset>4591050</wp:posOffset>
-            </wp:positionH>
-            <wp:positionV relativeFrom="page">
-              <wp:posOffset>2345055</wp:posOffset>
-            </wp:positionV>
-            <wp:extent cx="643890" cy="775335"/>
-            <wp:effectExtent l="0" t="0" r="0" b="0"/>
-            <wp:wrapNone/>
-            <wp:docPr id="18" name="Picture 18" descr="image2"/>
-            <wp:cNvGraphicFramePr>
-              <a:graphicFrameLocks xmlns:a="http://schemas.openxmlformats.org/drawingml/2006/main"/>
-            </wp:cNvGraphicFramePr>
-            <a:graphic xmlns:a="http://schemas.openxmlformats.org/drawingml/2006/main">
-              <a:graphicData uri="http://schemas.openxmlformats.org/drawingml/2006/picture">
-                <pic:pic xmlns:pic="http://schemas.openxmlformats.org/drawingml/2006/picture">
-                  <pic:nvPicPr>
-                    <pic:cNvPr id="0" name="Picture 18" descr="image2"/>
-                    <pic:cNvPicPr preferRelativeResize="0">
-                      <a:picLocks noChangeArrowheads="1"/>
-                    </pic:cNvPicPr>
-                  </pic:nvPicPr>
-                  <pic:blipFill>
-                    <a:blip r:embed="rId8" cstate="print">
-                      <a:extLst>
-                        <a:ext uri="{28A0092B-C50C-407E-A947-70E740481C1C}">
-                          <a14:useLocalDpi xmlns:a14="http://schemas.microsoft.com/office/drawing/2010/main" val="0"/>
-                        </a:ext>
-                      </a:extLst>
-                    </a:blip>
-                    <a:srcRect/>
-                    <a:stretch>
-                      <a:fillRect/>
-                    </a:stretch>
-                  </pic:blipFill>
-                  <pic:spPr bwMode="auto">
-                    <a:xfrm>
-                      <a:off x="0" y="0"/>
-                      <a:ext cx="643890" cy="775335"/>
-                    </a:xfrm>
-                    <a:prstGeom prst="rect">
-                      <a:avLst/>
-                    </a:prstGeom>
-                    <a:noFill/>
-                    <a:ln>
-                      <a:noFill/>
-                    </a:ln>
-                  </pic:spPr>
-                </pic:pic>
-              </a:graphicData>
-            </a:graphic>
-            <wp14:sizeRelH relativeFrom="page">
-              <wp14:pctWidth>0</wp14:pctWidth>
-            </wp14:sizeRelH>
-            <wp14:sizeRelV relativeFrom="page">
-              <wp14:pctHeight>0</wp14:pctHeight>
-            </wp14:sizeRelV>
-          </wp:anchor>
-        </w:drawing>
-      </w:r>
-      <w:r>
-        <w:rPr>
-          <w:noProof/>
-          <w:fitText w:val="8035" w:id="1723631616"/>
-        </w:rPr>
-        <w:drawing>
-          <wp:anchor distT="0" distB="0" distL="114300" distR="114300" simplePos="0" relativeHeight="251657728" behindDoc="0" locked="0" layoutInCell="1" allowOverlap="1" wp14:anchorId="7BCB9D78">
+          <wp:anchor distT="0" distB="0" distL="114300" distR="114300" simplePos="0" relativeHeight="251657728" behindDoc="0" locked="0" layoutInCell="1" allowOverlap="1" wp14:anchorId="4CD4A8FB" wp14:editId="15637B94">
             <wp:simplePos x="0" y="0"/>
             <wp:positionH relativeFrom="page">
               <wp:posOffset>222250</wp:posOffset>
@@ -498,7 +428,7 @@
         <mc:AlternateContent>
           <mc:Choice Requires="wps">
             <w:drawing>
-              <wp:anchor distT="0" distB="0" distL="114300" distR="114300" simplePos="0" relativeHeight="251658752" behindDoc="0" locked="0" layoutInCell="1" allowOverlap="1">
+              <wp:anchor distT="0" distB="0" distL="114300" distR="114300" simplePos="0" relativeHeight="251658752" behindDoc="0" locked="0" layoutInCell="1" allowOverlap="1" wp14:anchorId="2488A0CD" wp14:editId="288DAF9E">
                 <wp:simplePos x="0" y="0"/>
                 <wp:positionH relativeFrom="page">
                   <wp:posOffset>576580</wp:posOffset>
@@ -588,7 +518,7 @@
               </wp:anchor>
             </w:drawing>
           </mc:Choice>
-          <mc:Fallback>
+          <mc:Fallback xmlns:w15="http://schemas.microsoft.com/office/word/2012/wordml">
             <w:pict>
               <v:shapetype id="_x0000_t202" coordsize="21600,21600" o:spt="202" path="m,l,21600r21600,l21600,xe">
                 <v:stroke joinstyle="miter"/>
@@ -676,6 +606,7 @@
           <w:szCs w:val="24"/>
           <w:fitText w:val="4761" w:id="1723631617"/>
         </w:rPr>
+        <w:lastRenderedPageBreak/>
         <w:t>S</w:t>
       </w:r>
       <w:r>
@@ -740,6 +671,7 @@
           <w:szCs w:val="19"/>
           <w:fitText w:val="2867" w:id="1723631618"/>
         </w:rPr>
+        <w:lastRenderedPageBreak/>
         <w:t>Dear</w:t>
       </w:r>
       <w:r>
@@ -912,128 +844,127 @@
     </w:p>
     <w:p>
       <w:pPr>
-        <w:tabs>
-          <w:tab w:val="left" w:pos="270"/>
-        </w:tabs>
-        <w:spacing w:before="267" w:line="226" w:lineRule="exact"/>
-        <w:ind w:right="-113"/>
+        <w:pStyle w:val="NoSpacing"/>
+        <w:rPr>
+          <w:rFonts w:asciiTheme="minorBidi" w:hAnsiTheme="minorBidi" w:cstheme="minorBidi"/>
+        </w:rPr>
       </w:pPr>
       <w:r>
+        <w:lastRenderedPageBreak/>
         <w:tab/>
       </w:r>
       <w:r>
         <w:rPr>
-          <w:rFonts w:ascii="Arial" w:eastAsia="Arial" w:hAnsi="Arial" w:cs="Arial"/>
-          <w:color w:val="231F20"/>
-          <w:spacing w:val="13"/>
-          <w:sz w:val="19"/>
-          <w:szCs w:val="19"/>
+          <w:rFonts w:asciiTheme="minorBidi" w:eastAsia="Arial" w:hAnsiTheme="minorBidi" w:cstheme="minorBidi"/>
+          <w:spacing w:val="8"/>
           <w:fitText w:val="7667" w:id="1723631619"/>
         </w:rPr>
         <w:t xml:space="preserve">We have discovered funds that we believe belong to </w:t>
       </w:r>
       <w:r>
         <w:rPr>
-          <w:rFonts w:ascii="Arial" w:eastAsia="Arial" w:hAnsi="Arial" w:cs="Arial"/>
-          <w:color w:val="231F20"/>
-          <w:spacing w:val="13"/>
-          <w:sz w:val="19"/>
-          <w:szCs w:val="19"/>
+          <w:rFonts w:asciiTheme="minorBidi" w:eastAsia="Arial" w:hAnsiTheme="minorBidi" w:cstheme="minorBidi"/>
+          <w:spacing w:val="8"/>
           <w:fitText w:val="7667" w:id="1723631619"/>
         </w:rPr>
         <w:fldChar w:fldCharType="begin"/>
       </w:r>
       <w:r>
         <w:rPr>
-          <w:rFonts w:ascii="Arial" w:eastAsia="Arial" w:hAnsi="Arial" w:cs="Arial"/>
-          <w:color w:val="231F20"/>
-          <w:spacing w:val="13"/>
-          <w:sz w:val="19"/>
-          <w:szCs w:val="19"/>
+          <w:rFonts w:asciiTheme="minorBidi" w:eastAsia="Arial" w:hAnsiTheme="minorBidi" w:cstheme="minorBidi"/>
+          <w:spacing w:val="8"/>
           <w:fitText w:val="7667" w:id="1723631619"/>
         </w:rPr>
         <w:instrText xml:space="preserve"> MERGEFIELD  OppName  \* MERGEFORMAT </w:instrText>
       </w:r>
       <w:r>
         <w:rPr>
-          <w:rFonts w:ascii="Arial" w:eastAsia="Arial" w:hAnsi="Arial" w:cs="Arial"/>
-          <w:color w:val="231F20"/>
-          <w:spacing w:val="13"/>
-          <w:sz w:val="19"/>
-          <w:szCs w:val="19"/>
+          <w:rFonts w:asciiTheme="minorBidi" w:eastAsia="Arial" w:hAnsiTheme="minorBidi" w:cstheme="minorBidi"/>
+          <w:spacing w:val="8"/>
           <w:fitText w:val="7667" w:id="1723631619"/>
         </w:rPr>
         <w:fldChar w:fldCharType="separate"/>
       </w:r>
       <w:r>
         <w:rPr>
-          <w:rFonts w:ascii="Arial" w:eastAsia="Arial" w:hAnsi="Arial" w:cs="Arial"/>
-          <w:noProof/>
-          <w:color w:val="231F20"/>
-          <w:spacing w:val="13"/>
-          <w:sz w:val="19"/>
-          <w:szCs w:val="19"/>
+          <w:rFonts w:asciiTheme="minorBidi" w:eastAsia="Arial" w:hAnsiTheme="minorBidi" w:cstheme="minorBidi"/>
+          <w:noProof/>
+          <w:spacing w:val="8"/>
           <w:fitText w:val="7667" w:id="1723631619"/>
         </w:rPr>
         <w:t>«OppName»</w:t>
       </w:r>
       <w:r>
         <w:rPr>
-          <w:rFonts w:ascii="Arial" w:eastAsia="Arial" w:hAnsi="Arial" w:cs="Arial"/>
-          <w:color w:val="231F20"/>
-          <w:spacing w:val="13"/>
-          <w:sz w:val="19"/>
-          <w:szCs w:val="19"/>
+          <w:rFonts w:asciiTheme="minorBidi" w:eastAsia="Arial" w:hAnsiTheme="minorBidi" w:cstheme="minorBidi"/>
+          <w:spacing w:val="8"/>
           <w:fitText w:val="7667" w:id="1723631619"/>
         </w:rPr>
         <w:fldChar w:fldCharType="end"/>
       </w:r>
       <w:r>
         <w:rPr>
-          <w:rFonts w:ascii="Arial" w:eastAsia="Arial" w:hAnsi="Arial" w:cs="Arial"/>
-          <w:color w:val="231F20"/>
-          <w:spacing w:val="13"/>
-          <w:sz w:val="19"/>
-          <w:szCs w:val="19"/>
+          <w:rFonts w:asciiTheme="minorBidi" w:eastAsia="Arial" w:hAnsiTheme="minorBidi" w:cstheme="minorBidi"/>
+          <w:spacing w:val="8"/>
           <w:fitText w:val="7667" w:id="1723631619"/>
         </w:rPr>
-        <w:t xml:space="preserve"> that the Gov-</w:t>
-      </w:r>
-      <w:r>
-        <w:rPr>
-          <w:rFonts w:ascii="Arial" w:eastAsia="Arial" w:hAnsi="Arial" w:cs="Arial"/>
-          <w:color w:val="231F20"/>
-          <w:spacing w:val="-22"/>
-          <w:sz w:val="19"/>
-          <w:szCs w:val="19"/>
+        <w:t xml:space="preserve"> that the </w:t>
+      </w:r>
+      <w:proofErr w:type="spellStart"/>
+      <w:r>
+        <w:rPr>
+          <w:rFonts w:asciiTheme="minorBidi" w:eastAsia="Arial" w:hAnsiTheme="minorBidi" w:cstheme="minorBidi"/>
+          <w:spacing w:val="8"/>
           <w:fitText w:val="7667" w:id="1723631619"/>
         </w:rPr>
+        <w:t>Gov</w:t>
+      </w:r>
+      <w:proofErr w:type="spellEnd"/>
+      <w:r>
+        <w:rPr>
+          <w:rFonts w:asciiTheme="minorBidi" w:eastAsia="Arial" w:hAnsiTheme="minorBidi" w:cstheme="minorBidi"/>
+          <w:spacing w:val="8"/>
+          <w:fitText w:val="7667" w:id="1723631619"/>
+        </w:rPr>
+        <w:t>-</w:t>
+      </w:r>
+      <w:r>
+        <w:rPr>
+          <w:rFonts w:asciiTheme="minorBidi" w:eastAsia="Arial" w:hAnsiTheme="minorBidi" w:cstheme="minorBidi"/>
+          <w:spacing w:val="-6"/>
+          <w:fitText w:val="7667" w:id="1723631619"/>
+        </w:rPr>
         <w:t xml:space="preserve"> </w:t>
       </w:r>
       <w:r>
+        <w:rPr>
+          <w:rFonts w:asciiTheme="minorBidi" w:hAnsiTheme="minorBidi" w:cstheme="minorBidi"/>
+        </w:rPr>
         <w:br/>
       </w:r>
-      <w:r>
-        <w:rPr>
-          <w:rFonts w:ascii="Arial" w:eastAsia="Arial" w:hAnsi="Arial" w:cs="Arial"/>
-          <w:color w:val="231F20"/>
-          <w:spacing w:val="4"/>
-          <w:sz w:val="19"/>
-          <w:szCs w:val="19"/>
+      <w:proofErr w:type="spellStart"/>
+      <w:r>
+        <w:rPr>
+          <w:rFonts w:asciiTheme="minorBidi" w:eastAsia="Arial" w:hAnsiTheme="minorBidi" w:cstheme="minorBidi"/>
+          <w:spacing w:val="7"/>
           <w:fitText w:val="1744" w:id="1723631620"/>
         </w:rPr>
-        <w:t>ernment is holding.</w:t>
-      </w:r>
-      <w:r>
-        <w:rPr>
-          <w:rFonts w:ascii="Arial" w:eastAsia="Arial" w:hAnsi="Arial" w:cs="Arial"/>
-          <w:color w:val="231F20"/>
-          <w:spacing w:val="9"/>
-          <w:sz w:val="19"/>
-          <w:szCs w:val="19"/>
+        <w:t>e</w:t>
+      </w:r>
+      <w:r>
+        <w:rPr>
+          <w:rFonts w:asciiTheme="minorBidi" w:eastAsia="Arial" w:hAnsiTheme="minorBidi" w:cstheme="minorBidi"/>
           <w:fitText w:val="1744" w:id="1723631620"/>
         </w:rPr>
-        <w:t xml:space="preserve"> </w:t>
+        <w:t>rnment</w:t>
+      </w:r>
+      <w:proofErr w:type="spellEnd"/>
+      <w:r>
+        <w:rPr>
+          <w:rFonts w:asciiTheme="minorBidi" w:eastAsia="Arial" w:hAnsiTheme="minorBidi" w:cstheme="minorBidi"/>
+          <w:fitText w:val="1744" w:id="1723631620"/>
+        </w:rPr>
+        <w:t xml:space="preserve"> is holding. </w:t>
       </w:r>
     </w:p>
     <w:p>
@@ -1056,6 +987,7 @@
         <w:ind w:right="-113"/>
       </w:pPr>
       <w:r>
+        <w:lastRenderedPageBreak/>
         <w:tab/>
       </w:r>
       <w:r>
@@ -1134,18 +1066,17 @@
           <w:szCs w:val="19"/>
           <w:fitText w:val="222" w:id="1723631623"/>
         </w:rPr>
+        <w:t xml:space="preserve"> </w:t>
+      </w:r>
+      <w:r>
+        <w:rPr>
+          <w:rFonts w:ascii="Arial" w:eastAsia="Arial" w:hAnsi="Arial" w:cs="Arial"/>
+          <w:color w:val="231F20"/>
+          <w:sz w:val="19"/>
+          <w:szCs w:val="19"/>
+          <w:fitText w:val="222" w:id="1723631623"/>
+        </w:rPr>
         <w:t xml:space="preserve">   </w:t>
-      </w:r>
-      <w:r>
-        <w:rPr>
-          <w:rFonts w:ascii="Arial" w:eastAsia="Arial" w:hAnsi="Arial" w:cs="Arial"/>
-          <w:color w:val="231F20"/>
-          <w:spacing w:val="2"/>
-          <w:sz w:val="19"/>
-          <w:szCs w:val="19"/>
-          <w:fitText w:val="222" w:id="1723631623"/>
-        </w:rPr>
-        <w:t xml:space="preserve"> </w:t>
       </w:r>
     </w:p>
     <w:p>
@@ -1168,6 +1099,7 @@
         <w:ind w:right="-113"/>
       </w:pPr>
       <w:r>
+        <w:lastRenderedPageBreak/>
         <w:tab/>
       </w:r>
       <w:r>
@@ -1177,7 +1109,7 @@
           <w:spacing w:val="5"/>
           <w:sz w:val="19"/>
           <w:szCs w:val="19"/>
-          <w:fitText w:val="7558" w:id="1723631624"/>
+          <w:fitText w:val="4895" w:id="1740375808"/>
         </w:rPr>
         <w:t xml:space="preserve">In order to </w:t>
       </w:r>
@@ -1190,7 +1122,7 @@
           <w:spacing w:val="5"/>
           <w:sz w:val="19"/>
           <w:szCs w:val="19"/>
-          <w:fitText w:val="7558" w:id="1723631624"/>
+          <w:fitText w:val="4895" w:id="1740375808"/>
         </w:rPr>
         <w:t>prevent the loss</w:t>
       </w:r>
@@ -1201,7 +1133,7 @@
           <w:spacing w:val="5"/>
           <w:sz w:val="19"/>
           <w:szCs w:val="19"/>
-          <w:fitText w:val="7558" w:id="1723631624"/>
+          <w:fitText w:val="4895" w:id="1740375808"/>
         </w:rPr>
         <w:t xml:space="preserve"> of these funds, </w:t>
       </w:r>
@@ -1214,49 +1146,74 @@
           <w:spacing w:val="5"/>
           <w:sz w:val="19"/>
           <w:szCs w:val="19"/>
-          <w:fitText w:val="7558" w:id="1723631624"/>
-        </w:rPr>
-        <w:t>you must take immediate action</w:t>
-      </w:r>
-      <w:r>
-        <w:rPr>
-          <w:rFonts w:ascii="Arial" w:eastAsia="Arial" w:hAnsi="Arial" w:cs="Arial"/>
-          <w:color w:val="231F20"/>
-          <w:spacing w:val="5"/>
-          <w:sz w:val="19"/>
-          <w:szCs w:val="19"/>
-          <w:fitText w:val="7558" w:id="1723631624"/>
-        </w:rPr>
-        <w:t xml:space="preserve"> </w:t>
+          <w:fitText w:val="4895" w:id="1740375808"/>
+        </w:rPr>
+        <w:t>you must</w:t>
       </w:r>
       <w:r>
         <w:rPr>
           <w:rFonts w:ascii="Arial" w:eastAsia="Arial" w:hAnsi="Arial" w:cs="Arial"/>
           <w:b/>
           <w:bCs/>
-          <w:color w:val="231F20"/>
+          <w:color w:val="D2232A"/>
           <w:spacing w:val="5"/>
           <w:sz w:val="19"/>
           <w:szCs w:val="19"/>
-          <w:fitText w:val="7558" w:id="1723631624"/>
-        </w:rPr>
-        <w:t>or be</w:t>
-      </w:r>
+          <w:fitText w:val="4895" w:id="1740375808"/>
+        </w:rPr>
+        <w:t xml:space="preserve"> </w:t>
+      </w:r>
+      <w:bookmarkStart w:id="0" w:name="_GoBack"/>
+      <w:bookmarkEnd w:id="0"/>
       <w:r>
         <w:rPr>
           <w:rFonts w:ascii="Arial" w:eastAsia="Arial" w:hAnsi="Arial" w:cs="Arial"/>
           <w:b/>
           <w:bCs/>
-          <w:color w:val="231F20"/>
-          <w:spacing w:val="-27"/>
-          <w:sz w:val="19"/>
-          <w:szCs w:val="19"/>
-          <w:fitText w:val="7558" w:id="1723631624"/>
+          <w:color w:val="D2232A"/>
+          <w:spacing w:val="3"/>
+          <w:sz w:val="19"/>
+          <w:szCs w:val="19"/>
+          <w:fitText w:val="2663" w:id="1740375809"/>
+        </w:rPr>
+        <w:t>take immediate action</w:t>
+      </w:r>
+      <w:r>
+        <w:rPr>
+          <w:rFonts w:ascii="Arial" w:eastAsia="Arial" w:hAnsi="Arial" w:cs="Arial"/>
+          <w:color w:val="231F20"/>
+          <w:spacing w:val="3"/>
+          <w:sz w:val="19"/>
+          <w:szCs w:val="19"/>
+          <w:fitText w:val="2663" w:id="1740375809"/>
         </w:rPr>
         <w:t xml:space="preserve"> </w:t>
       </w:r>
       <w:r>
-        <w:br/>
+        <w:rPr>
+          <w:rFonts w:ascii="Arial" w:eastAsia="Arial" w:hAnsi="Arial" w:cs="Arial"/>
+          <w:b/>
+          <w:bCs/>
+          <w:color w:val="231F20"/>
+          <w:spacing w:val="3"/>
+          <w:sz w:val="19"/>
+          <w:szCs w:val="19"/>
+          <w:fitText w:val="2663" w:id="1740375809"/>
+        </w:rPr>
+        <w:t>or be</w:t>
+      </w:r>
+      <w:r>
+        <w:rPr>
+          <w:rFonts w:ascii="Arial" w:eastAsia="Arial" w:hAnsi="Arial" w:cs="Arial"/>
+          <w:b/>
+          <w:bCs/>
+          <w:color w:val="231F20"/>
+          <w:spacing w:val="26"/>
+          <w:sz w:val="19"/>
+          <w:szCs w:val="19"/>
+          <w:fitText w:val="2663" w:id="1740375809"/>
+        </w:rPr>
+        <w:t xml:space="preserve"> </w:t>
       </w:r>
       <w:r>
         <w:rPr>
@@ -1288,6 +1245,74 @@
         <w:spacing w:line="213" w:lineRule="exact"/>
         <w:ind w:right="-113"/>
       </w:pPr>
+      <w:r>
+        <w:rPr>
+          <w:noProof/>
+          <w:fitText w:val="8035" w:id="1723631616"/>
+        </w:rPr>
+        <w:drawing>
+          <wp:anchor distT="0" distB="0" distL="114300" distR="114300" simplePos="0" relativeHeight="251656704" behindDoc="0" locked="0" layoutInCell="1" allowOverlap="1" wp14:anchorId="7A16A82B" wp14:editId="523E75B4">
+            <wp:simplePos x="0" y="0"/>
+            <wp:positionH relativeFrom="page">
+              <wp:posOffset>4591050</wp:posOffset>
+            </wp:positionH>
+            <wp:positionV relativeFrom="page">
+              <wp:posOffset>2447925</wp:posOffset>
+            </wp:positionV>
+            <wp:extent cx="552450" cy="666750"/>
+            <wp:effectExtent l="0" t="0" r="0" b="0"/>
+            <wp:wrapNone/>
+            <wp:docPr id="18" name="Picture 18" descr="image2"/>
+            <wp:cNvGraphicFramePr>
+              <a:graphicFrameLocks xmlns:a="http://schemas.openxmlformats.org/drawingml/2006/main"/>
+            </wp:cNvGraphicFramePr>
+            <a:graphic xmlns:a="http://schemas.openxmlformats.org/drawingml/2006/main">
+              <a:graphicData uri="http://schemas.openxmlformats.org/drawingml/2006/picture">
+                <pic:pic xmlns:pic="http://schemas.openxmlformats.org/drawingml/2006/picture">
+                  <pic:nvPicPr>
+                    <pic:cNvPr id="0" name="Picture 18" descr="image2"/>
+                    <pic:cNvPicPr preferRelativeResize="0">
+                      <a:picLocks noChangeArrowheads="1"/>
+                    </pic:cNvPicPr>
+                  </pic:nvPicPr>
+                  <pic:blipFill>
+                    <a:blip r:embed="rId10" cstate="print">
+                      <a:extLst>
+                        <a:ext uri="{28A0092B-C50C-407E-A947-70E740481C1C}">
+                          <a14:useLocalDpi xmlns:a14="http://schemas.microsoft.com/office/drawing/2010/main" val="0"/>
+                        </a:ext>
+                      </a:extLst>
+                    </a:blip>
+                    <a:srcRect/>
+                    <a:stretch>
+                      <a:fillRect/>
+                    </a:stretch>
+                  </pic:blipFill>
+                  <pic:spPr bwMode="auto">
+                    <a:xfrm>
+                      <a:off x="0" y="0"/>
+                      <a:ext cx="552450" cy="666750"/>
+                    </a:xfrm>
+                    <a:prstGeom prst="rect">
+                      <a:avLst/>
+                    </a:prstGeom>
+                    <a:noFill/>
+                    <a:ln>
+                      <a:noFill/>
+                    </a:ln>
+                  </pic:spPr>
+                </pic:pic>
+              </a:graphicData>
+            </a:graphic>
+            <wp14:sizeRelH relativeFrom="page">
+              <wp14:pctWidth>0</wp14:pctWidth>
+            </wp14:sizeRelH>
+            <wp14:sizeRelV relativeFrom="page">
+              <wp14:pctHeight>0</wp14:pctHeight>
+            </wp14:sizeRelV>
+          </wp:anchor>
+        </w:drawing>
+      </w:r>
       <w:r>
         <w:rPr>
           <w:rFonts w:ascii="Arial" w:eastAsia="Arial" w:hAnsi="Arial" w:cs="Arial"/>
@@ -1326,6 +1351,7 @@
           <w:szCs w:val="24"/>
           <w:fitText w:val="3587" w:id="1723631627"/>
         </w:rPr>
+        <w:lastRenderedPageBreak/>
         <w:t>HOW MUCH?</w:t>
       </w:r>
       <w:r>
@@ -1385,6 +1411,7 @@
           <w:szCs w:val="36"/>
           <w:fitText w:val="2862" w:id="1723631629"/>
         </w:rPr>
+        <w:lastRenderedPageBreak/>
         <w:t>1 (800) 482-2</w:t>
       </w:r>
       <w:r>
@@ -1452,7 +1479,7 @@
                     </pic:cNvPicPr>
                   </pic:nvPicPr>
                   <pic:blipFill>
-                    <a:blip r:embed="rId10" cstate="print">
+                    <a:blip r:embed="rId11" cstate="print">
                       <a:extLst>
                         <a:ext uri="{28A0092B-C50C-407E-A947-70E740481C1C}">
                           <a14:useLocalDpi xmlns:a14="http://schemas.microsoft.com/office/drawing/2010/main" val="0"/>
@@ -1598,6 +1625,7 @@
           <w:sz w:val="24"/>
           <w:szCs w:val="24"/>
         </w:rPr>
+        <w:lastRenderedPageBreak/>
         <w:fldChar w:fldCharType="begin"/>
       </w:r>
       <w:r>
@@ -2066,7 +2094,7 @@
 </file>
 
 <file path=word/endnotes.xml><?xml version="1.0" encoding="utf-8"?>
-<w:endnotes xmlns:wpc="http://schemas.microsoft.com/office/word/2010/wordprocessingCanvas" xmlns:mc="http://schemas.openxmlformats.org/markup-compatibility/2006" xmlns:o="urn:schemas-microsoft-com:office:office" xmlns:r="http://schemas.openxmlformats.org/officeDocument/2006/relationships" xmlns:m="http://schemas.openxmlformats.org/officeDocument/2006/math" xmlns:v="urn:schemas-microsoft-com:vml" xmlns:wp14="http://schemas.microsoft.com/office/word/2010/wordprocessingDrawing" xmlns:wp="http://schemas.openxmlformats.org/drawingml/2006/wordprocessingDrawing" xmlns:w10="urn:schemas-microsoft-com:office:word" xmlns:w="http://schemas.openxmlformats.org/wordprocessingml/2006/main" xmlns:w14="http://schemas.microsoft.com/office/word/2010/wordml" xmlns:w15="http://schemas.microsoft.com/office/word/2012/wordml" xmlns:wpg="http://schemas.microsoft.com/office/word/2010/wordprocessingGroup" xmlns:wpi="http://schemas.microsoft.com/office/word/2010/wordprocessingInk" xmlns:wne="http://schemas.microsoft.com/office/word/2006/wordml" xmlns:wps="http://schemas.microsoft.com/office/word/2010/wordprocessingShape" mc:Ignorable="w14 w15 wp14">
+<w:endnotes xmlns:wpc="http://schemas.microsoft.com/office/word/2010/wordprocessingCanvas" xmlns:mc="http://schemas.openxmlformats.org/markup-compatibility/2006" xmlns:o="urn:schemas-microsoft-com:office:office" xmlns:r="http://schemas.openxmlformats.org/officeDocument/2006/relationships" xmlns:m="http://schemas.openxmlformats.org/officeDocument/2006/math" xmlns:v="urn:schemas-microsoft-com:vml" xmlns:wp14="http://schemas.microsoft.com/office/word/2010/wordprocessingDrawing" xmlns:wp="http://schemas.openxmlformats.org/drawingml/2006/wordprocessingDrawing" xmlns:w10="urn:schemas-microsoft-com:office:word" xmlns:w="http://schemas.openxmlformats.org/wordprocessingml/2006/main" xmlns:w14="http://schemas.microsoft.com/office/word/2010/wordml" xmlns:wpg="http://schemas.microsoft.com/office/word/2010/wordprocessingGroup" xmlns:wpi="http://schemas.microsoft.com/office/word/2010/wordprocessingInk" xmlns:wne="http://schemas.microsoft.com/office/word/2006/wordml" xmlns:wps="http://schemas.microsoft.com/office/word/2010/wordprocessingShape" mc:Ignorable="w14 wp14">
   <w:endnote w:type="separator" w:id="-1">
     <w:p>
       <w:r>
@@ -2085,7 +2113,7 @@
 </file>
 
 <file path=word/footnotes.xml><?xml version="1.0" encoding="utf-8"?>
-<w:footnotes xmlns:wpc="http://schemas.microsoft.com/office/word/2010/wordprocessingCanvas" xmlns:mc="http://schemas.openxmlformats.org/markup-compatibility/2006" xmlns:o="urn:schemas-microsoft-com:office:office" xmlns:r="http://schemas.openxmlformats.org/officeDocument/2006/relationships" xmlns:m="http://schemas.openxmlformats.org/officeDocument/2006/math" xmlns:v="urn:schemas-microsoft-com:vml" xmlns:wp14="http://schemas.microsoft.com/office/word/2010/wordprocessingDrawing" xmlns:wp="http://schemas.openxmlformats.org/drawingml/2006/wordprocessingDrawing" xmlns:w10="urn:schemas-microsoft-com:office:word" xmlns:w="http://schemas.openxmlformats.org/wordprocessingml/2006/main" xmlns:w14="http://schemas.microsoft.com/office/word/2010/wordml" xmlns:w15="http://schemas.microsoft.com/office/word/2012/wordml" xmlns:wpg="http://schemas.microsoft.com/office/word/2010/wordprocessingGroup" xmlns:wpi="http://schemas.microsoft.com/office/word/2010/wordprocessingInk" xmlns:wne="http://schemas.microsoft.com/office/word/2006/wordml" xmlns:wps="http://schemas.microsoft.com/office/word/2010/wordprocessingShape" mc:Ignorable="w14 w15 wp14">
+<w:footnotes xmlns:wpc="http://schemas.microsoft.com/office/word/2010/wordprocessingCanvas" xmlns:mc="http://schemas.openxmlformats.org/markup-compatibility/2006" xmlns:o="urn:schemas-microsoft-com:office:office" xmlns:r="http://schemas.openxmlformats.org/officeDocument/2006/relationships" xmlns:m="http://schemas.openxmlformats.org/officeDocument/2006/math" xmlns:v="urn:schemas-microsoft-com:vml" xmlns:wp14="http://schemas.microsoft.com/office/word/2010/wordprocessingDrawing" xmlns:wp="http://schemas.openxmlformats.org/drawingml/2006/wordprocessingDrawing" xmlns:w10="urn:schemas-microsoft-com:office:word" xmlns:w="http://schemas.openxmlformats.org/wordprocessingml/2006/main" xmlns:w14="http://schemas.microsoft.com/office/word/2010/wordml" xmlns:wpg="http://schemas.microsoft.com/office/word/2010/wordprocessingGroup" xmlns:wpi="http://schemas.microsoft.com/office/word/2010/wordprocessingInk" xmlns:wne="http://schemas.microsoft.com/office/word/2006/wordml" xmlns:wps="http://schemas.microsoft.com/office/word/2010/wordprocessingShape" mc:Ignorable="w14 wp14">
   <w:footnote w:type="separator" w:id="-1">
     <w:p>
       <w:r>
@@ -2104,7 +2132,7 @@
 </file>
 
 <file path=word/styles.xml><?xml version="1.0" encoding="utf-8"?>
-<w:styles xmlns:mc="http://schemas.openxmlformats.org/markup-compatibility/2006" xmlns:r="http://schemas.openxmlformats.org/officeDocument/2006/relationships" xmlns:w="http://schemas.openxmlformats.org/wordprocessingml/2006/main" xmlns:w14="http://schemas.microsoft.com/office/word/2010/wordml" xmlns:w15="http://schemas.microsoft.com/office/word/2012/wordml" mc:Ignorable="w14 w15">
+<w:styles xmlns:mc="http://schemas.openxmlformats.org/markup-compatibility/2006" xmlns:r="http://schemas.openxmlformats.org/officeDocument/2006/relationships" xmlns:w="http://schemas.openxmlformats.org/wordprocessingml/2006/main" xmlns:w14="http://schemas.microsoft.com/office/word/2010/wordml" mc:Ignorable="w14">
   <w:docDefaults>
     <w:rPrDefault>
       <w:rPr>
@@ -2114,378 +2142,403 @@
     </w:rPrDefault>
     <w:pPrDefault/>
   </w:docDefaults>
-  <w:latentStyles w:defLockedState="0" w:defUIPriority="99" w:defSemiHidden="0" w:defUnhideWhenUsed="0" w:defQFormat="0" w:count="371">
-    <w:lsdException w:name="Normal" w:uiPriority="0" w:qFormat="1"/>
-    <w:lsdException w:name="heading 1" w:uiPriority="9" w:qFormat="1"/>
-    <w:lsdException w:name="heading 2" w:semiHidden="1" w:uiPriority="9" w:unhideWhenUsed="1" w:qFormat="1"/>
-    <w:lsdException w:name="heading 3" w:semiHidden="1" w:uiPriority="9" w:unhideWhenUsed="1" w:qFormat="1"/>
-    <w:lsdException w:name="heading 4" w:semiHidden="1" w:uiPriority="9" w:unhideWhenUsed="1" w:qFormat="1"/>
-    <w:lsdException w:name="heading 5" w:semiHidden="1" w:uiPriority="9" w:unhideWhenUsed="1" w:qFormat="1"/>
-    <w:lsdException w:name="heading 6" w:semiHidden="1" w:uiPriority="9" w:unhideWhenUsed="1" w:qFormat="1"/>
-    <w:lsdException w:name="heading 7" w:semiHidden="1" w:uiPriority="9" w:unhideWhenUsed="1" w:qFormat="1"/>
-    <w:lsdException w:name="heading 8" w:semiHidden="1" w:uiPriority="9" w:unhideWhenUsed="1" w:qFormat="1"/>
-    <w:lsdException w:name="heading 9" w:semiHidden="1" w:uiPriority="9" w:unhideWhenUsed="1" w:qFormat="1"/>
-    <w:lsdException w:name="index 1" w:semiHidden="1" w:unhideWhenUsed="1"/>
-    <w:lsdException w:name="index 2" w:semiHidden="1" w:unhideWhenUsed="1"/>
-    <w:lsdException w:name="index 3" w:semiHidden="1" w:unhideWhenUsed="1"/>
-    <w:lsdException w:name="index 4" w:semiHidden="1" w:unhideWhenUsed="1"/>
-    <w:lsdException w:name="index 5" w:semiHidden="1" w:unhideWhenUsed="1"/>
-    <w:lsdException w:name="index 6" w:semiHidden="1" w:unhideWhenUsed="1"/>
-    <w:lsdException w:name="index 7" w:semiHidden="1" w:unhideWhenUsed="1"/>
-    <w:lsdException w:name="index 8" w:semiHidden="1" w:unhideWhenUsed="1"/>
-    <w:lsdException w:name="index 9" w:semiHidden="1" w:unhideWhenUsed="1"/>
-    <w:lsdException w:name="toc 1" w:semiHidden="1" w:uiPriority="39" w:unhideWhenUsed="1"/>
-    <w:lsdException w:name="toc 2" w:semiHidden="1" w:uiPriority="39" w:unhideWhenUsed="1"/>
-    <w:lsdException w:name="toc 3" w:semiHidden="1" w:uiPriority="39" w:unhideWhenUsed="1"/>
-    <w:lsdException w:name="toc 4" w:semiHidden="1" w:uiPriority="39" w:unhideWhenUsed="1"/>
-    <w:lsdException w:name="toc 5" w:semiHidden="1" w:uiPriority="39" w:unhideWhenUsed="1"/>
-    <w:lsdException w:name="toc 6" w:semiHidden="1" w:uiPriority="39" w:unhideWhenUsed="1"/>
-    <w:lsdException w:name="toc 7" w:semiHidden="1" w:uiPriority="39" w:unhideWhenUsed="1"/>
-    <w:lsdException w:name="toc 8" w:semiHidden="1" w:uiPriority="39" w:unhideWhenUsed="1"/>
-    <w:lsdException w:name="toc 9" w:semiHidden="1" w:uiPriority="39" w:unhideWhenUsed="1"/>
-    <w:lsdException w:name="Normal Indent" w:semiHidden="1" w:unhideWhenUsed="1"/>
-    <w:lsdException w:name="footnote text" w:semiHidden="1" w:unhideWhenUsed="1"/>
-    <w:lsdException w:name="annotation text" w:semiHidden="1" w:unhideWhenUsed="1"/>
-    <w:lsdException w:name="header" w:semiHidden="1" w:unhideWhenUsed="1"/>
-    <w:lsdException w:name="footer" w:semiHidden="1" w:unhideWhenUsed="1"/>
-    <w:lsdException w:name="index heading" w:semiHidden="1" w:unhideWhenUsed="1"/>
-    <w:lsdException w:name="caption" w:semiHidden="1" w:uiPriority="35" w:unhideWhenUsed="1" w:qFormat="1"/>
-    <w:lsdException w:name="table of figures" w:semiHidden="1" w:unhideWhenUsed="1"/>
-    <w:lsdException w:name="envelope address" w:semiHidden="1" w:unhideWhenUsed="1"/>
-    <w:lsdException w:name="envelope return" w:semiHidden="1" w:unhideWhenUsed="1"/>
-    <w:lsdException w:name="footnote reference" w:semiHidden="1" w:unhideWhenUsed="1"/>
-    <w:lsdException w:name="annotation reference" w:semiHidden="1" w:unhideWhenUsed="1"/>
-    <w:lsdException w:name="line number" w:semiHidden="1" w:unhideWhenUsed="1"/>
-    <w:lsdException w:name="page number" w:semiHidden="1" w:unhideWhenUsed="1"/>
-    <w:lsdException w:name="endnote reference" w:semiHidden="1" w:unhideWhenUsed="1"/>
-    <w:lsdException w:name="endnote text" w:semiHidden="1" w:unhideWhenUsed="1"/>
-    <w:lsdException w:name="table of authorities" w:semiHidden="1" w:unhideWhenUsed="1"/>
-    <w:lsdException w:name="macro" w:semiHidden="1" w:unhideWhenUsed="1"/>
-    <w:lsdException w:name="toa heading" w:semiHidden="1" w:unhideWhenUsed="1"/>
-    <w:lsdException w:name="List" w:semiHidden="1" w:unhideWhenUsed="1"/>
-    <w:lsdException w:name="List Bullet" w:semiHidden="1" w:unhideWhenUsed="1"/>
-    <w:lsdException w:name="List Number" w:semiHidden="1" w:unhideWhenUsed="1"/>
-    <w:lsdException w:name="List 2" w:semiHidden="1" w:unhideWhenUsed="1"/>
-    <w:lsdException w:name="List 3" w:semiHidden="1" w:unhideWhenUsed="1"/>
-    <w:lsdException w:name="List 4" w:semiHidden="1" w:unhideWhenUsed="1"/>
-    <w:lsdException w:name="List 5" w:semiHidden="1" w:unhideWhenUsed="1"/>
-    <w:lsdException w:name="List Bullet 2" w:semiHidden="1" w:unhideWhenUsed="1"/>
-    <w:lsdException w:name="List Bullet 3" w:semiHidden="1" w:unhideWhenUsed="1"/>
-    <w:lsdException w:name="List Bullet 4" w:semiHidden="1" w:unhideWhenUsed="1"/>
-    <w:lsdException w:name="List Bullet 5" w:semiHidden="1" w:unhideWhenUsed="1"/>
-    <w:lsdException w:name="List Number 2" w:semiHidden="1" w:unhideWhenUsed="1"/>
-    <w:lsdException w:name="List Number 3" w:semiHidden="1" w:unhideWhenUsed="1"/>
-    <w:lsdException w:name="List Number 4" w:semiHidden="1" w:unhideWhenUsed="1"/>
-    <w:lsdException w:name="List Number 5" w:semiHidden="1" w:unhideWhenUsed="1"/>
-    <w:lsdException w:name="Title" w:uiPriority="10" w:qFormat="1"/>
-    <w:lsdException w:name="Closing" w:semiHidden="1" w:unhideWhenUsed="1"/>
-    <w:lsdException w:name="Signature" w:semiHidden="1" w:unhideWhenUsed="1"/>
-    <w:lsdException w:name="Default Paragraph Font" w:semiHidden="1" w:uiPriority="1" w:unhideWhenUsed="1"/>
-    <w:lsdException w:name="Body Text" w:semiHidden="1" w:unhideWhenUsed="1"/>
-    <w:lsdException w:name="Body Text Indent" w:semiHidden="1" w:unhideWhenUsed="1"/>
-    <w:lsdException w:name="List Continue" w:semiHidden="1" w:unhideWhenUsed="1"/>
-    <w:lsdException w:name="List Continue 2" w:semiHidden="1" w:unhideWhenUsed="1"/>
-    <w:lsdException w:name="List Continue 3" w:semiHidden="1" w:unhideWhenUsed="1"/>
-    <w:lsdException w:name="List Continue 4" w:semiHidden="1" w:unhideWhenUsed="1"/>
-    <w:lsdException w:name="List Continue 5" w:semiHidden="1" w:unhideWhenUsed="1"/>
-    <w:lsdException w:name="Message Header" w:semiHidden="1" w:unhideWhenUsed="1"/>
-    <w:lsdException w:name="Subtitle" w:uiPriority="11" w:qFormat="1"/>
-    <w:lsdException w:name="Salutation" w:semiHidden="1" w:unhideWhenUsed="1"/>
-    <w:lsdException w:name="Date" w:semiHidden="1" w:unhideWhenUsed="1"/>
-    <w:lsdException w:name="Body Text First Indent" w:semiHidden="1" w:unhideWhenUsed="1"/>
-    <w:lsdException w:name="Body Text First Indent 2" w:semiHidden="1" w:unhideWhenUsed="1"/>
-    <w:lsdException w:name="Note Heading" w:semiHidden="1" w:unhideWhenUsed="1"/>
-    <w:lsdException w:name="Body Text 2" w:semiHidden="1" w:unhideWhenUsed="1"/>
-    <w:lsdException w:name="Body Text 3" w:semiHidden="1" w:unhideWhenUsed="1"/>
-    <w:lsdException w:name="Body Text Indent 2" w:semiHidden="1" w:unhideWhenUsed="1"/>
-    <w:lsdException w:name="Body Text Indent 3" w:semiHidden="1" w:unhideWhenUsed="1"/>
-    <w:lsdException w:name="Block Text" w:semiHidden="1" w:unhideWhenUsed="1"/>
-    <w:lsdException w:name="Hyperlink" w:semiHidden="1" w:unhideWhenUsed="1"/>
-    <w:lsdException w:name="FollowedHyperlink" w:semiHidden="1" w:unhideWhenUsed="1"/>
-    <w:lsdException w:name="Strong" w:uiPriority="22" w:qFormat="1"/>
-    <w:lsdException w:name="Emphasis" w:uiPriority="20" w:qFormat="1"/>
-    <w:lsdException w:name="Document Map" w:semiHidden="1" w:unhideWhenUsed="1"/>
-    <w:lsdException w:name="Plain Text" w:semiHidden="1" w:unhideWhenUsed="1"/>
-    <w:lsdException w:name="E-mail Signature" w:semiHidden="1" w:unhideWhenUsed="1"/>
-    <w:lsdException w:name="HTML Top of Form" w:semiHidden="1" w:unhideWhenUsed="1"/>
-    <w:lsdException w:name="HTML Bottom of Form" w:semiHidden="1" w:unhideWhenUsed="1"/>
-    <w:lsdException w:name="Normal (Web)" w:semiHidden="1" w:unhideWhenUsed="1"/>
-    <w:lsdException w:name="HTML Acronym" w:semiHidden="1" w:unhideWhenUsed="1"/>
-    <w:lsdException w:name="HTML Address" w:semiHidden="1" w:unhideWhenUsed="1"/>
-    <w:lsdException w:name="HTML Cite" w:semiHidden="1" w:unhideWhenUsed="1"/>
-    <w:lsdException w:name="HTML Code" w:semiHidden="1" w:unhideWhenUsed="1"/>
-    <w:lsdException w:name="HTML Definition" w:semiHidden="1" w:unhideWhenUsed="1"/>
-    <w:lsdException w:name="HTML Keyboard" w:semiHidden="1" w:unhideWhenUsed="1"/>
-    <w:lsdException w:name="HTML Preformatted" w:semiHidden="1" w:unhideWhenUsed="1"/>
-    <w:lsdException w:name="HTML Sample" w:semiHidden="1" w:unhideWhenUsed="1"/>
-    <w:lsdException w:name="HTML Typewriter" w:semiHidden="1" w:unhideWhenUsed="1"/>
-    <w:lsdException w:name="HTML Variable" w:semiHidden="1" w:unhideWhenUsed="1"/>
-    <w:lsdException w:name="Normal Table" w:semiHidden="1" w:unhideWhenUsed="1"/>
-    <w:lsdException w:name="annotation subject" w:semiHidden="1" w:unhideWhenUsed="1"/>
-    <w:lsdException w:name="No List" w:semiHidden="1" w:unhideWhenUsed="1"/>
-    <w:lsdException w:name="Outline List 1" w:semiHidden="1" w:unhideWhenUsed="1"/>
-    <w:lsdException w:name="Outline List 2" w:semiHidden="1" w:unhideWhenUsed="1"/>
-    <w:lsdException w:name="Outline List 3" w:semiHidden="1" w:unhideWhenUsed="1"/>
-    <w:lsdException w:name="Table Simple 1" w:semiHidden="1" w:unhideWhenUsed="1"/>
-    <w:lsdException w:name="Table Simple 2" w:semiHidden="1" w:unhideWhenUsed="1"/>
-    <w:lsdException w:name="Table Simple 3" w:semiHidden="1" w:unhideWhenUsed="1"/>
-    <w:lsdException w:name="Table Classic 1" w:semiHidden="1" w:unhideWhenUsed="1"/>
-    <w:lsdException w:name="Table Classic 2" w:semiHidden="1" w:unhideWhenUsed="1"/>
-    <w:lsdException w:name="Table Classic 3" w:semiHidden="1" w:unhideWhenUsed="1"/>
-    <w:lsdException w:name="Table Classic 4" w:semiHidden="1" w:unhideWhenUsed="1"/>
-    <w:lsdException w:name="Table Colorful 1" w:semiHidden="1" w:unhideWhenUsed="1"/>
-    <w:lsdException w:name="Table Colorful 2" w:semiHidden="1" w:unhideWhenUsed="1"/>
-    <w:lsdException w:name="Table Colorful 3" w:semiHidden="1" w:unhideWhenUsed="1"/>
-    <w:lsdException w:name="Table Columns 1" w:semiHidden="1" w:unhideWhenUsed="1"/>
-    <w:lsdException w:name="Table Columns 2" w:semiHidden="1" w:unhideWhenUsed="1"/>
-    <w:lsdException w:name="Table Columns 3" w:semiHidden="1" w:unhideWhenUsed="1"/>
-    <w:lsdException w:name="Table Columns 4" w:semiHidden="1" w:unhideWhenUsed="1"/>
-    <w:lsdException w:name="Table Columns 5" w:semiHidden="1" w:unhideWhenUsed="1"/>
-    <w:lsdException w:name="Table Grid 1" w:semiHidden="1" w:unhideWhenUsed="1"/>
-    <w:lsdException w:name="Table Grid 2" w:semiHidden="1" w:unhideWhenUsed="1"/>
-    <w:lsdException w:name="Table Grid 3" w:semiHidden="1" w:unhideWhenUsed="1"/>
-    <w:lsdException w:name="Table Grid 4" w:semiHidden="1" w:unhideWhenUsed="1"/>
-    <w:lsdException w:name="Table Grid 5" w:semiHidden="1" w:unhideWhenUsed="1"/>
-    <w:lsdException w:name="Table Grid 6" w:semiHidden="1" w:unhideWhenUsed="1"/>
-    <w:lsdException w:name="Table Grid 7" w:semiHidden="1" w:unhideWhenUsed="1"/>
-    <w:lsdException w:name="Table Grid 8" w:semiHidden="1" w:unhideWhenUsed="1"/>
-    <w:lsdException w:name="Table List 1" w:semiHidden="1" w:unhideWhenUsed="1"/>
-    <w:lsdException w:name="Table List 2" w:semiHidden="1" w:unhideWhenUsed="1"/>
-    <w:lsdException w:name="Table List 3" w:semiHidden="1" w:unhideWhenUsed="1"/>
-    <w:lsdException w:name="Table List 4" w:semiHidden="1" w:unhideWhenUsed="1"/>
-    <w:lsdException w:name="Table List 5" w:semiHidden="1" w:unhideWhenUsed="1"/>
-    <w:lsdException w:name="Table List 6" w:semiHidden="1" w:unhideWhenUsed="1"/>
-    <w:lsdException w:name="Table List 7" w:semiHidden="1" w:unhideWhenUsed="1"/>
-    <w:lsdException w:name="Table List 8" w:semiHidden="1" w:unhideWhenUsed="1"/>
-    <w:lsdException w:name="Table 3D effects 1" w:semiHidden="1" w:unhideWhenUsed="1"/>
-    <w:lsdException w:name="Table 3D effects 2" w:semiHidden="1" w:unhideWhenUsed="1"/>
-    <w:lsdException w:name="Table 3D effects 3" w:semiHidden="1" w:unhideWhenUsed="1"/>
-    <w:lsdException w:name="Table Contemporary" w:semiHidden="1" w:unhideWhenUsed="1"/>
-    <w:lsdException w:name="Table Elegant" w:semiHidden="1" w:unhideWhenUsed="1"/>
-    <w:lsdException w:name="Table Professional" w:semiHidden="1" w:unhideWhenUsed="1"/>
-    <w:lsdException w:name="Table Subtle 1" w:semiHidden="1" w:unhideWhenUsed="1"/>
-    <w:lsdException w:name="Table Subtle 2" w:semiHidden="1" w:unhideWhenUsed="1"/>
-    <w:lsdException w:name="Table Web 1" w:semiHidden="1" w:unhideWhenUsed="1"/>
-    <w:lsdException w:name="Table Web 2" w:semiHidden="1" w:unhideWhenUsed="1"/>
-    <w:lsdException w:name="Table Web 3" w:semiHidden="1" w:unhideWhenUsed="1"/>
-    <w:lsdException w:name="Balloon Text" w:semiHidden="1" w:unhideWhenUsed="1"/>
-    <w:lsdException w:name="Table Grid" w:uiPriority="39"/>
-    <w:lsdException w:name="Table Theme" w:semiHidden="1" w:unhideWhenUsed="1"/>
-    <w:lsdException w:name="Placeholder Text" w:semiHidden="1"/>
-    <w:lsdException w:name="No Spacing" w:uiPriority="1" w:qFormat="1"/>
-    <w:lsdException w:name="Light Shading" w:uiPriority="60"/>
-    <w:lsdException w:name="Light List" w:uiPriority="61"/>
-    <w:lsdException w:name="Light Grid" w:uiPriority="62"/>
-    <w:lsdException w:name="Medium Shading 1" w:uiPriority="63"/>
-    <w:lsdException w:name="Medium Shading 2" w:uiPriority="64"/>
-    <w:lsdException w:name="Medium List 1" w:uiPriority="65"/>
-    <w:lsdException w:name="Medium List 2" w:uiPriority="66"/>
-    <w:lsdException w:name="Medium Grid 1" w:uiPriority="67"/>
-    <w:lsdException w:name="Medium Grid 2" w:uiPriority="68"/>
-    <w:lsdException w:name="Medium Grid 3" w:uiPriority="69"/>
-    <w:lsdException w:name="Dark List" w:uiPriority="70"/>
-    <w:lsdException w:name="Colorful Shading" w:uiPriority="71"/>
-    <w:lsdException w:name="Colorful List" w:uiPriority="72"/>
-    <w:lsdException w:name="Colorful Grid" w:uiPriority="73"/>
-    <w:lsdException w:name="Light Shading Accent 1" w:uiPriority="60"/>
-    <w:lsdException w:name="Light List Accent 1" w:uiPriority="61"/>
-    <w:lsdException w:name="Light Grid Accent 1" w:uiPriority="62"/>
-    <w:lsdException w:name="Medium Shading 1 Accent 1" w:uiPriority="63"/>
-    <w:lsdException w:name="Medium Shading 2 Accent 1" w:uiPriority="64"/>
-    <w:lsdException w:name="Medium List 1 Accent 1" w:uiPriority="65"/>
-    <w:lsdException w:name="Revision" w:semiHidden="1"/>
-    <w:lsdException w:name="List Paragraph" w:uiPriority="34" w:qFormat="1"/>
-    <w:lsdException w:name="Quote" w:uiPriority="29" w:qFormat="1"/>
-    <w:lsdException w:name="Intense Quote" w:uiPriority="30" w:qFormat="1"/>
-    <w:lsdException w:name="Medium List 2 Accent 1" w:uiPriority="66"/>
-    <w:lsdException w:name="Medium Grid 1 Accent 1" w:uiPriority="67"/>
-    <w:lsdException w:name="Medium Grid 2 Accent 1" w:uiPriority="68"/>
-    <w:lsdException w:name="Medium Grid 3 Accent 1" w:uiPriority="69"/>
-    <w:lsdException w:name="Dark List Accent 1" w:uiPriority="70"/>
-    <w:lsdException w:name="Colorful Shading Accent 1" w:uiPriority="71"/>
-    <w:lsdException w:name="Colorful List Accent 1" w:uiPriority="72"/>
-    <w:lsdException w:name="Colorful Grid Accent 1" w:uiPriority="73"/>
-    <w:lsdException w:name="Light Shading Accent 2" w:uiPriority="60"/>
-    <w:lsdException w:name="Light List Accent 2" w:uiPriority="61"/>
-    <w:lsdException w:name="Light Grid Accent 2" w:uiPriority="62"/>
-    <w:lsdException w:name="Medium Shading 1 Accent 2" w:uiPriority="63"/>
-    <w:lsdException w:name="Medium Shading 2 Accent 2" w:uiPriority="64"/>
-    <w:lsdException w:name="Medium List 1 Accent 2" w:uiPriority="65"/>
-    <w:lsdException w:name="Medium List 2 Accent 2" w:uiPriority="66"/>
-    <w:lsdException w:name="Medium Grid 1 Accent 2" w:uiPriority="67"/>
-    <w:lsdException w:name="Medium Grid 2 Accent 2" w:uiPriority="68"/>
-    <w:lsdException w:name="Medium Grid 3 Accent 2" w:uiPriority="69"/>
-    <w:lsdException w:name="Dark List Accent 2" w:uiPriority="70"/>
-    <w:lsdException w:name="Colorful Shading Accent 2" w:uiPriority="71"/>
-    <w:lsdException w:name="Colorful List Accent 2" w:uiPriority="72"/>
-    <w:lsdException w:name="Colorful Grid Accent 2" w:uiPriority="73"/>
-    <w:lsdException w:name="Light Shading Accent 3" w:uiPriority="60"/>
-    <w:lsdException w:name="Light List Accent 3" w:uiPriority="61"/>
-    <w:lsdException w:name="Light Grid Accent 3" w:uiPriority="62"/>
-    <w:lsdException w:name="Medium Shading 1 Accent 3" w:uiPriority="63"/>
-    <w:lsdException w:name="Medium Shading 2 Accent 3" w:uiPriority="64"/>
-    <w:lsdException w:name="Medium List 1 Accent 3" w:uiPriority="65"/>
-    <w:lsdException w:name="Medium List 2 Accent 3" w:uiPriority="66"/>
-    <w:lsdException w:name="Medium Grid 1 Accent 3" w:uiPriority="67"/>
-    <w:lsdException w:name="Medium Grid 2 Accent 3" w:uiPriority="68"/>
-    <w:lsdException w:name="Medium Grid 3 Accent 3" w:uiPriority="69"/>
-    <w:lsdException w:name="Dark List Accent 3" w:uiPriority="70"/>
-    <w:lsdException w:name="Colorful Shading Accent 3" w:uiPriority="71"/>
-    <w:lsdException w:name="Colorful List Accent 3" w:uiPriority="72"/>
-    <w:lsdException w:name="Colorful Grid Accent 3" w:uiPriority="73"/>
-    <w:lsdException w:name="Light Shading Accent 4" w:uiPriority="60"/>
-    <w:lsdException w:name="Light List Accent 4" w:uiPriority="61"/>
-    <w:lsdException w:name="Light Grid Accent 4" w:uiPriority="62"/>
-    <w:lsdException w:name="Medium Shading 1 Accent 4" w:uiPriority="63"/>
-    <w:lsdException w:name="Medium Shading 2 Accent 4" w:uiPriority="64"/>
-    <w:lsdException w:name="Medium List 1 Accent 4" w:uiPriority="65"/>
-    <w:lsdException w:name="Medium List 2 Accent 4" w:uiPriority="66"/>
-    <w:lsdException w:name="Medium Grid 1 Accent 4" w:uiPriority="67"/>
-    <w:lsdException w:name="Medium Grid 2 Accent 4" w:uiPriority="68"/>
-    <w:lsdException w:name="Medium Grid 3 Accent 4" w:uiPriority="69"/>
-    <w:lsdException w:name="Dark List Accent 4" w:uiPriority="70"/>
-    <w:lsdException w:name="Colorful Shading Accent 4" w:uiPriority="71"/>
-    <w:lsdException w:name="Colorful List Accent 4" w:uiPriority="72"/>
-    <w:lsdException w:name="Colorful Grid Accent 4" w:uiPriority="73"/>
-    <w:lsdException w:name="Light Shading Accent 5" w:uiPriority="60"/>
-    <w:lsdException w:name="Light List Accent 5" w:uiPriority="61"/>
-    <w:lsdException w:name="Light Grid Accent 5" w:uiPriority="62"/>
-    <w:lsdException w:name="Medium Shading 1 Accent 5" w:uiPriority="63"/>
-    <w:lsdException w:name="Medium Shading 2 Accent 5" w:uiPriority="64"/>
-    <w:lsdException w:name="Medium List 1 Accent 5" w:uiPriority="65"/>
-    <w:lsdException w:name="Medium List 2 Accent 5" w:uiPriority="66"/>
-    <w:lsdException w:name="Medium Grid 1 Accent 5" w:uiPriority="67"/>
-    <w:lsdException w:name="Medium Grid 2 Accent 5" w:uiPriority="68"/>
-    <w:lsdException w:name="Medium Grid 3 Accent 5" w:uiPriority="69"/>
-    <w:lsdException w:name="Dark List Accent 5" w:uiPriority="70"/>
-    <w:lsdException w:name="Colorful Shading Accent 5" w:uiPriority="71"/>
-    <w:lsdException w:name="Colorful List Accent 5" w:uiPriority="72"/>
-    <w:lsdException w:name="Colorful Grid Accent 5" w:uiPriority="73"/>
-    <w:lsdException w:name="Light Shading Accent 6" w:uiPriority="60"/>
-    <w:lsdException w:name="Light List Accent 6" w:uiPriority="61"/>
-    <w:lsdException w:name="Light Grid Accent 6" w:uiPriority="62"/>
-    <w:lsdException w:name="Medium Shading 1 Accent 6" w:uiPriority="63"/>
-    <w:lsdException w:name="Medium Shading 2 Accent 6" w:uiPriority="64"/>
-    <w:lsdException w:name="Medium List 1 Accent 6" w:uiPriority="65"/>
-    <w:lsdException w:name="Medium List 2 Accent 6" w:uiPriority="66"/>
-    <w:lsdException w:name="Medium Grid 1 Accent 6" w:uiPriority="67"/>
-    <w:lsdException w:name="Medium Grid 2 Accent 6" w:uiPriority="68"/>
-    <w:lsdException w:name="Medium Grid 3 Accent 6" w:uiPriority="69"/>
-    <w:lsdException w:name="Dark List Accent 6" w:uiPriority="70"/>
-    <w:lsdException w:name="Colorful Shading Accent 6" w:uiPriority="71"/>
-    <w:lsdException w:name="Colorful List Accent 6" w:uiPriority="72"/>
-    <w:lsdException w:name="Colorful Grid Accent 6" w:uiPriority="73"/>
-    <w:lsdException w:name="Subtle Emphasis" w:uiPriority="19" w:qFormat="1"/>
-    <w:lsdException w:name="Intense Emphasis" w:uiPriority="21" w:qFormat="1"/>
-    <w:lsdException w:name="Subtle Reference" w:uiPriority="31" w:qFormat="1"/>
-    <w:lsdException w:name="Intense Reference" w:uiPriority="32" w:qFormat="1"/>
-    <w:lsdException w:name="Book Title" w:uiPriority="33" w:qFormat="1"/>
-    <w:lsdException w:name="Bibliography" w:semiHidden="1" w:uiPriority="37" w:unhideWhenUsed="1"/>
-    <w:lsdException w:name="TOC Heading" w:semiHidden="1" w:uiPriority="39" w:unhideWhenUsed="1" w:qFormat="1"/>
-    <w:lsdException w:name="Plain Table 1" w:uiPriority="41"/>
-    <w:lsdException w:name="Plain Table 2" w:uiPriority="42"/>
-    <w:lsdException w:name="Plain Table 3" w:uiPriority="43"/>
-    <w:lsdException w:name="Plain Table 4" w:uiPriority="44"/>
-    <w:lsdException w:name="Plain Table 5" w:uiPriority="45"/>
-    <w:lsdException w:name="Grid Table Light" w:uiPriority="40"/>
-    <w:lsdException w:name="Grid Table 1 Light" w:uiPriority="46"/>
-    <w:lsdException w:name="Grid Table 2" w:uiPriority="47"/>
-    <w:lsdException w:name="Grid Table 3" w:uiPriority="48"/>
-    <w:lsdException w:name="Grid Table 4" w:uiPriority="49"/>
-    <w:lsdException w:name="Grid Table 5 Dark" w:uiPriority="50"/>
-    <w:lsdException w:name="Grid Table 6 Colorful" w:uiPriority="51"/>
-    <w:lsdException w:name="Grid Table 7 Colorful" w:uiPriority="52"/>
-    <w:lsdException w:name="Grid Table 1 Light Accent 1" w:uiPriority="46"/>
-    <w:lsdException w:name="Grid Table 2 Accent 1" w:uiPriority="47"/>
-    <w:lsdException w:name="Grid Table 3 Accent 1" w:uiPriority="48"/>
-    <w:lsdException w:name="Grid Table 4 Accent 1" w:uiPriority="49"/>
-    <w:lsdException w:name="Grid Table 5 Dark Accent 1" w:uiPriority="50"/>
-    <w:lsdException w:name="Grid Table 6 Colorful Accent 1" w:uiPriority="51"/>
-    <w:lsdException w:name="Grid Table 7 Colorful Accent 1" w:uiPriority="52"/>
-    <w:lsdException w:name="Grid Table 1 Light Accent 2" w:uiPriority="46"/>
-    <w:lsdException w:name="Grid Table 2 Accent 2" w:uiPriority="47"/>
-    <w:lsdException w:name="Grid Table 3 Accent 2" w:uiPriority="48"/>
-    <w:lsdException w:name="Grid Table 4 Accent 2" w:uiPriority="49"/>
-    <w:lsdException w:name="Grid Table 5 Dark Accent 2" w:uiPriority="50"/>
-    <w:lsdException w:name="Grid Table 6 Colorful Accent 2" w:uiPriority="51"/>
-    <w:lsdException w:name="Grid Table 7 Colorful Accent 2" w:uiPriority="52"/>
-    <w:lsdException w:name="Grid Table 1 Light Accent 3" w:uiPriority="46"/>
-    <w:lsdException w:name="Grid Table 2 Accent 3" w:uiPriority="47"/>
-    <w:lsdException w:name="Grid Table 3 Accent 3" w:uiPriority="48"/>
-    <w:lsdException w:name="Grid Table 4 Accent 3" w:uiPriority="49"/>
-    <w:lsdException w:name="Grid Table 5 Dark Accent 3" w:uiPriority="50"/>
-    <w:lsdException w:name="Grid Table 6 Colorful Accent 3" w:uiPriority="51"/>
-    <w:lsdException w:name="Grid Table 7 Colorful Accent 3" w:uiPriority="52"/>
-    <w:lsdException w:name="Grid Table 1 Light Accent 4" w:uiPriority="46"/>
-    <w:lsdException w:name="Grid Table 2 Accent 4" w:uiPriority="47"/>
-    <w:lsdException w:name="Grid Table 3 Accent 4" w:uiPriority="48"/>
-    <w:lsdException w:name="Grid Table 4 Accent 4" w:uiPriority="49"/>
-    <w:lsdException w:name="Grid Table 5 Dark Accent 4" w:uiPriority="50"/>
-    <w:lsdException w:name="Grid Table 6 Colorful Accent 4" w:uiPriority="51"/>
-    <w:lsdException w:name="Grid Table 7 Colorful Accent 4" w:uiPriority="52"/>
-    <w:lsdException w:name="Grid Table 1 Light Accent 5" w:uiPriority="46"/>
-    <w:lsdException w:name="Grid Table 2 Accent 5" w:uiPriority="47"/>
-    <w:lsdException w:name="Grid Table 3 Accent 5" w:uiPriority="48"/>
-    <w:lsdException w:name="Grid Table 4 Accent 5" w:uiPriority="49"/>
-    <w:lsdException w:name="Grid Table 5 Dark Accent 5" w:uiPriority="50"/>
-    <w:lsdException w:name="Grid Table 6 Colorful Accent 5" w:uiPriority="51"/>
-    <w:lsdException w:name="Grid Table 7 Colorful Accent 5" w:uiPriority="52"/>
-    <w:lsdException w:name="Grid Table 1 Light Accent 6" w:uiPriority="46"/>
-    <w:lsdException w:name="Grid Table 2 Accent 6" w:uiPriority="47"/>
-    <w:lsdException w:name="Grid Table 3 Accent 6" w:uiPriority="48"/>
-    <w:lsdException w:name="Grid Table 4 Accent 6" w:uiPriority="49"/>
-    <w:lsdException w:name="Grid Table 5 Dark Accent 6" w:uiPriority="50"/>
-    <w:lsdException w:name="Grid Table 6 Colorful Accent 6" w:uiPriority="51"/>
-    <w:lsdException w:name="Grid Table 7 Colorful Accent 6" w:uiPriority="52"/>
-    <w:lsdException w:name="List Table 1 Light" w:uiPriority="46"/>
-    <w:lsdException w:name="List Table 2" w:uiPriority="47"/>
-    <w:lsdException w:name="List Table 3" w:uiPriority="48"/>
-    <w:lsdException w:name="List Table 4" w:uiPriority="49"/>
-    <w:lsdException w:name="List Table 5 Dark" w:uiPriority="50"/>
-    <w:lsdException w:name="List Table 6 Colorful" w:uiPriority="51"/>
-    <w:lsdException w:name="List Table 7 Colorful" w:uiPriority="52"/>
-    <w:lsdException w:name="List Table 1 Light Accent 1" w:uiPriority="46"/>
-    <w:lsdException w:name="List Table 2 Accent 1" w:uiPriority="47"/>
-    <w:lsdException w:name="List Table 3 Accent 1" w:uiPriority="48"/>
-    <w:lsdException w:name="List Table 4 Accent 1" w:uiPriority="49"/>
-    <w:lsdException w:name="List Table 5 Dark Accent 1" w:uiPriority="50"/>
-    <w:lsdException w:name="List Table 6 Colorful Accent 1" w:uiPriority="51"/>
-    <w:lsdException w:name="List Table 7 Colorful Accent 1" w:uiPriority="52"/>
-    <w:lsdException w:name="List Table 1 Light Accent 2" w:uiPriority="46"/>
-    <w:lsdException w:name="List Table 2 Accent 2" w:uiPriority="47"/>
-    <w:lsdException w:name="List Table 3 Accent 2" w:uiPriority="48"/>
-    <w:lsdException w:name="List Table 4 Accent 2" w:uiPriority="49"/>
-    <w:lsdException w:name="List Table 5 Dark Accent 2" w:uiPriority="50"/>
-    <w:lsdException w:name="List Table 6 Colorful Accent 2" w:uiPriority="51"/>
-    <w:lsdException w:name="List Table 7 Colorful Accent 2" w:uiPriority="52"/>
-    <w:lsdException w:name="List Table 1 Light Accent 3" w:uiPriority="46"/>
-    <w:lsdException w:name="List Table 2 Accent 3" w:uiPriority="47"/>
-    <w:lsdException w:name="List Table 3 Accent 3" w:uiPriority="48"/>
-    <w:lsdException w:name="List Table 4 Accent 3" w:uiPriority="49"/>
-    <w:lsdException w:name="List Table 5 Dark Accent 3" w:uiPriority="50"/>
-    <w:lsdException w:name="List Table 6 Colorful Accent 3" w:uiPriority="51"/>
-    <w:lsdException w:name="List Table 7 Colorful Accent 3" w:uiPriority="52"/>
-    <w:lsdException w:name="List Table 1 Light Accent 4" w:uiPriority="46"/>
-    <w:lsdException w:name="List Table 2 Accent 4" w:uiPriority="47"/>
-    <w:lsdException w:name="List Table 3 Accent 4" w:uiPriority="48"/>
-    <w:lsdException w:name="List Table 4 Accent 4" w:uiPriority="49"/>
-    <w:lsdException w:name="List Table 5 Dark Accent 4" w:uiPriority="50"/>
-    <w:lsdException w:name="List Table 6 Colorful Accent 4" w:uiPriority="51"/>
-    <w:lsdException w:name="List Table 7 Colorful Accent 4" w:uiPriority="52"/>
-    <w:lsdException w:name="List Table 1 Light Accent 5" w:uiPriority="46"/>
-    <w:lsdException w:name="List Table 2 Accent 5" w:uiPriority="47"/>
-    <w:lsdException w:name="List Table 3 Accent 5" w:uiPriority="48"/>
-    <w:lsdException w:name="List Table 4 Accent 5" w:uiPriority="49"/>
-    <w:lsdException w:name="List Table 5 Dark Accent 5" w:uiPriority="50"/>
-    <w:lsdException w:name="List Table 6 Colorful Accent 5" w:uiPriority="51"/>
-    <w:lsdException w:name="List Table 7 Colorful Accent 5" w:uiPriority="52"/>
-    <w:lsdException w:name="List Table 1 Light Accent 6" w:uiPriority="46"/>
-    <w:lsdException w:name="List Table 2 Accent 6" w:uiPriority="47"/>
-    <w:lsdException w:name="List Table 3 Accent 6" w:uiPriority="48"/>
-    <w:lsdException w:name="List Table 4 Accent 6" w:uiPriority="49"/>
-    <w:lsdException w:name="List Table 5 Dark Accent 6" w:uiPriority="50"/>
-    <w:lsdException w:name="List Table 6 Colorful Accent 6" w:uiPriority="51"/>
-    <w:lsdException w:name="List Table 7 Colorful Accent 6" w:uiPriority="52"/>
+  <w:latentStyles w:defLockedState="0" w:defUIPriority="99" w:defSemiHidden="1" w:defUnhideWhenUsed="1" w:defQFormat="0" w:count="267">
+    <w:lsdException w:name="Normal" w:semiHidden="0" w:uiPriority="0" w:unhideWhenUsed="0" w:qFormat="1"/>
+    <w:lsdException w:name="heading 1" w:semiHidden="0" w:uiPriority="9" w:unhideWhenUsed="0" w:qFormat="1"/>
+    <w:lsdException w:name="heading 2" w:uiPriority="9" w:qFormat="1"/>
+    <w:lsdException w:name="heading 3" w:uiPriority="9" w:qFormat="1"/>
+    <w:lsdException w:name="heading 4" w:uiPriority="9" w:qFormat="1"/>
+    <w:lsdException w:name="heading 5" w:uiPriority="9" w:qFormat="1"/>
+    <w:lsdException w:name="heading 6" w:uiPriority="9" w:qFormat="1"/>
+    <w:lsdException w:name="heading 7" w:uiPriority="9" w:qFormat="1"/>
+    <w:lsdException w:name="heading 8" w:uiPriority="9" w:qFormat="1"/>
+    <w:lsdException w:name="heading 9" w:uiPriority="9" w:qFormat="1"/>
+    <w:lsdException w:name="toc 1" w:uiPriority="39"/>
+    <w:lsdException w:name="toc 2" w:uiPriority="39"/>
+    <w:lsdException w:name="toc 3" w:uiPriority="39"/>
+    <w:lsdException w:name="toc 4" w:uiPriority="39"/>
+    <w:lsdException w:name="toc 5" w:uiPriority="39"/>
+    <w:lsdException w:name="toc 6" w:uiPriority="39"/>
+    <w:lsdException w:name="toc 7" w:uiPriority="39"/>
+    <w:lsdException w:name="toc 8" w:uiPriority="39"/>
+    <w:lsdException w:name="toc 9" w:uiPriority="39"/>
+    <w:lsdException w:name="caption" w:uiPriority="35" w:qFormat="1"/>
+    <w:lsdException w:name="Title" w:semiHidden="0" w:uiPriority="10" w:unhideWhenUsed="0" w:qFormat="1"/>
+    <w:lsdException w:name="Default Paragraph Font" w:uiPriority="1"/>
+    <w:lsdException w:name="Subtitle" w:semiHidden="0" w:uiPriority="11" w:unhideWhenUsed="0" w:qFormat="1"/>
+    <w:lsdException w:name="Strong" w:semiHidden="0" w:uiPriority="22" w:unhideWhenUsed="0" w:qFormat="1"/>
+    <w:lsdException w:name="Emphasis" w:semiHidden="0" w:uiPriority="20" w:unhideWhenUsed="0" w:qFormat="1"/>
+    <w:lsdException w:name="Table Grid" w:semiHidden="0" w:uiPriority="39" w:unhideWhenUsed="0"/>
+    <w:lsdException w:name="Placeholder Text" w:unhideWhenUsed="0"/>
+    <w:lsdException w:name="No Spacing" w:semiHidden="0" w:uiPriority="1" w:unhideWhenUsed="0" w:qFormat="1"/>
+    <w:lsdException w:name="Light Shading" w:semiHidden="0" w:uiPriority="60" w:unhideWhenUsed="0"/>
+    <w:lsdException w:name="Light List" w:semiHidden="0" w:uiPriority="61" w:unhideWhenUsed="0"/>
+    <w:lsdException w:name="Light Grid" w:semiHidden="0" w:uiPriority="62" w:unhideWhenUsed="0"/>
+    <w:lsdException w:name="Medium Shading 1" w:semiHidden="0" w:uiPriority="63" w:unhideWhenUsed="0"/>
+    <w:lsdException w:name="Medium Shading 2" w:semiHidden="0" w:uiPriority="64" w:unhideWhenUsed="0"/>
+    <w:lsdException w:name="Medium List 1" w:semiHidden="0" w:uiPriority="65" w:unhideWhenUsed="0"/>
+    <w:lsdException w:name="Medium List 2" w:semiHidden="0" w:uiPriority="66" w:unhideWhenUsed="0"/>
+    <w:lsdException w:name="Medium Grid 1" w:semiHidden="0" w:uiPriority="67" w:unhideWhenUsed="0"/>
+    <w:lsdException w:name="Medium Grid 2" w:semiHidden="0" w:uiPriority="68" w:unhideWhenUsed="0"/>
+    <w:lsdException w:name="Medium Grid 3" w:semiHidden="0" w:uiPriority="69" w:unhideWhenUsed="0"/>
+    <w:lsdException w:name="Dark List" w:semiHidden="0" w:uiPriority="70" w:unhideWhenUsed="0"/>
+    <w:lsdException w:name="Colorful Shading" w:semiHidden="0" w:uiPriority="71" w:unhideWhenUsed="0"/>
+    <w:lsdException w:name="Colorful List" w:semiHidden="0" w:uiPriority="72" w:unhideWhenUsed="0"/>
+    <w:lsdException w:name="Colorful Grid" w:semiHidden="0" w:uiPriority="73" w:unhideWhenUsed="0"/>
+    <w:lsdException w:name="Light Shading Accent 1" w:semiHidden="0" w:uiPriority="60" w:unhideWhenUsed="0"/>
+    <w:lsdException w:name="Light List Accent 1" w:semiHidden="0" w:uiPriority="61" w:unhideWhenUsed="0"/>
+    <w:lsdException w:name="Light Grid Accent 1" w:semiHidden="0" w:uiPriority="62" w:unhideWhenUsed="0"/>
+    <w:lsdException w:name="Medium Shading 1 Accent 1" w:semiHidden="0" w:uiPriority="63" w:unhideWhenUsed="0"/>
+    <w:lsdException w:name="Medium Shading 2 Accent 1" w:semiHidden="0" w:uiPriority="64" w:unhideWhenUsed="0"/>
+    <w:lsdException w:name="Medium List 1 Accent 1" w:semiHidden="0" w:uiPriority="65" w:unhideWhenUsed="0"/>
+    <w:lsdException w:name="Revision" w:unhideWhenUsed="0"/>
+    <w:lsdException w:name="List Paragraph" w:semiHidden="0" w:uiPriority="34" w:unhideWhenUsed="0" w:qFormat="1"/>
+    <w:lsdException w:name="Quote" w:semiHidden="0" w:uiPriority="29" w:unhideWhenUsed="0" w:qFormat="1"/>
+    <w:lsdException w:name="Intense Quote" w:semiHidden="0" w:uiPriority="30" w:unhideWhenUsed="0" w:qFormat="1"/>
+    <w:lsdException w:name="Medium List 2 Accent 1" w:semiHidden="0" w:uiPriority="66" w:unhideWhenUsed="0"/>
+    <w:lsdException w:name="Medium Grid 1 Accent 1" w:semiHidden="0" w:uiPriority="67" w:unhideWhenUsed="0"/>
+    <w:lsdException w:name="Medium Grid 2 Accent 1" w:semiHidden="0" w:uiPriority="68" w:unhideWhenUsed="0"/>
+    <w:lsdException w:name="Medium Grid 3 Accent 1" w:semiHidden="0" w:uiPriority="69" w:unhideWhenUsed="0"/>
+    <w:lsdException w:name="Dark List Accent 1" w:semiHidden="0" w:uiPriority="70" w:unhideWhenUsed="0"/>
+    <w:lsdException w:name="Colorful Shading Accent 1" w:semiHidden="0" w:uiPriority="71" w:unhideWhenUsed="0"/>
+    <w:lsdException w:name="Colorful List Accent 1" w:semiHidden="0" w:uiPriority="72" w:unhideWhenUsed="0"/>
+    <w:lsdException w:name="Colorful Grid Accent 1" w:semiHidden="0" w:uiPriority="73" w:unhideWhenUsed="0"/>
+    <w:lsdException w:name="Light Shading Accent 2" w:semiHidden="0" w:uiPriority="60" w:unhideWhenUsed="0"/>
+    <w:lsdException w:name="Light List Accent 2" w:semiHidden="0" w:uiPriority="61" w:unhideWhenUsed="0"/>
+    <w:lsdException w:name="Light Grid Accent 2" w:semiHidden="0" w:uiPriority="62" w:unhideWhenUsed="0"/>
+    <w:lsdException w:name="Medium Shading 1 Accent 2" w:semiHidden="0" w:uiPriority="63" w:unhideWhenUsed="0"/>
+    <w:lsdException w:name="Medium Shading 2 Accent 2" w:semiHidden="0" w:uiPriority="64" w:unhideWhenUsed="0"/>
+    <w:lsdException w:name="Medium List 1 Accent 2" w:semiHidden="0" w:uiPriority="65" w:unhideWhenUsed="0"/>
+    <w:lsdException w:name="Medium List 2 Accent 2" w:semiHidden="0" w:uiPriority="66" w:unhideWhenUsed="0"/>
+    <w:lsdException w:name="Medium Grid 1 Accent 2" w:semiHidden="0" w:uiPriority="67" w:unhideWhenUsed="0"/>
+    <w:lsdException w:name="Medium Grid 2 Accent 2" w:semiHidden="0" w:uiPriority="68" w:unhideWhenUsed="0"/>
+    <w:lsdException w:name="Medium Grid 3 Accent 2" w:semiHidden="0" w:uiPriority="69" w:unhideWhenUsed="0"/>
+    <w:lsdException w:name="Dark List Accent 2" w:semiHidden="0" w:uiPriority="70" w:unhideWhenUsed="0"/>
+    <w:lsdException w:name="Colorful Shading Accent 2" w:semiHidden="0" w:uiPriority="71" w:unhideWhenUsed="0"/>
+    <w:lsdException w:name="Colorful List Accent 2" w:semiHidden="0" w:uiPriority="72" w:unhideWhenUsed="0"/>
+    <w:lsdException w:name="Colorful Grid Accent 2" w:semiHidden="0" w:uiPriority="73" w:unhideWhenUsed="0"/>
+    <w:lsdException w:name="Light Shading Accent 3" w:semiHidden="0" w:uiPriority="60" w:unhideWhenUsed="0"/>
+    <w:lsdException w:name="Light List Accent 3" w:semiHidden="0" w:uiPriority="61" w:unhideWhenUsed="0"/>
+    <w:lsdException w:name="Light Grid Accent 3" w:semiHidden="0" w:uiPriority="62" w:unhideWhenUsed="0"/>
+    <w:lsdException w:name="Medium Shading 1 Accent 3" w:semiHidden="0" w:uiPriority="63" w:unhideWhenUsed="0"/>
+    <w:lsdException w:name="Medium Shading 2 Accent 3" w:semiHidden="0" w:uiPriority="64" w:unhideWhenUsed="0"/>
+    <w:lsdException w:name="Medium List 1 Accent 3" w:semiHidden="0" w:uiPriority="65" w:unhideWhenUsed="0"/>
+    <w:lsdException w:name="Medium List 2 Accent 3" w:semiHidden="0" w:uiPriority="66" w:unhideWhenUsed="0"/>
+    <w:lsdException w:name="Medium Grid 1 Accent 3" w:semiHidden="0" w:uiPriority="67" w:unhideWhenUsed="0"/>
+    <w:lsdException w:name="Medium Grid 2 Accent 3" w:semiHidden="0" w:uiPriority="68" w:unhideWhenUsed="0"/>
+    <w:lsdException w:name="Medium Grid 3 Accent 3" w:semiHidden="0" w:uiPriority="69" w:unhideWhenUsed="0"/>
+    <w:lsdException w:name="Dark List Accent 3" w:semiHidden="0" w:uiPriority="70" w:unhideWhenUsed="0"/>
+    <w:lsdException w:name="Colorful Shading Accent 3" w:semiHidden="0" w:uiPriority="71" w:unhideWhenUsed="0"/>
+    <w:lsdException w:name="Colorful List Accent 3" w:semiHidden="0" w:uiPriority="72" w:unhideWhenUsed="0"/>
+    <w:lsdException w:name="Colorful Grid Accent 3" w:semiHidden="0" w:uiPriority="73" w:unhideWhenUsed="0"/>
+    <w:lsdException w:name="Light Shading Accent 4" w:semiHidden="0" w:uiPriority="60" w:unhideWhenUsed="0"/>
+    <w:lsdException w:name="Light List Accent 4" w:semiHidden="0" w:uiPriority="61" w:unhideWhenUsed="0"/>
+    <w:lsdException w:name="Light Grid Accent 4" w:semiHidden="0" w:uiPriority="62" w:unhideWhenUsed="0"/>
+    <w:lsdException w:name="Medium Shading 1 Accent 4" w:semiHidden="0" w:uiPriority="63" w:unhideWhenUsed="0"/>
+    <w:lsdException w:name="Medium Shading 2 Accent 4" w:semiHidden="0" w:uiPriority="64" w:unhideWhenUsed="0"/>
+    <w:lsdException w:name="Medium List 1 Accent 4" w:semiHidden="0" w:uiPriority="65" w:unhideWhenUsed="0"/>
+    <w:lsdException w:name="Medium List 2 Accent 4" w:semiHidden="0" w:uiPriority="66" w:unhideWhenUsed="0"/>
+    <w:lsdException w:name="Medium Grid 1 Accent 4" w:semiHidden="0" w:uiPriority="67" w:unhideWhenUsed="0"/>
+    <w:lsdException w:name="Medium Grid 2 Accent 4" w:semiHidden="0" w:uiPriority="68" w:unhideWhenUsed="0"/>
+    <w:lsdException w:name="Medium Grid 3 Accent 4" w:semiHidden="0" w:uiPriority="69" w:unhideWhenUsed="0"/>
+    <w:lsdException w:name="Dark List Accent 4" w:semiHidden="0" w:uiPriority="70" w:unhideWhenUsed="0"/>
+    <w:lsdException w:name="Colorful Shading Accent 4" w:semiHidden="0" w:uiPriority="71" w:unhideWhenUsed="0"/>
+    <w:lsdException w:name="Colorful List Accent 4" w:semiHidden="0" w:uiPriority="72" w:unhideWhenUsed="0"/>
+    <w:lsdException w:name="Colorful Grid Accent 4" w:semiHidden="0" w:uiPriority="73" w:unhideWhenUsed="0"/>
+    <w:lsdException w:name="Light Shading Accent 5" w:semiHidden="0" w:uiPriority="60" w:unhideWhenUsed="0"/>
+    <w:lsdException w:name="Light List Accent 5" w:semiHidden="0" w:uiPriority="61" w:unhideWhenUsed="0"/>
+    <w:lsdException w:name="Light Grid Accent 5" w:semiHidden="0" w:uiPriority="62" w:unhideWhenUsed="0"/>
+    <w:lsdException w:name="Medium Shading 1 Accent 5" w:semiHidden="0" w:uiPriority="63" w:unhideWhenUsed="0"/>
+    <w:lsdException w:name="Medium Shading 2 Accent 5" w:semiHidden="0" w:uiPriority="64" w:unhideWhenUsed="0"/>
+    <w:lsdException w:name="Medium List 1 Accent 5" w:semiHidden="0" w:uiPriority="65" w:unhideWhenUsed="0"/>
+    <w:lsdException w:name="Medium List 2 Accent 5" w:semiHidden="0" w:uiPriority="66" w:unhideWhenUsed="0"/>
+    <w:lsdException w:name="Medium Grid 1 Accent 5" w:semiHidden="0" w:uiPriority="67" w:unhideWhenUsed="0"/>
+    <w:lsdException w:name="Medium Grid 2 Accent 5" w:semiHidden="0" w:uiPriority="68" w:unhideWhenUsed="0"/>
+    <w:lsdException w:name="Medium Grid 3 Accent 5" w:semiHidden="0" w:uiPriority="69" w:unhideWhenUsed="0"/>
+    <w:lsdException w:name="Dark List Accent 5" w:semiHidden="0" w:uiPriority="70" w:unhideWhenUsed="0"/>
+    <w:lsdException w:name="Colorful Shading Accent 5" w:semiHidden="0" w:uiPriority="71" w:unhideWhenUsed="0"/>
+    <w:lsdException w:name="Colorful List Accent 5" w:semiHidden="0" w:uiPriority="72" w:unhideWhenUsed="0"/>
+    <w:lsdException w:name="Colorful Grid Accent 5" w:semiHidden="0" w:uiPriority="73" w:unhideWhenUsed="0"/>
+    <w:lsdException w:name="Light Shading Accent 6" w:semiHidden="0" w:uiPriority="60" w:unhideWhenUsed="0"/>
+    <w:lsdException w:name="Light List Accent 6" w:semiHidden="0" w:uiPriority="61" w:unhideWhenUsed="0"/>
+    <w:lsdException w:name="Light Grid Accent 6" w:semiHidden="0" w:uiPriority="62" w:unhideWhenUsed="0"/>
+    <w:lsdException w:name="Medium Shading 1 Accent 6" w:semiHidden="0" w:uiPriority="63" w:unhideWhenUsed="0"/>
+    <w:lsdException w:name="Medium Shading 2 Accent 6" w:semiHidden="0" w:uiPriority="64" w:unhideWhenUsed="0"/>
+    <w:lsdException w:name="Medium List 1 Accent 6" w:semiHidden="0" w:uiPriority="65" w:unhideWhenUsed="0"/>
+    <w:lsdException w:name="Medium List 2 Accent 6" w:semiHidden="0" w:uiPriority="66" w:unhideWhenUsed="0"/>
+    <w:lsdException w:name="Medium Grid 1 Accent 6" w:semiHidden="0" w:uiPriority="67" w:unhideWhenUsed="0"/>
+    <w:lsdException w:name="Medium Grid 2 Accent 6" w:semiHidden="0" w:uiPriority="68" w:unhideWhenUsed="0"/>
+    <w:lsdException w:name="Medium Grid 3 Accent 6" w:semiHidden="0" w:uiPriority="69" w:unhideWhenUsed="0"/>
+    <w:lsdException w:name="Dark List Accent 6" w:semiHidden="0" w:uiPriority="70" w:unhideWhenUsed="0"/>
+    <w:lsdException w:name="Colorful Shading Accent 6" w:semiHidden="0" w:uiPriority="71" w:unhideWhenUsed="0"/>
+    <w:lsdException w:name="Colorful List Accent 6" w:semiHidden="0" w:uiPriority="72" w:unhideWhenUsed="0"/>
+    <w:lsdException w:name="Colorful Grid Accent 6" w:semiHidden="0" w:uiPriority="73" w:unhideWhenUsed="0"/>
+    <w:lsdException w:name="Subtle Emphasis" w:semiHidden="0" w:uiPriority="19" w:unhideWhenUsed="0" w:qFormat="1"/>
+    <w:lsdException w:name="Intense Emphasis" w:semiHidden="0" w:uiPriority="21" w:unhideWhenUsed="0" w:qFormat="1"/>
+    <w:lsdException w:name="Subtle Reference" w:semiHidden="0" w:uiPriority="31" w:unhideWhenUsed="0" w:qFormat="1"/>
+    <w:lsdException w:name="Intense Reference" w:semiHidden="0" w:uiPriority="32" w:unhideWhenUsed="0" w:qFormat="1"/>
+    <w:lsdException w:name="Book Title" w:semiHidden="0" w:uiPriority="33" w:unhideWhenUsed="0" w:qFormat="1"/>
+    <w:lsdException w:name="Bibliography" w:uiPriority="37"/>
+    <w:lsdException w:name="TOC Heading" w:uiPriority="39" w:qFormat="1"/>
+  </w:latentStyles>
+  <w:style w:type="paragraph" w:default="1" w:styleId="Normal">
+    <w:name w:val="Normal"/>
+    <w:qFormat/>
+  </w:style>
+  <w:style w:type="character" w:default="1" w:styleId="DefaultParagraphFont">
+    <w:name w:val="Default Paragraph Font"/>
+    <w:uiPriority w:val="1"/>
+    <w:semiHidden/>
+    <w:unhideWhenUsed/>
+  </w:style>
+  <w:style w:type="table" w:default="1" w:styleId="TableNormal">
+    <w:name w:val="Normal Table"/>
+    <w:uiPriority w:val="99"/>
+    <w:semiHidden/>
+    <w:unhideWhenUsed/>
+    <w:tblPr>
+      <w:tblInd w:w="0" w:type="dxa"/>
+      <w:tblCellMar>
+        <w:top w:w="0" w:type="dxa"/>
+        <w:left w:w="108" w:type="dxa"/>
+        <w:bottom w:w="0" w:type="dxa"/>
+        <w:right w:w="108" w:type="dxa"/>
+      </w:tblCellMar>
+    </w:tblPr>
+  </w:style>
+  <w:style w:type="numbering" w:default="1" w:styleId="NoList">
+    <w:name w:val="No List"/>
+    <w:uiPriority w:val="99"/>
+    <w:semiHidden/>
+    <w:unhideWhenUsed/>
+  </w:style>
+  <w:style w:type="paragraph" w:styleId="BalloonText">
+    <w:name w:val="Balloon Text"/>
+    <w:basedOn w:val="Normal"/>
+    <w:link w:val="BalloonTextChar"/>
+    <w:uiPriority w:val="99"/>
+    <w:semiHidden/>
+    <w:unhideWhenUsed/>
+    <w:rsid w:val="00133E28"/>
+    <w:rPr>
+      <w:rFonts w:ascii="Tahoma" w:hAnsi="Tahoma" w:cs="Tahoma"/>
+      <w:sz w:val="16"/>
+      <w:szCs w:val="16"/>
+    </w:rPr>
+  </w:style>
+  <w:style w:type="character" w:customStyle="1" w:styleId="BalloonTextChar">
+    <w:name w:val="Balloon Text Char"/>
+    <w:basedOn w:val="DefaultParagraphFont"/>
+    <w:link w:val="BalloonText"/>
+    <w:uiPriority w:val="99"/>
+    <w:semiHidden/>
+    <w:rsid w:val="00133E28"/>
+    <w:rPr>
+      <w:rFonts w:ascii="Tahoma" w:hAnsi="Tahoma" w:cs="Tahoma"/>
+      <w:sz w:val="16"/>
+      <w:szCs w:val="16"/>
+    </w:rPr>
+  </w:style>
+  <w:style w:type="paragraph" w:styleId="Header">
+    <w:name w:val="header"/>
+    <w:basedOn w:val="Normal"/>
+    <w:link w:val="HeaderChar"/>
+    <w:uiPriority w:val="99"/>
+    <w:unhideWhenUsed/>
+    <w:rsid w:val="0085106C"/>
+    <w:pPr>
+      <w:tabs>
+        <w:tab w:val="center" w:pos="4680"/>
+        <w:tab w:val="right" w:pos="9360"/>
+      </w:tabs>
+    </w:pPr>
+  </w:style>
+  <w:style w:type="character" w:customStyle="1" w:styleId="HeaderChar">
+    <w:name w:val="Header Char"/>
+    <w:basedOn w:val="DefaultParagraphFont"/>
+    <w:link w:val="Header"/>
+    <w:uiPriority w:val="99"/>
+    <w:rsid w:val="0085106C"/>
+  </w:style>
+  <w:style w:type="paragraph" w:styleId="Footer">
+    <w:name w:val="footer"/>
+    <w:basedOn w:val="Normal"/>
+    <w:link w:val="FooterChar"/>
+    <w:uiPriority w:val="99"/>
+    <w:unhideWhenUsed/>
+    <w:rsid w:val="0085106C"/>
+    <w:pPr>
+      <w:tabs>
+        <w:tab w:val="center" w:pos="4680"/>
+        <w:tab w:val="right" w:pos="9360"/>
+      </w:tabs>
+    </w:pPr>
+  </w:style>
+  <w:style w:type="character" w:customStyle="1" w:styleId="FooterChar">
+    <w:name w:val="Footer Char"/>
+    <w:basedOn w:val="DefaultParagraphFont"/>
+    <w:link w:val="Footer"/>
+    <w:uiPriority w:val="99"/>
+    <w:rsid w:val="0085106C"/>
+  </w:style>
+  <w:style w:type="paragraph" w:styleId="NoSpacing">
+    <w:name w:val="No Spacing"/>
+    <w:uiPriority w:val="1"/>
+    <w:qFormat/>
+    <w:rsid w:val="00400F49"/>
+  </w:style>
+</w:styles>
+</file>
+
+<file path=word/stylesWithEffects.xml><?xml version="1.0" encoding="utf-8"?>
+<w:styles xmlns:wpc="http://schemas.microsoft.com/office/word/2010/wordprocessingCanvas" xmlns:mc="http://schemas.openxmlformats.org/markup-compatibility/2006" xmlns:o="urn:schemas-microsoft-com:office:office" xmlns:r="http://schemas.openxmlformats.org/officeDocument/2006/relationships" xmlns:m="http://schemas.openxmlformats.org/officeDocument/2006/math" xmlns:v="urn:schemas-microsoft-com:vml" xmlns:wp14="http://schemas.microsoft.com/office/word/2010/wordprocessingDrawing" xmlns:wp="http://schemas.openxmlformats.org/drawingml/2006/wordprocessingDrawing" xmlns:w10="urn:schemas-microsoft-com:office:word" xmlns:w="http://schemas.openxmlformats.org/wordprocessingml/2006/main" xmlns:w14="http://schemas.microsoft.com/office/word/2010/wordml" xmlns:wpg="http://schemas.microsoft.com/office/word/2010/wordprocessingGroup" xmlns:wpi="http://schemas.microsoft.com/office/word/2010/wordprocessingInk" xmlns:wne="http://schemas.microsoft.com/office/word/2006/wordml" xmlns:wps="http://schemas.microsoft.com/office/word/2010/wordprocessingShape" mc:Ignorable="w14 wp14">
+  <w:docDefaults>
+    <w:rPrDefault>
+      <w:rPr>
+        <w:rFonts w:ascii="Times New Roman" w:eastAsia="Times New Roman" w:hAnsi="Times New Roman" w:cs="Times New Roman"/>
+        <w:lang w:val="en-US" w:eastAsia="en-US" w:bidi="ar-SA"/>
+      </w:rPr>
+    </w:rPrDefault>
+    <w:pPrDefault/>
+  </w:docDefaults>
+  <w:latentStyles w:defLockedState="0" w:defUIPriority="99" w:defSemiHidden="1" w:defUnhideWhenUsed="1" w:defQFormat="0" w:count="267">
+    <w:lsdException w:name="Normal" w:semiHidden="0" w:uiPriority="0" w:unhideWhenUsed="0" w:qFormat="1"/>
+    <w:lsdException w:name="heading 1" w:semiHidden="0" w:uiPriority="9" w:unhideWhenUsed="0" w:qFormat="1"/>
+    <w:lsdException w:name="heading 2" w:uiPriority="9" w:qFormat="1"/>
+    <w:lsdException w:name="heading 3" w:uiPriority="9" w:qFormat="1"/>
+    <w:lsdException w:name="heading 4" w:uiPriority="9" w:qFormat="1"/>
+    <w:lsdException w:name="heading 5" w:uiPriority="9" w:qFormat="1"/>
+    <w:lsdException w:name="heading 6" w:uiPriority="9" w:qFormat="1"/>
+    <w:lsdException w:name="heading 7" w:uiPriority="9" w:qFormat="1"/>
+    <w:lsdException w:name="heading 8" w:uiPriority="9" w:qFormat="1"/>
+    <w:lsdException w:name="heading 9" w:uiPriority="9" w:qFormat="1"/>
+    <w:lsdException w:name="toc 1" w:uiPriority="39"/>
+    <w:lsdException w:name="toc 2" w:uiPriority="39"/>
+    <w:lsdException w:name="toc 3" w:uiPriority="39"/>
+    <w:lsdException w:name="toc 4" w:uiPriority="39"/>
+    <w:lsdException w:name="toc 5" w:uiPriority="39"/>
+    <w:lsdException w:name="toc 6" w:uiPriority="39"/>
+    <w:lsdException w:name="toc 7" w:uiPriority="39"/>
+    <w:lsdException w:name="toc 8" w:uiPriority="39"/>
+    <w:lsdException w:name="toc 9" w:uiPriority="39"/>
+    <w:lsdException w:name="caption" w:uiPriority="35" w:qFormat="1"/>
+    <w:lsdException w:name="Title" w:semiHidden="0" w:uiPriority="10" w:unhideWhenUsed="0" w:qFormat="1"/>
+    <w:lsdException w:name="Default Paragraph Font" w:uiPriority="1"/>
+    <w:lsdException w:name="Subtitle" w:semiHidden="0" w:uiPriority="11" w:unhideWhenUsed="0" w:qFormat="1"/>
+    <w:lsdException w:name="Strong" w:semiHidden="0" w:uiPriority="22" w:unhideWhenUsed="0" w:qFormat="1"/>
+    <w:lsdException w:name="Emphasis" w:semiHidden="0" w:uiPriority="20" w:unhideWhenUsed="0" w:qFormat="1"/>
+    <w:lsdException w:name="Table Grid" w:semiHidden="0" w:uiPriority="39" w:unhideWhenUsed="0"/>
+    <w:lsdException w:name="Placeholder Text" w:unhideWhenUsed="0"/>
+    <w:lsdException w:name="No Spacing" w:semiHidden="0" w:uiPriority="1" w:unhideWhenUsed="0" w:qFormat="1"/>
+    <w:lsdException w:name="Light Shading" w:semiHidden="0" w:uiPriority="60" w:unhideWhenUsed="0"/>
+    <w:lsdException w:name="Light List" w:semiHidden="0" w:uiPriority="61" w:unhideWhenUsed="0"/>
+    <w:lsdException w:name="Light Grid" w:semiHidden="0" w:uiPriority="62" w:unhideWhenUsed="0"/>
+    <w:lsdException w:name="Medium Shading 1" w:semiHidden="0" w:uiPriority="63" w:unhideWhenUsed="0"/>
+    <w:lsdException w:name="Medium Shading 2" w:semiHidden="0" w:uiPriority="64" w:unhideWhenUsed="0"/>
+    <w:lsdException w:name="Medium List 1" w:semiHidden="0" w:uiPriority="65" w:unhideWhenUsed="0"/>
+    <w:lsdException w:name="Medium List 2" w:semiHidden="0" w:uiPriority="66" w:unhideWhenUsed="0"/>
+    <w:lsdException w:name="Medium Grid 1" w:semiHidden="0" w:uiPriority="67" w:unhideWhenUsed="0"/>
+    <w:lsdException w:name="Medium Grid 2" w:semiHidden="0" w:uiPriority="68" w:unhideWhenUsed="0"/>
+    <w:lsdException w:name="Medium Grid 3" w:semiHidden="0" w:uiPriority="69" w:unhideWhenUsed="0"/>
+    <w:lsdException w:name="Dark List" w:semiHidden="0" w:uiPriority="70" w:unhideWhenUsed="0"/>
+    <w:lsdException w:name="Colorful Shading" w:semiHidden="0" w:uiPriority="71" w:unhideWhenUsed="0"/>
+    <w:lsdException w:name="Colorful List" w:semiHidden="0" w:uiPriority="72" w:unhideWhenUsed="0"/>
+    <w:lsdException w:name="Colorful Grid" w:semiHidden="0" w:uiPriority="73" w:unhideWhenUsed="0"/>
+    <w:lsdException w:name="Light Shading Accent 1" w:semiHidden="0" w:uiPriority="60" w:unhideWhenUsed="0"/>
+    <w:lsdException w:name="Light List Accent 1" w:semiHidden="0" w:uiPriority="61" w:unhideWhenUsed="0"/>
+    <w:lsdException w:name="Light Grid Accent 1" w:semiHidden="0" w:uiPriority="62" w:unhideWhenUsed="0"/>
+    <w:lsdException w:name="Medium Shading 1 Accent 1" w:semiHidden="0" w:uiPriority="63" w:unhideWhenUsed="0"/>
+    <w:lsdException w:name="Medium Shading 2 Accent 1" w:semiHidden="0" w:uiPriority="64" w:unhideWhenUsed="0"/>
+    <w:lsdException w:name="Medium List 1 Accent 1" w:semiHidden="0" w:uiPriority="65" w:unhideWhenUsed="0"/>
+    <w:lsdException w:name="Revision" w:unhideWhenUsed="0"/>
+    <w:lsdException w:name="List Paragraph" w:semiHidden="0" w:uiPriority="34" w:unhideWhenUsed="0" w:qFormat="1"/>
+    <w:lsdException w:name="Quote" w:semiHidden="0" w:uiPriority="29" w:unhideWhenUsed="0" w:qFormat="1"/>
+    <w:lsdException w:name="Intense Quote" w:semiHidden="0" w:uiPriority="30" w:unhideWhenUsed="0" w:qFormat="1"/>
+    <w:lsdException w:name="Medium List 2 Accent 1" w:semiHidden="0" w:uiPriority="66" w:unhideWhenUsed="0"/>
+    <w:lsdException w:name="Medium Grid 1 Accent 1" w:semiHidden="0" w:uiPriority="67" w:unhideWhenUsed="0"/>
+    <w:lsdException w:name="Medium Grid 2 Accent 1" w:semiHidden="0" w:uiPriority="68" w:unhideWhenUsed="0"/>
+    <w:lsdException w:name="Medium Grid 3 Accent 1" w:semiHidden="0" w:uiPriority="69" w:unhideWhenUsed="0"/>
+    <w:lsdException w:name="Dark List Accent 1" w:semiHidden="0" w:uiPriority="70" w:unhideWhenUsed="0"/>
+    <w:lsdException w:name="Colorful Shading Accent 1" w:semiHidden="0" w:uiPriority="71" w:unhideWhenUsed="0"/>
+    <w:lsdException w:name="Colorful List Accent 1" w:semiHidden="0" w:uiPriority="72" w:unhideWhenUsed="0"/>
+    <w:lsdException w:name="Colorful Grid Accent 1" w:semiHidden="0" w:uiPriority="73" w:unhideWhenUsed="0"/>
+    <w:lsdException w:name="Light Shading Accent 2" w:semiHidden="0" w:uiPriority="60" w:unhideWhenUsed="0"/>
+    <w:lsdException w:name="Light List Accent 2" w:semiHidden="0" w:uiPriority="61" w:unhideWhenUsed="0"/>
+    <w:lsdException w:name="Light Grid Accent 2" w:semiHidden="0" w:uiPriority="62" w:unhideWhenUsed="0"/>
+    <w:lsdException w:name="Medium Shading 1 Accent 2" w:semiHidden="0" w:uiPriority="63" w:unhideWhenUsed="0"/>
+    <w:lsdException w:name="Medium Shading 2 Accent 2" w:semiHidden="0" w:uiPriority="64" w:unhideWhenUsed="0"/>
+    <w:lsdException w:name="Medium List 1 Accent 2" w:semiHidden="0" w:uiPriority="65" w:unhideWhenUsed="0"/>
+    <w:lsdException w:name="Medium List 2 Accent 2" w:semiHidden="0" w:uiPriority="66" w:unhideWhenUsed="0"/>
+    <w:lsdException w:name="Medium Grid 1 Accent 2" w:semiHidden="0" w:uiPriority="67" w:unhideWhenUsed="0"/>
+    <w:lsdException w:name="Medium Grid 2 Accent 2" w:semiHidden="0" w:uiPriority="68" w:unhideWhenUsed="0"/>
+    <w:lsdException w:name="Medium Grid 3 Accent 2" w:semiHidden="0" w:uiPriority="69" w:unhideWhenUsed="0"/>
+    <w:lsdException w:name="Dark List Accent 2" w:semiHidden="0" w:uiPriority="70" w:unhideWhenUsed="0"/>
+    <w:lsdException w:name="Colorful Shading Accent 2" w:semiHidden="0" w:uiPriority="71" w:unhideWhenUsed="0"/>
+    <w:lsdException w:name="Colorful List Accent 2" w:semiHidden="0" w:uiPriority="72" w:unhideWhenUsed="0"/>
+    <w:lsdException w:name="Colorful Grid Accent 2" w:semiHidden="0" w:uiPriority="73" w:unhideWhenUsed="0"/>
+    <w:lsdException w:name="Light Shading Accent 3" w:semiHidden="0" w:uiPriority="60" w:unhideWhenUsed="0"/>
+    <w:lsdException w:name="Light List Accent 3" w:semiHidden="0" w:uiPriority="61" w:unhideWhenUsed="0"/>
+    <w:lsdException w:name="Light Grid Accent 3" w:semiHidden="0" w:uiPriority="62" w:unhideWhenUsed="0"/>
+    <w:lsdException w:name="Medium Shading 1 Accent 3" w:semiHidden="0" w:uiPriority="63" w:unhideWhenUsed="0"/>
+    <w:lsdException w:name="Medium Shading 2 Accent 3" w:semiHidden="0" w:uiPriority="64" w:unhideWhenUsed="0"/>
+    <w:lsdException w:name="Medium List 1 Accent 3" w:semiHidden="0" w:uiPriority="65" w:unhideWhenUsed="0"/>
+    <w:lsdException w:name="Medium List 2 Accent 3" w:semiHidden="0" w:uiPriority="66" w:unhideWhenUsed="0"/>
+    <w:lsdException w:name="Medium Grid 1 Accent 3" w:semiHidden="0" w:uiPriority="67" w:unhideWhenUsed="0"/>
+    <w:lsdException w:name="Medium Grid 2 Accent 3" w:semiHidden="0" w:uiPriority="68" w:unhideWhenUsed="0"/>
+    <w:lsdException w:name="Medium Grid 3 Accent 3" w:semiHidden="0" w:uiPriority="69" w:unhideWhenUsed="0"/>
+    <w:lsdException w:name="Dark List Accent 3" w:semiHidden="0" w:uiPriority="70" w:unhideWhenUsed="0"/>
+    <w:lsdException w:name="Colorful Shading Accent 3" w:semiHidden="0" w:uiPriority="71" w:unhideWhenUsed="0"/>
+    <w:lsdException w:name="Colorful List Accent 3" w:semiHidden="0" w:uiPriority="72" w:unhideWhenUsed="0"/>
+    <w:lsdException w:name="Colorful Grid Accent 3" w:semiHidden="0" w:uiPriority="73" w:unhideWhenUsed="0"/>
+    <w:lsdException w:name="Light Shading Accent 4" w:semiHidden="0" w:uiPriority="60" w:unhideWhenUsed="0"/>
+    <w:lsdException w:name="Light List Accent 4" w:semiHidden="0" w:uiPriority="61" w:unhideWhenUsed="0"/>
+    <w:lsdException w:name="Light Grid Accent 4" w:semiHidden="0" w:uiPriority="62" w:unhideWhenUsed="0"/>
+    <w:lsdException w:name="Medium Shading 1 Accent 4" w:semiHidden="0" w:uiPriority="63" w:unhideWhenUsed="0"/>
+    <w:lsdException w:name="Medium Shading 2 Accent 4" w:semiHidden="0" w:uiPriority="64" w:unhideWhenUsed="0"/>
+    <w:lsdException w:name="Medium List 1 Accent 4" w:semiHidden="0" w:uiPriority="65" w:unhideWhenUsed="0"/>
+    <w:lsdException w:name="Medium List 2 Accent 4" w:semiHidden="0" w:uiPriority="66" w:unhideWhenUsed="0"/>
+    <w:lsdException w:name="Medium Grid 1 Accent 4" w:semiHidden="0" w:uiPriority="67" w:unhideWhenUsed="0"/>
+    <w:lsdException w:name="Medium Grid 2 Accent 4" w:semiHidden="0" w:uiPriority="68" w:unhideWhenUsed="0"/>
+    <w:lsdException w:name="Medium Grid 3 Accent 4" w:semiHidden="0" w:uiPriority="69" w:unhideWhenUsed="0"/>
+    <w:lsdException w:name="Dark List Accent 4" w:semiHidden="0" w:uiPriority="70" w:unhideWhenUsed="0"/>
+    <w:lsdException w:name="Colorful Shading Accent 4" w:semiHidden="0" w:uiPriority="71" w:unhideWhenUsed="0"/>
+    <w:lsdException w:name="Colorful List Accent 4" w:semiHidden="0" w:uiPriority="72" w:unhideWhenUsed="0"/>
+    <w:lsdException w:name="Colorful Grid Accent 4" w:semiHidden="0" w:uiPriority="73" w:unhideWhenUsed="0"/>
+    <w:lsdException w:name="Light Shading Accent 5" w:semiHidden="0" w:uiPriority="60" w:unhideWhenUsed="0"/>
+    <w:lsdException w:name="Light List Accent 5" w:semiHidden="0" w:uiPriority="61" w:unhideWhenUsed="0"/>
+    <w:lsdException w:name="Light Grid Accent 5" w:semiHidden="0" w:uiPriority="62" w:unhideWhenUsed="0"/>
+    <w:lsdException w:name="Medium Shading 1 Accent 5" w:semiHidden="0" w:uiPriority="63" w:unhideWhenUsed="0"/>
+    <w:lsdException w:name="Medium Shading 2 Accent 5" w:semiHidden="0" w:uiPriority="64" w:unhideWhenUsed="0"/>
+    <w:lsdException w:name="Medium List 1 Accent 5" w:semiHidden="0" w:uiPriority="65" w:unhideWhenUsed="0"/>
+    <w:lsdException w:name="Medium List 2 Accent 5" w:semiHidden="0" w:uiPriority="66" w:unhideWhenUsed="0"/>
+    <w:lsdException w:name="Medium Grid 1 Accent 5" w:semiHidden="0" w:uiPriority="67" w:unhideWhenUsed="0"/>
+    <w:lsdException w:name="Medium Grid 2 Accent 5" w:semiHidden="0" w:uiPriority="68" w:unhideWhenUsed="0"/>
+    <w:lsdException w:name="Medium Grid 3 Accent 5" w:semiHidden="0" w:uiPriority="69" w:unhideWhenUsed="0"/>
+    <w:lsdException w:name="Dark List Accent 5" w:semiHidden="0" w:uiPriority="70" w:unhideWhenUsed="0"/>
+    <w:lsdException w:name="Colorful Shading Accent 5" w:semiHidden="0" w:uiPriority="71" w:unhideWhenUsed="0"/>
+    <w:lsdException w:name="Colorful List Accent 5" w:semiHidden="0" w:uiPriority="72" w:unhideWhenUsed="0"/>
+    <w:lsdException w:name="Colorful Grid Accent 5" w:semiHidden="0" w:uiPriority="73" w:unhideWhenUsed="0"/>
+    <w:lsdException w:name="Light Shading Accent 6" w:semiHidden="0" w:uiPriority="60" w:unhideWhenUsed="0"/>
+    <w:lsdException w:name="Light List Accent 6" w:semiHidden="0" w:uiPriority="61" w:unhideWhenUsed="0"/>
+    <w:lsdException w:name="Light Grid Accent 6" w:semiHidden="0" w:uiPriority="62" w:unhideWhenUsed="0"/>
+    <w:lsdException w:name="Medium Shading 1 Accent 6" w:semiHidden="0" w:uiPriority="63" w:unhideWhenUsed="0"/>
+    <w:lsdException w:name="Medium Shading 2 Accent 6" w:semiHidden="0" w:uiPriority="64" w:unhideWhenUsed="0"/>
+    <w:lsdException w:name="Medium List 1 Accent 6" w:semiHidden="0" w:uiPriority="65" w:unhideWhenUsed="0"/>
+    <w:lsdException w:name="Medium List 2 Accent 6" w:semiHidden="0" w:uiPriority="66" w:unhideWhenUsed="0"/>
+    <w:lsdException w:name="Medium Grid 1 Accent 6" w:semiHidden="0" w:uiPriority="67" w:unhideWhenUsed="0"/>
+    <w:lsdException w:name="Medium Grid 2 Accent 6" w:semiHidden="0" w:uiPriority="68" w:unhideWhenUsed="0"/>
+    <w:lsdException w:name="Medium Grid 3 Accent 6" w:semiHidden="0" w:uiPriority="69" w:unhideWhenUsed="0"/>
+    <w:lsdException w:name="Dark List Accent 6" w:semiHidden="0" w:uiPriority="70" w:unhideWhenUsed="0"/>
+    <w:lsdException w:name="Colorful Shading Accent 6" w:semiHidden="0" w:uiPriority="71" w:unhideWhenUsed="0"/>
+    <w:lsdException w:name="Colorful List Accent 6" w:semiHidden="0" w:uiPriority="72" w:unhideWhenUsed="0"/>
+    <w:lsdException w:name="Colorful Grid Accent 6" w:semiHidden="0" w:uiPriority="73" w:unhideWhenUsed="0"/>
+    <w:lsdException w:name="Subtle Emphasis" w:semiHidden="0" w:uiPriority="19" w:unhideWhenUsed="0" w:qFormat="1"/>
+    <w:lsdException w:name="Intense Emphasis" w:semiHidden="0" w:uiPriority="21" w:unhideWhenUsed="0" w:qFormat="1"/>
+    <w:lsdException w:name="Subtle Reference" w:semiHidden="0" w:uiPriority="31" w:unhideWhenUsed="0" w:qFormat="1"/>
+    <w:lsdException w:name="Intense Reference" w:semiHidden="0" w:uiPriority="32" w:unhideWhenUsed="0" w:qFormat="1"/>
+    <w:lsdException w:name="Book Title" w:semiHidden="0" w:uiPriority="33" w:unhideWhenUsed="0" w:qFormat="1"/>
+    <w:lsdException w:name="Bibliography" w:uiPriority="37"/>
+    <w:lsdException w:name="TOC Heading" w:uiPriority="39" w:qFormat="1"/>
   </w:latentStyles>
   <w:style w:type="paragraph" w:default="1" w:styleId="Normal">
     <w:name w:val="Normal"/>
@@ -2851,7 +2904,7 @@
   <a:extraClrSchemeLst/>
   <a:extLst>
     <a:ext uri="{05A4C25C-085E-4340-85A3-A5531E510DB2}">
-      <thm15:themeFamily xmlns:thm15="http://schemas.microsoft.com/office/thememl/2012/main" name="Office Theme" id="{62F939B6-93AF-4DB8-9C6B-D6C7DFDC589F}" vid="{4A3C46E8-61CC-4603-A589-7422A47A8E4A}"/>
+      <thm15:themeFamily xmlns="" xmlns:thm15="http://schemas.microsoft.com/office/thememl/2012/main" name="Office Theme" id="{62F939B6-93AF-4DB8-9C6B-D6C7DFDC589F}" vid="{4A3C46E8-61CC-4603-A589-7422A47A8E4A}"/>
     </a:ext>
   </a:extLst>
 </a:theme>
@@ -2862,7 +2915,7 @@
 </file>
 
 <file path=customXml/itemProps1.xml><?xml version="1.0" encoding="utf-8"?>
-<ds:datastoreItem xmlns:ds="http://schemas.openxmlformats.org/officeDocument/2006/customXml" ds:itemID="{825B3599-ECCE-4A97-B548-14C224B81749}">
+<ds:datastoreItem xmlns:ds="http://schemas.openxmlformats.org/officeDocument/2006/customXml" ds:itemID="{16B08366-785B-4F42-BCBA-E104BBBEFABA}">
   <ds:schemaRefs>
     <ds:schemaRef ds:uri="http://schemas.openxmlformats.org/officeDocument/2006/bibliography"/>
   </ds:schemaRefs>

</xml_diff>

<commit_message>
[1.17.4] - fixed PostCard template 1 to avoid unnecessary line spaces and unnecessary breaking of the word "Government" when generated and avoid cases where Alberto's image gets displaced - making support for integer-only values for margins and page sizes (envelops and postcards) - fixed PostCard template 2 to avoid any irregular behavior while generating it
</commit_message>
<xml_diff>
--- a/templates/[FirstName] [LastName] - Post Card 1.docx
+++ b/templates/[FirstName] [LastName] - Post Card 1.docx
@@ -16,7 +16,7 @@
           <w:color w:val="FFFFFF" w:themeColor="background1"/>
         </w:rPr>
         <w:pict>
-          <v:shape id="Freeform 20" o:spid="_x0000_s1072" style="position:absolute;margin-left:12.25pt;margin-top:7.5pt;width:406.8pt;height:33.1pt;z-index:-251652096;visibility:visible;mso-wrap-style:square;mso-width-percent:0;mso-height-percent:0;mso-wrap-distance-left:9pt;mso-wrap-distance-top:0;mso-wrap-distance-right:9pt;mso-wrap-distance-bottom:0;mso-position-horizontal:absolute;mso-position-horizontal-relative:page;mso-position-vertical:absolute;mso-position-vertical-relative:page;mso-width-percent:0;mso-height-percent:0;mso-width-relative:page;mso-height-relative:page;v-text-anchor:top" coordsize="14351,1169" o:gfxdata="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" path="m,1168r14351,l14351,,,,,1168xe" fillcolor="#231f20" stroked="f" strokeweight="1pt">
+          <v:shape id="Freeform 20" o:spid="_x0000_s1072" style="position:absolute;margin-left:12.25pt;margin-top:7.5pt;width:406.8pt;height:33.1pt;z-index:-251656704;visibility:visible;mso-wrap-style:square;mso-width-percent:0;mso-height-percent:0;mso-wrap-distance-left:9pt;mso-wrap-distance-top:0;mso-wrap-distance-right:9pt;mso-wrap-distance-bottom:0;mso-position-horizontal:absolute;mso-position-horizontal-relative:page;mso-position-vertical:absolute;mso-position-vertical-relative:page;mso-width-percent:0;mso-height-percent:0;mso-width-relative:page;mso-height-relative:page;v-text-anchor:top" coordsize="14351,1169" o:gfxdata="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" path="m,1168r14351,l14351,,,,,1168xe" fillcolor="#231f20" stroked="f" strokeweight="1pt">
             <v:stroke miterlimit="10" joinstyle="miter"/>
             <v:path o:connecttype="custom" o:connectlocs="0,515663;5166360,515663;5166360,95653;0,95653;0,515663" o:connectangles="0,0,0,0,0"/>
             <w10:wrap anchorx="page" anchory="page"/>
@@ -291,13 +291,10 @@
         </w:rPr>
       </w:pPr>
       <w:r>
-        <w:tab/>
-      </w:r>
-      <w:r>
         <w:rPr>
           <w:rFonts w:asciiTheme="minorBidi" w:eastAsia="Arial" w:hAnsiTheme="minorBidi" w:cstheme="minorBidi"/>
           <w:spacing w:val="8"/>
-          <w:fitText w:val="7667" w:id="1755702276"/>
+          <w:fitText w:val="7153" w:id="1758692096"/>
         </w:rPr>
         <w:t xml:space="preserve">We have discovered funds that we believe belong to </w:t>
       </w:r>
@@ -305,7 +302,7 @@
         <w:rPr>
           <w:rFonts w:asciiTheme="minorBidi" w:eastAsia="Arial" w:hAnsiTheme="minorBidi" w:cstheme="minorBidi"/>
           <w:spacing w:val="8"/>
-          <w:fitText w:val="7667" w:id="1755702276"/>
+          <w:fitText w:val="7153" w:id="1758692096"/>
         </w:rPr>
         <w:fldChar w:fldCharType="begin"/>
       </w:r>
@@ -313,7 +310,7 @@
         <w:rPr>
           <w:rFonts w:asciiTheme="minorBidi" w:eastAsia="Arial" w:hAnsiTheme="minorBidi" w:cstheme="minorBidi"/>
           <w:spacing w:val="8"/>
-          <w:fitText w:val="7667" w:id="1755702276"/>
+          <w:fitText w:val="7153" w:id="1758692096"/>
         </w:rPr>
         <w:instrText xml:space="preserve"> MERGEFIELD  OppName  \* MERGEFORMAT </w:instrText>
       </w:r>
@@ -321,7 +318,7 @@
         <w:rPr>
           <w:rFonts w:asciiTheme="minorBidi" w:eastAsia="Arial" w:hAnsiTheme="minorBidi" w:cstheme="minorBidi"/>
           <w:spacing w:val="8"/>
-          <w:fitText w:val="7667" w:id="1755702276"/>
+          <w:fitText w:val="7153" w:id="1758692096"/>
         </w:rPr>
         <w:fldChar w:fldCharType="separate"/>
       </w:r>
@@ -330,7 +327,7 @@
           <w:rFonts w:asciiTheme="minorBidi" w:eastAsia="Arial" w:hAnsiTheme="minorBidi" w:cstheme="minorBidi"/>
           <w:noProof/>
           <w:spacing w:val="8"/>
-          <w:fitText w:val="7667" w:id="1755702276"/>
+          <w:fitText w:val="7153" w:id="1758692096"/>
         </w:rPr>
         <w:t>«OppName»</w:t>
       </w:r>
@@ -338,7 +335,7 @@
         <w:rPr>
           <w:rFonts w:asciiTheme="minorBidi" w:eastAsia="Arial" w:hAnsiTheme="minorBidi" w:cstheme="minorBidi"/>
           <w:spacing w:val="8"/>
-          <w:fitText w:val="7667" w:id="1755702276"/>
+          <w:fitText w:val="7153" w:id="1758692096"/>
         </w:rPr>
         <w:fldChar w:fldCharType="end"/>
       </w:r>
@@ -346,23 +343,15 @@
         <w:rPr>
           <w:rFonts w:asciiTheme="minorBidi" w:eastAsia="Arial" w:hAnsiTheme="minorBidi" w:cstheme="minorBidi"/>
           <w:spacing w:val="8"/>
-          <w:fitText w:val="7667" w:id="1755702276"/>
-        </w:rPr>
-        <w:t xml:space="preserve"> that the Gov-</w:t>
+          <w:fitText w:val="7153" w:id="1758692096"/>
+        </w:rPr>
+        <w:t xml:space="preserve"> that the </w:t>
       </w:r>
       <w:r>
         <w:rPr>
           <w:rFonts w:asciiTheme="minorBidi" w:eastAsia="Arial" w:hAnsiTheme="minorBidi" w:cstheme="minorBidi"/>
-          <w:spacing w:val="-6"/>
-          <w:fitText w:val="7667" w:id="1755702276"/>
-        </w:rPr>
-        <w:t xml:space="preserve"> </w:t>
-      </w:r>
-      <w:r>
-        <w:rPr>
-          <w:rFonts w:asciiTheme="minorBidi" w:hAnsiTheme="minorBidi" w:cstheme="minorBidi"/>
-        </w:rPr>
-        <w:br/>
+        </w:rPr>
+        <w:t>Gov</w:t>
       </w:r>
       <w:r>
         <w:rPr>
@@ -379,6 +368,11 @@
         </w:rPr>
         <w:t xml:space="preserve">rnment is holding. </w:t>
       </w:r>
+    </w:p>
+    <w:p>
+      <w:pPr>
+        <w:spacing w:line="20" w:lineRule="exact"/>
+      </w:pPr>
     </w:p>
     <w:p>
       <w:pPr>
@@ -396,7 +390,7 @@
         <w:tabs>
           <w:tab w:val="left" w:pos="270"/>
         </w:tabs>
-        <w:spacing w:before="297" w:after="27" w:line="226" w:lineRule="exact"/>
+        <w:spacing w:before="240" w:after="27" w:line="226" w:lineRule="exact"/>
         <w:ind w:right="-113"/>
       </w:pPr>
       <w:r>
@@ -418,9 +412,6 @@
           <w:fitText w:val="7225" w:id="1755702278"/>
         </w:rPr>
         <w:t xml:space="preserve">n many states, the agency holding funds like these is allowed to keep them if the </w:t>
-      </w:r>
-      <w:r>
-        <w:br/>
       </w:r>
       <w:r>
         <w:rPr>
@@ -441,44 +432,6 @@
         </w:rPr>
         <w:t xml:space="preserve"> </w:t>
       </w:r>
-    </w:p>
-    <w:p>
-      <w:pPr>
-        <w:spacing w:line="213" w:lineRule="exact"/>
-        <w:ind w:right="-113"/>
-      </w:pPr>
-      <w:r>
-        <w:rPr>
-          <w:rFonts w:ascii="Arial" w:eastAsia="Arial" w:hAnsi="Arial" w:cs="Arial"/>
-          <w:color w:val="231F20"/>
-          <w:spacing w:val="3"/>
-          <w:sz w:val="19"/>
-          <w:szCs w:val="19"/>
-          <w:fitText w:val="222" w:id="1755702280"/>
-        </w:rPr>
-        <w:t xml:space="preserve"> </w:t>
-      </w:r>
-      <w:r>
-        <w:rPr>
-          <w:rFonts w:ascii="Arial" w:eastAsia="Arial" w:hAnsi="Arial" w:cs="Arial"/>
-          <w:color w:val="231F20"/>
-          <w:sz w:val="19"/>
-          <w:szCs w:val="19"/>
-          <w:fitText w:val="222" w:id="1755702280"/>
-        </w:rPr>
-        <w:t xml:space="preserve">   </w:t>
-      </w:r>
-    </w:p>
-    <w:p>
-      <w:pPr>
-        <w:spacing w:line="20" w:lineRule="exact"/>
-        <w:sectPr>
-          <w:type w:val="continuous"/>
-          <w:pgSz w:w="8640" w:h="5760"/>
-          <w:pgMar w:top="1440" w:right="778" w:bottom="0" w:left="360" w:header="720" w:footer="720" w:gutter="0"/>
-          <w:cols w:space="720"/>
-        </w:sectPr>
-      </w:pPr>
     </w:p>
     <w:p>
       <w:pPr>
@@ -624,13 +577,19 @@
       <w:pPr>
         <w:spacing w:line="213" w:lineRule="exact"/>
         <w:ind w:right="-113"/>
+        <w:rPr>
+          <w:rFonts w:ascii="Arial" w:eastAsia="Arial" w:hAnsi="Arial" w:cs="Arial"/>
+          <w:color w:val="231F20"/>
+          <w:sz w:val="19"/>
+          <w:szCs w:val="19"/>
+        </w:rPr>
       </w:pPr>
       <w:r>
         <w:rPr>
           <w:noProof/>
         </w:rPr>
         <w:drawing>
-          <wp:anchor distT="0" distB="0" distL="114300" distR="114300" simplePos="0" relativeHeight="251686912" behindDoc="1" locked="0" layoutInCell="1" allowOverlap="1">
+          <wp:anchor distT="0" distB="0" distL="114300" distR="114300" simplePos="0" relativeHeight="251669504" behindDoc="1" locked="0" layoutInCell="1" allowOverlap="1">
             <wp:simplePos x="0" y="0"/>
             <wp:positionH relativeFrom="column">
               <wp:posOffset>17114</wp:posOffset>
@@ -687,17 +646,35 @@
       </w:r>
       <w:r>
         <w:rPr>
+          <w:rFonts w:ascii="Arial" w:eastAsia="Arial" w:hAnsi="Arial" w:cs="Arial"/>
+          <w:color w:val="231F20"/>
+          <w:spacing w:val="4"/>
+          <w:sz w:val="19"/>
+          <w:szCs w:val="19"/>
+          <w:fitText w:val="5321" w:id="1755702285"/>
+        </w:rPr>
+        <w:t xml:space="preserve">It is important you apply to the agency without further delay. </w:t>
+      </w:r>
+    </w:p>
+    <w:p>
+      <w:pPr>
+        <w:spacing w:line="213" w:lineRule="exact"/>
+        <w:ind w:right="-113"/>
+      </w:pPr>
+      <w:bookmarkStart w:id="0" w:name="_GoBack"/>
+      <w:r>
+        <w:rPr>
           <w:noProof/>
           <w:fitText w:val="8035" w:id="1755702284"/>
         </w:rPr>
         <w:drawing>
-          <wp:anchor distT="0" distB="0" distL="114300" distR="114300" simplePos="0" relativeHeight="251633664" behindDoc="0" locked="0" layoutInCell="1" allowOverlap="1" wp14:anchorId="0A9E2E3F" wp14:editId="7160E79F">
+          <wp:anchor distT="0" distB="0" distL="114300" distR="114300" simplePos="0" relativeHeight="251662336" behindDoc="0" locked="0" layoutInCell="1" allowOverlap="1" wp14:anchorId="0A9E2E3F" wp14:editId="7160E79F">
             <wp:simplePos x="0" y="0"/>
             <wp:positionH relativeFrom="page">
-              <wp:posOffset>4591050</wp:posOffset>
+              <wp:posOffset>4571100</wp:posOffset>
             </wp:positionH>
-            <wp:positionV relativeFrom="page">
-              <wp:posOffset>2447925</wp:posOffset>
+            <wp:positionV relativeFrom="paragraph">
+              <wp:posOffset>1905</wp:posOffset>
             </wp:positionV>
             <wp:extent cx="552450" cy="666750"/>
             <wp:effectExtent l="0" t="0" r="0" b="0"/>
@@ -753,17 +730,12 @@
           </wp:anchor>
         </w:drawing>
       </w:r>
-      <w:r>
-        <w:rPr>
-          <w:rFonts w:ascii="Arial" w:eastAsia="Arial" w:hAnsi="Arial" w:cs="Arial"/>
-          <w:color w:val="231F20"/>
-          <w:spacing w:val="4"/>
-          <w:sz w:val="19"/>
-          <w:szCs w:val="19"/>
-          <w:fitText w:val="5321" w:id="1755702285"/>
-        </w:rPr>
-        <w:t xml:space="preserve">It is important you apply to the agency without further delay. </w:t>
-      </w:r>
+      <w:bookmarkEnd w:id="0"/>
+    </w:p>
+    <w:p>
+      <w:pPr>
+        <w:spacing w:line="20" w:lineRule="exact"/>
+      </w:pPr>
     </w:p>
     <w:p>
       <w:pPr>
@@ -797,7 +769,7 @@
           <w:szCs w:val="36"/>
         </w:rPr>
         <w:drawing>
-          <wp:anchor distT="0" distB="0" distL="114300" distR="114300" simplePos="0" relativeHeight="251670528" behindDoc="1" locked="0" layoutInCell="1" allowOverlap="1">
+          <wp:anchor distT="0" distB="0" distL="114300" distR="114300" simplePos="0" relativeHeight="251656704" behindDoc="1" locked="0" layoutInCell="1" allowOverlap="1">
             <wp:simplePos x="0" y="0"/>
             <wp:positionH relativeFrom="column">
               <wp:posOffset>2434299</wp:posOffset>
@@ -890,8 +862,6 @@
         </w:rPr>
         <w:t xml:space="preserve"> </w:t>
       </w:r>
-      <w:bookmarkStart w:id="0" w:name="_GoBack"/>
-      <w:bookmarkEnd w:id="0"/>
       <w:r>
         <w:rPr>
           <w:rFonts w:ascii="Arial" w:eastAsia="Arial" w:hAnsi="Arial" w:cs="Arial"/>
@@ -1011,7 +981,7 @@
         </w:rPr>
         <w:lastRenderedPageBreak/>
         <w:drawing>
-          <wp:anchor distT="0" distB="0" distL="114300" distR="114300" simplePos="0" relativeHeight="251656192" behindDoc="1" locked="0" layoutInCell="1" allowOverlap="1">
+          <wp:anchor distT="0" distB="0" distL="114300" distR="114300" simplePos="0" relativeHeight="251655680" behindDoc="1" locked="0" layoutInCell="1" allowOverlap="1">
             <wp:simplePos x="0" y="0"/>
             <wp:positionH relativeFrom="column">
               <wp:posOffset>-872964</wp:posOffset>
@@ -1424,186 +1394,6 @@
           <w:sz w:val="24"/>
           <w:szCs w:val="24"/>
         </w:rPr>
-      </w:pPr>
-      <w:r>
-        <w:rPr>
-          <w:rFonts w:ascii="Arial" w:eastAsia="Arial" w:hAnsi="Arial" w:cs="Arial"/>
-          <w:noProof/>
-          <w:color w:val="231F20"/>
-          <w:sz w:val="24"/>
-          <w:szCs w:val="24"/>
-        </w:rPr>
-        <w:fldChar w:fldCharType="begin"/>
-      </w:r>
-      <w:r>
-        <w:rPr>
-          <w:rFonts w:ascii="Arial" w:eastAsia="Arial" w:hAnsi="Arial" w:cs="Arial"/>
-          <w:noProof/>
-          <w:color w:val="231F20"/>
-          <w:sz w:val="24"/>
-          <w:szCs w:val="24"/>
-        </w:rPr>
-        <w:instrText xml:space="preserve"> MERGEFIELD  City  \* MERGEFORMAT </w:instrText>
-      </w:r>
-      <w:r>
-        <w:rPr>
-          <w:rFonts w:ascii="Arial" w:eastAsia="Arial" w:hAnsi="Arial" w:cs="Arial"/>
-          <w:noProof/>
-          <w:color w:val="231F20"/>
-          <w:sz w:val="24"/>
-          <w:szCs w:val="24"/>
-        </w:rPr>
-        <w:fldChar w:fldCharType="separate"/>
-      </w:r>
-      <w:r>
-        <w:rPr>
-          <w:rFonts w:ascii="Arial" w:eastAsia="Arial" w:hAnsi="Arial" w:cs="Arial"/>
-          <w:noProof/>
-          <w:color w:val="231F20"/>
-          <w:sz w:val="24"/>
-          <w:szCs w:val="24"/>
-        </w:rPr>
-        <w:t>«City»</w:t>
-      </w:r>
-      <w:r>
-        <w:rPr>
-          <w:rFonts w:ascii="Arial" w:eastAsia="Arial" w:hAnsi="Arial" w:cs="Arial"/>
-          <w:noProof/>
-          <w:color w:val="231F20"/>
-          <w:sz w:val="24"/>
-          <w:szCs w:val="24"/>
-        </w:rPr>
-        <w:fldChar w:fldCharType="end"/>
-      </w:r>
-      <w:r>
-        <w:rPr>
-          <w:rFonts w:ascii="Arial" w:eastAsia="Arial" w:hAnsi="Arial" w:cs="Arial"/>
-          <w:noProof/>
-          <w:color w:val="231F20"/>
-          <w:sz w:val="24"/>
-          <w:szCs w:val="24"/>
-        </w:rPr>
-        <w:t xml:space="preserve"> </w:t>
-      </w:r>
-      <w:r>
-        <w:rPr>
-          <w:rFonts w:ascii="Arial" w:eastAsia="Arial" w:hAnsi="Arial" w:cs="Arial"/>
-          <w:noProof/>
-          <w:color w:val="231F20"/>
-          <w:sz w:val="24"/>
-          <w:szCs w:val="24"/>
-        </w:rPr>
-        <w:fldChar w:fldCharType="begin"/>
-      </w:r>
-      <w:r>
-        <w:rPr>
-          <w:rFonts w:ascii="Arial" w:eastAsia="Arial" w:hAnsi="Arial" w:cs="Arial"/>
-          <w:noProof/>
-          <w:color w:val="231F20"/>
-          <w:sz w:val="24"/>
-          <w:szCs w:val="24"/>
-        </w:rPr>
-        <w:instrText xml:space="preserve"> MERGEFIELD  State  \* MERGEFORMAT </w:instrText>
-      </w:r>
-      <w:r>
-        <w:rPr>
-          <w:rFonts w:ascii="Arial" w:eastAsia="Arial" w:hAnsi="Arial" w:cs="Arial"/>
-          <w:noProof/>
-          <w:color w:val="231F20"/>
-          <w:sz w:val="24"/>
-          <w:szCs w:val="24"/>
-        </w:rPr>
-        <w:fldChar w:fldCharType="separate"/>
-      </w:r>
-      <w:r>
-        <w:rPr>
-          <w:rFonts w:ascii="Arial" w:eastAsia="Arial" w:hAnsi="Arial" w:cs="Arial"/>
-          <w:noProof/>
-          <w:color w:val="231F20"/>
-          <w:sz w:val="24"/>
-          <w:szCs w:val="24"/>
-        </w:rPr>
-        <w:t>«State»</w:t>
-      </w:r>
-      <w:r>
-        <w:rPr>
-          <w:rFonts w:ascii="Arial" w:eastAsia="Arial" w:hAnsi="Arial" w:cs="Arial"/>
-          <w:noProof/>
-          <w:color w:val="231F20"/>
-          <w:sz w:val="24"/>
-          <w:szCs w:val="24"/>
-        </w:rPr>
-        <w:fldChar w:fldCharType="end"/>
-      </w:r>
-      <w:r>
-        <w:rPr>
-          <w:rFonts w:ascii="Arial" w:eastAsia="Arial" w:hAnsi="Arial" w:cs="Arial"/>
-          <w:noProof/>
-          <w:color w:val="231F20"/>
-          <w:sz w:val="24"/>
-          <w:szCs w:val="24"/>
-        </w:rPr>
-        <w:t xml:space="preserve"> </w:t>
-      </w:r>
-      <w:r>
-        <w:rPr>
-          <w:rFonts w:ascii="Arial" w:eastAsia="Arial" w:hAnsi="Arial" w:cs="Arial"/>
-          <w:noProof/>
-          <w:color w:val="231F20"/>
-          <w:sz w:val="24"/>
-          <w:szCs w:val="24"/>
-        </w:rPr>
-        <w:fldChar w:fldCharType="begin"/>
-      </w:r>
-      <w:r>
-        <w:rPr>
-          <w:rFonts w:ascii="Arial" w:eastAsia="Arial" w:hAnsi="Arial" w:cs="Arial"/>
-          <w:noProof/>
-          <w:color w:val="231F20"/>
-          <w:sz w:val="24"/>
-          <w:szCs w:val="24"/>
-        </w:rPr>
-        <w:instrText xml:space="preserve"> MERGEFIELD  ZipCode  \* MERGEFORMAT </w:instrText>
-      </w:r>
-      <w:r>
-        <w:rPr>
-          <w:rFonts w:ascii="Arial" w:eastAsia="Arial" w:hAnsi="Arial" w:cs="Arial"/>
-          <w:noProof/>
-          <w:color w:val="231F20"/>
-          <w:sz w:val="24"/>
-          <w:szCs w:val="24"/>
-        </w:rPr>
-        <w:fldChar w:fldCharType="separate"/>
-      </w:r>
-      <w:r>
-        <w:rPr>
-          <w:rFonts w:ascii="Arial" w:eastAsia="Arial" w:hAnsi="Arial" w:cs="Arial"/>
-          <w:noProof/>
-          <w:color w:val="231F20"/>
-          <w:sz w:val="24"/>
-          <w:szCs w:val="24"/>
-        </w:rPr>
-        <w:t>«ZipCode»</w:t>
-      </w:r>
-      <w:r>
-        <w:rPr>
-          <w:rFonts w:ascii="Arial" w:eastAsia="Arial" w:hAnsi="Arial" w:cs="Arial"/>
-          <w:noProof/>
-          <w:color w:val="231F20"/>
-          <w:sz w:val="24"/>
-          <w:szCs w:val="24"/>
-        </w:rPr>
-        <w:fldChar w:fldCharType="end"/>
-      </w:r>
-    </w:p>
-    <w:p>
-      <w:pPr>
-        <w:tabs>
-          <w:tab w:val="left" w:pos="-16160"/>
-          <w:tab w:val="left" w:pos="27"/>
-        </w:tabs>
-        <w:spacing w:line="271" w:lineRule="exact"/>
-        <w:ind w:right="-113"/>
         <w:sectPr>
           <w:type w:val="continuous"/>
           <w:pgSz w:w="8640" w:h="5760"/>
@@ -1611,6 +1401,176 @@
           <w:cols w:space="720"/>
         </w:sectPr>
       </w:pPr>
+      <w:r>
+        <w:rPr>
+          <w:rFonts w:ascii="Arial" w:eastAsia="Arial" w:hAnsi="Arial" w:cs="Arial"/>
+          <w:noProof/>
+          <w:color w:val="231F20"/>
+          <w:sz w:val="24"/>
+          <w:szCs w:val="24"/>
+        </w:rPr>
+        <w:fldChar w:fldCharType="begin"/>
+      </w:r>
+      <w:r>
+        <w:rPr>
+          <w:rFonts w:ascii="Arial" w:eastAsia="Arial" w:hAnsi="Arial" w:cs="Arial"/>
+          <w:noProof/>
+          <w:color w:val="231F20"/>
+          <w:sz w:val="24"/>
+          <w:szCs w:val="24"/>
+        </w:rPr>
+        <w:instrText xml:space="preserve"> MERGEFIELD  City  \* MERGEFORMAT </w:instrText>
+      </w:r>
+      <w:r>
+        <w:rPr>
+          <w:rFonts w:ascii="Arial" w:eastAsia="Arial" w:hAnsi="Arial" w:cs="Arial"/>
+          <w:noProof/>
+          <w:color w:val="231F20"/>
+          <w:sz w:val="24"/>
+          <w:szCs w:val="24"/>
+        </w:rPr>
+        <w:fldChar w:fldCharType="separate"/>
+      </w:r>
+      <w:r>
+        <w:rPr>
+          <w:rFonts w:ascii="Arial" w:eastAsia="Arial" w:hAnsi="Arial" w:cs="Arial"/>
+          <w:noProof/>
+          <w:color w:val="231F20"/>
+          <w:sz w:val="24"/>
+          <w:szCs w:val="24"/>
+        </w:rPr>
+        <w:t>«City»</w:t>
+      </w:r>
+      <w:r>
+        <w:rPr>
+          <w:rFonts w:ascii="Arial" w:eastAsia="Arial" w:hAnsi="Arial" w:cs="Arial"/>
+          <w:noProof/>
+          <w:color w:val="231F20"/>
+          <w:sz w:val="24"/>
+          <w:szCs w:val="24"/>
+        </w:rPr>
+        <w:fldChar w:fldCharType="end"/>
+      </w:r>
+      <w:r>
+        <w:rPr>
+          <w:rFonts w:ascii="Arial" w:eastAsia="Arial" w:hAnsi="Arial" w:cs="Arial"/>
+          <w:noProof/>
+          <w:color w:val="231F20"/>
+          <w:sz w:val="24"/>
+          <w:szCs w:val="24"/>
+        </w:rPr>
+        <w:t xml:space="preserve"> </w:t>
+      </w:r>
+      <w:r>
+        <w:rPr>
+          <w:rFonts w:ascii="Arial" w:eastAsia="Arial" w:hAnsi="Arial" w:cs="Arial"/>
+          <w:noProof/>
+          <w:color w:val="231F20"/>
+          <w:sz w:val="24"/>
+          <w:szCs w:val="24"/>
+        </w:rPr>
+        <w:fldChar w:fldCharType="begin"/>
+      </w:r>
+      <w:r>
+        <w:rPr>
+          <w:rFonts w:ascii="Arial" w:eastAsia="Arial" w:hAnsi="Arial" w:cs="Arial"/>
+          <w:noProof/>
+          <w:color w:val="231F20"/>
+          <w:sz w:val="24"/>
+          <w:szCs w:val="24"/>
+        </w:rPr>
+        <w:instrText xml:space="preserve"> MERGEFIELD  State  \* MERGEFORMAT </w:instrText>
+      </w:r>
+      <w:r>
+        <w:rPr>
+          <w:rFonts w:ascii="Arial" w:eastAsia="Arial" w:hAnsi="Arial" w:cs="Arial"/>
+          <w:noProof/>
+          <w:color w:val="231F20"/>
+          <w:sz w:val="24"/>
+          <w:szCs w:val="24"/>
+        </w:rPr>
+        <w:fldChar w:fldCharType="separate"/>
+      </w:r>
+      <w:r>
+        <w:rPr>
+          <w:rFonts w:ascii="Arial" w:eastAsia="Arial" w:hAnsi="Arial" w:cs="Arial"/>
+          <w:noProof/>
+          <w:color w:val="231F20"/>
+          <w:sz w:val="24"/>
+          <w:szCs w:val="24"/>
+        </w:rPr>
+        <w:t>«State»</w:t>
+      </w:r>
+      <w:r>
+        <w:rPr>
+          <w:rFonts w:ascii="Arial" w:eastAsia="Arial" w:hAnsi="Arial" w:cs="Arial"/>
+          <w:noProof/>
+          <w:color w:val="231F20"/>
+          <w:sz w:val="24"/>
+          <w:szCs w:val="24"/>
+        </w:rPr>
+        <w:fldChar w:fldCharType="end"/>
+      </w:r>
+      <w:r>
+        <w:rPr>
+          <w:rFonts w:ascii="Arial" w:eastAsia="Arial" w:hAnsi="Arial" w:cs="Arial"/>
+          <w:noProof/>
+          <w:color w:val="231F20"/>
+          <w:sz w:val="24"/>
+          <w:szCs w:val="24"/>
+        </w:rPr>
+        <w:t xml:space="preserve"> </w:t>
+      </w:r>
+      <w:r>
+        <w:rPr>
+          <w:rFonts w:ascii="Arial" w:eastAsia="Arial" w:hAnsi="Arial" w:cs="Arial"/>
+          <w:noProof/>
+          <w:color w:val="231F20"/>
+          <w:sz w:val="24"/>
+          <w:szCs w:val="24"/>
+        </w:rPr>
+        <w:fldChar w:fldCharType="begin"/>
+      </w:r>
+      <w:r>
+        <w:rPr>
+          <w:rFonts w:ascii="Arial" w:eastAsia="Arial" w:hAnsi="Arial" w:cs="Arial"/>
+          <w:noProof/>
+          <w:color w:val="231F20"/>
+          <w:sz w:val="24"/>
+          <w:szCs w:val="24"/>
+        </w:rPr>
+        <w:instrText xml:space="preserve"> MERGEFIELD  ZipCode  \* MERGEFORMAT </w:instrText>
+      </w:r>
+      <w:r>
+        <w:rPr>
+          <w:rFonts w:ascii="Arial" w:eastAsia="Arial" w:hAnsi="Arial" w:cs="Arial"/>
+          <w:noProof/>
+          <w:color w:val="231F20"/>
+          <w:sz w:val="24"/>
+          <w:szCs w:val="24"/>
+        </w:rPr>
+        <w:fldChar w:fldCharType="separate"/>
+      </w:r>
+      <w:r>
+        <w:rPr>
+          <w:rFonts w:ascii="Arial" w:eastAsia="Arial" w:hAnsi="Arial" w:cs="Arial"/>
+          <w:noProof/>
+          <w:color w:val="231F20"/>
+          <w:sz w:val="24"/>
+          <w:szCs w:val="24"/>
+        </w:rPr>
+        <w:t>«ZipCode»</w:t>
+      </w:r>
+      <w:r>
+        <w:rPr>
+          <w:rFonts w:ascii="Arial" w:eastAsia="Arial" w:hAnsi="Arial" w:cs="Arial"/>
+          <w:noProof/>
+          <w:color w:val="231F20"/>
+          <w:sz w:val="24"/>
+          <w:szCs w:val="24"/>
+        </w:rPr>
+        <w:fldChar w:fldCharType="end"/>
+      </w:r>
     </w:p>
     <w:p>
       <w:pPr>
@@ -1620,20 +1580,12 @@
         </w:tabs>
         <w:spacing w:line="271" w:lineRule="exact"/>
         <w:ind w:right="-113"/>
-        <w:jc w:val="right"/>
-        <w:sectPr>
-          <w:type w:val="continuous"/>
-          <w:pgSz w:w="8640" w:h="5760"/>
-          <w:pgMar w:top="1440" w:right="1656" w:bottom="0" w:left="4192" w:header="720" w:footer="720" w:gutter="0"/>
-          <w:cols w:space="720"/>
-        </w:sectPr>
-      </w:pPr>
-    </w:p>
-    <w:p/>
+      </w:pPr>
+    </w:p>
     <w:sectPr>
       <w:type w:val="continuous"/>
       <w:pgSz w:w="8640" w:h="5760"/>
-      <w:pgMar w:top="1843" w:right="1694" w:bottom="0" w:left="4192" w:header="720" w:footer="720" w:gutter="0"/>
+      <w:pgMar w:top="1440" w:right="1656" w:bottom="0" w:left="4192" w:header="720" w:footer="720" w:gutter="0"/>
       <w:cols w:space="720"/>
     </w:sectPr>
   </w:body>

</xml_diff>